<commit_message>
fix windowtargetplatform, update .doc file
wrong windowtargetplatform: somehow got this error after fetching project from Tri.
Update Baocao.doc file
</commit_message>
<xml_diff>
--- a/BaoCaoNhapMonPhatTrienGame.docx
+++ b/BaoCaoNhapMonPhatTrienGame.docx
@@ -206,8 +206,18 @@
           <w:color w:val="000000" w:themeColor="text1"/>
           <w:lang w:val="en-US"/>
         </w:rPr>
-        <w:t>: ………..</w:t>
-      </w:r>
+        <w:t>: ……</w:t>
+      </w:r>
+      <w:proofErr w:type="gramStart"/>
+      <w:r>
+        <w:rPr>
+          <w:rFonts w:asciiTheme="majorHAnsi" w:hAnsiTheme="majorHAnsi" w:cstheme="majorHAnsi"/>
+          <w:color w:val="000000" w:themeColor="text1"/>
+          <w:lang w:val="en-US"/>
+        </w:rPr>
+        <w:t>…..</w:t>
+      </w:r>
+      <w:proofErr w:type="gramEnd"/>
     </w:p>
     <w:p>
       <w:pPr>
@@ -269,33 +279,105 @@
           <w:color w:val="000000" w:themeColor="text1"/>
           <w:lang w:val="en-US"/>
         </w:rPr>
-        <w:t>Visual Studio: ……..</w:t>
-      </w:r>
-    </w:p>
-    <w:p>
-      <w:pPr>
-        <w:rPr>
-          <w:rFonts w:asciiTheme="majorHAnsi" w:hAnsiTheme="majorHAnsi" w:cstheme="majorHAnsi"/>
-          <w:color w:val="000000" w:themeColor="text1"/>
-          <w:lang w:val="en-US"/>
-        </w:rPr>
-      </w:pPr>
-    </w:p>
-    <w:p>
-      <w:pPr>
-        <w:rPr>
-          <w:rFonts w:asciiTheme="majorHAnsi" w:hAnsiTheme="majorHAnsi" w:cstheme="majorHAnsi"/>
-          <w:color w:val="000000" w:themeColor="text1"/>
-          <w:lang w:val="en-US"/>
-        </w:rPr>
-      </w:pPr>
-      <w:r>
-        <w:rPr>
-          <w:rFonts w:asciiTheme="majorHAnsi" w:hAnsiTheme="majorHAnsi" w:cstheme="majorHAnsi"/>
-          <w:color w:val="000000" w:themeColor="text1"/>
-          <w:lang w:val="en-US"/>
-        </w:rPr>
-        <w:t>DirectX9: ………..</w:t>
+        <w:t>Visual Studio: …</w:t>
+      </w:r>
+      <w:proofErr w:type="gramStart"/>
+      <w:r>
+        <w:rPr>
+          <w:rFonts w:asciiTheme="majorHAnsi" w:hAnsiTheme="majorHAnsi" w:cstheme="majorHAnsi"/>
+          <w:color w:val="000000" w:themeColor="text1"/>
+          <w:lang w:val="en-US"/>
+        </w:rPr>
+        <w:t>…..</w:t>
+      </w:r>
+      <w:proofErr w:type="gramEnd"/>
+    </w:p>
+    <w:p>
+      <w:pPr>
+        <w:rPr>
+          <w:rFonts w:asciiTheme="majorHAnsi" w:hAnsiTheme="majorHAnsi" w:cstheme="majorHAnsi"/>
+          <w:color w:val="000000" w:themeColor="text1"/>
+          <w:lang w:val="en-US"/>
+        </w:rPr>
+      </w:pPr>
+    </w:p>
+    <w:p>
+      <w:pPr>
+        <w:rPr>
+          <w:rFonts w:asciiTheme="majorHAnsi" w:hAnsiTheme="majorHAnsi" w:cstheme="majorHAnsi"/>
+          <w:color w:val="000000" w:themeColor="text1"/>
+          <w:lang w:val="en-US"/>
+        </w:rPr>
+      </w:pPr>
+      <w:r>
+        <w:rPr>
+          <w:rFonts w:asciiTheme="majorHAnsi" w:hAnsiTheme="majorHAnsi" w:cstheme="majorHAnsi"/>
+          <w:color w:val="000000" w:themeColor="text1"/>
+          <w:lang w:val="en-US"/>
+        </w:rPr>
+        <w:t>DirectX9: ……</w:t>
+      </w:r>
+      <w:proofErr w:type="gramStart"/>
+      <w:r>
+        <w:rPr>
+          <w:rFonts w:asciiTheme="majorHAnsi" w:hAnsiTheme="majorHAnsi" w:cstheme="majorHAnsi"/>
+          <w:color w:val="000000" w:themeColor="text1"/>
+          <w:lang w:val="en-US"/>
+        </w:rPr>
+        <w:t>…..</w:t>
+      </w:r>
+      <w:proofErr w:type="gramEnd"/>
+    </w:p>
+    <w:p>
+      <w:pPr>
+        <w:rPr>
+          <w:rFonts w:asciiTheme="majorHAnsi" w:hAnsiTheme="majorHAnsi" w:cstheme="majorHAnsi"/>
+          <w:color w:val="000000" w:themeColor="text1"/>
+          <w:lang w:val="en-US"/>
+        </w:rPr>
+      </w:pPr>
+    </w:p>
+    <w:p>
+      <w:pPr>
+        <w:rPr>
+          <w:rFonts w:asciiTheme="majorHAnsi" w:hAnsiTheme="majorHAnsi" w:cstheme="majorHAnsi"/>
+          <w:color w:val="000000" w:themeColor="text1"/>
+          <w:lang w:val="en-US"/>
+        </w:rPr>
+      </w:pPr>
+      <w:r>
+        <w:rPr>
+          <w:rFonts w:asciiTheme="majorHAnsi" w:hAnsiTheme="majorHAnsi" w:cstheme="majorHAnsi"/>
+          <w:color w:val="000000" w:themeColor="text1"/>
+          <w:lang w:val="en-US"/>
+        </w:rPr>
+        <w:t>Tiled map editor:</w:t>
+      </w:r>
+    </w:p>
+    <w:p>
+      <w:pPr>
+        <w:rPr>
+          <w:rFonts w:asciiTheme="majorHAnsi" w:hAnsiTheme="majorHAnsi" w:cstheme="majorHAnsi"/>
+          <w:color w:val="000000" w:themeColor="text1"/>
+          <w:lang w:val="en-US"/>
+        </w:rPr>
+      </w:pPr>
+    </w:p>
+    <w:p>
+      <w:pPr>
+        <w:rPr>
+          <w:rFonts w:asciiTheme="majorHAnsi" w:hAnsiTheme="majorHAnsi" w:cstheme="majorHAnsi"/>
+          <w:color w:val="000000" w:themeColor="text1"/>
+          <w:lang w:val="en-US"/>
+        </w:rPr>
+      </w:pPr>
+      <w:r>
+        <w:rPr>
+          <w:rFonts w:asciiTheme="majorHAnsi" w:hAnsiTheme="majorHAnsi" w:cstheme="majorHAnsi"/>
+          <w:color w:val="000000" w:themeColor="text1"/>
+          <w:lang w:val="en-US"/>
+        </w:rPr>
+        <w:t>RapidXML:</w:t>
       </w:r>
     </w:p>
     <w:p>
@@ -429,6 +511,7 @@
           <w:rFonts w:asciiTheme="majorHAnsi" w:hAnsiTheme="majorHAnsi" w:cstheme="majorHAnsi"/>
           <w:lang w:val="en-US"/>
         </w:rPr>
+        <w:lastRenderedPageBreak/>
         <w:t>Trước khi đi vào phân tích cụ thể</w:t>
       </w:r>
       <w:r>
@@ -473,7 +556,6 @@
           <w:rFonts w:asciiTheme="majorHAnsi" w:hAnsiTheme="majorHAnsi" w:cstheme="majorHAnsi"/>
           <w:lang w:val="en-US"/>
         </w:rPr>
-        <w:lastRenderedPageBreak/>
         <w:t>Vậy f</w:t>
       </w:r>
       <w:r>
@@ -786,7 +868,16 @@
           <w:b/>
           <w:lang w:val="en-US"/>
         </w:rPr>
-        <w:t>void virtual C</w:t>
+        <w:t xml:space="preserve">void virtual </w:t>
+      </w:r>
+      <w:proofErr w:type="gramStart"/>
+      <w:r>
+        <w:rPr>
+          <w:rFonts w:asciiTheme="majorHAnsi" w:hAnsiTheme="majorHAnsi" w:cstheme="majorHAnsi"/>
+          <w:b/>
+          <w:lang w:val="en-US"/>
+        </w:rPr>
+        <w:t>C</w:t>
       </w:r>
       <w:r>
         <w:rPr>
@@ -810,7 +901,16 @@
           <w:b/>
           <w:lang w:val="en-US"/>
         </w:rPr>
-        <w:t>()</w:t>
+        <w:t>(</w:t>
+      </w:r>
+      <w:proofErr w:type="gramEnd"/>
+      <w:r>
+        <w:rPr>
+          <w:rFonts w:asciiTheme="majorHAnsi" w:hAnsiTheme="majorHAnsi" w:cstheme="majorHAnsi"/>
+          <w:b/>
+          <w:lang w:val="en-US"/>
+        </w:rPr>
+        <w:t>)</w:t>
       </w:r>
       <w:r>
         <w:rPr>
@@ -896,21 +996,32 @@
           <w:b/>
           <w:lang w:val="en-US"/>
         </w:rPr>
-        <w:t>void virtual UpdateGame(float dt) = 0:</w:t>
-      </w:r>
-      <w:r>
-        <w:rPr>
-          <w:rFonts w:asciiTheme="majorHAnsi" w:hAnsiTheme="majorHAnsi" w:cstheme="majorHAnsi"/>
-          <w:lang w:val="en-US"/>
-        </w:rPr>
-        <w:t xml:space="preserve"> </w:t>
-      </w:r>
-      <w:r>
-        <w:rPr>
-          <w:rFonts w:asciiTheme="majorHAnsi" w:hAnsiTheme="majorHAnsi" w:cstheme="majorHAnsi"/>
-          <w:lang w:val="en-US"/>
-        </w:rPr>
-        <w:t>Được gọi</w:t>
+        <w:t xml:space="preserve">void virtual </w:t>
+      </w:r>
+      <w:proofErr w:type="gramStart"/>
+      <w:r>
+        <w:rPr>
+          <w:rFonts w:asciiTheme="majorHAnsi" w:hAnsiTheme="majorHAnsi" w:cstheme="majorHAnsi"/>
+          <w:b/>
+          <w:lang w:val="en-US"/>
+        </w:rPr>
+        <w:t>UpdateGame(</w:t>
+      </w:r>
+      <w:proofErr w:type="gramEnd"/>
+      <w:r>
+        <w:rPr>
+          <w:rFonts w:asciiTheme="majorHAnsi" w:hAnsiTheme="majorHAnsi" w:cstheme="majorHAnsi"/>
+          <w:b/>
+          <w:lang w:val="en-US"/>
+        </w:rPr>
+        <w:t>float dt) = 0:</w:t>
+      </w:r>
+      <w:r>
+        <w:rPr>
+          <w:rFonts w:asciiTheme="majorHAnsi" w:hAnsiTheme="majorHAnsi" w:cstheme="majorHAnsi"/>
+          <w:lang w:val="en-US"/>
+        </w:rPr>
+        <w:t xml:space="preserve"> Được gọi</w:t>
       </w:r>
       <w:r>
         <w:rPr>
@@ -961,21 +1072,23 @@
         </w:rPr>
         <w:t xml:space="preserve">void virtual </w:t>
       </w:r>
-      <w:r>
-        <w:rPr>
-          <w:rFonts w:asciiTheme="majorHAnsi" w:hAnsiTheme="majorHAnsi" w:cstheme="majorHAnsi"/>
-          <w:b/>
-          <w:lang w:val="en-US"/>
-        </w:rPr>
-        <w:t>Release</w:t>
-      </w:r>
-      <w:r>
-        <w:rPr>
-          <w:rFonts w:asciiTheme="majorHAnsi" w:hAnsiTheme="majorHAnsi" w:cstheme="majorHAnsi"/>
-          <w:b/>
-          <w:lang w:val="en-US"/>
-        </w:rPr>
-        <w:t>() = 0:</w:t>
+      <w:proofErr w:type="gramStart"/>
+      <w:r>
+        <w:rPr>
+          <w:rFonts w:asciiTheme="majorHAnsi" w:hAnsiTheme="majorHAnsi" w:cstheme="majorHAnsi"/>
+          <w:b/>
+          <w:lang w:val="en-US"/>
+        </w:rPr>
+        <w:t>Release(</w:t>
+      </w:r>
+      <w:proofErr w:type="gramEnd"/>
+      <w:r>
+        <w:rPr>
+          <w:rFonts w:asciiTheme="majorHAnsi" w:hAnsiTheme="majorHAnsi" w:cstheme="majorHAnsi"/>
+          <w:b/>
+          <w:lang w:val="en-US"/>
+        </w:rPr>
+        <w:t>) = 0:</w:t>
       </w:r>
       <w:r>
         <w:rPr>
@@ -1017,15 +1130,33 @@
           <w:b/>
           <w:lang w:val="en-US"/>
         </w:rPr>
-        <w:t>void setScene</w:t>
-      </w:r>
-      <w:r>
-        <w:rPr>
-          <w:rFonts w:asciiTheme="majorHAnsi" w:hAnsiTheme="majorHAnsi" w:cstheme="majorHAnsi"/>
-          <w:b/>
-          <w:lang w:val="en-US"/>
-        </w:rPr>
-        <w:t>(Sce</w:t>
+        <w:t xml:space="preserve">void </w:t>
+      </w:r>
+      <w:proofErr w:type="gramStart"/>
+      <w:r>
+        <w:rPr>
+          <w:rFonts w:asciiTheme="majorHAnsi" w:hAnsiTheme="majorHAnsi" w:cstheme="majorHAnsi"/>
+          <w:b/>
+          <w:lang w:val="en-US"/>
+        </w:rPr>
+        <w:t>setScene</w:t>
+      </w:r>
+      <w:r>
+        <w:rPr>
+          <w:rFonts w:asciiTheme="majorHAnsi" w:hAnsiTheme="majorHAnsi" w:cstheme="majorHAnsi"/>
+          <w:b/>
+          <w:lang w:val="en-US"/>
+        </w:rPr>
+        <w:t>(</w:t>
+      </w:r>
+      <w:proofErr w:type="gramEnd"/>
+      <w:r>
+        <w:rPr>
+          <w:rFonts w:asciiTheme="majorHAnsi" w:hAnsiTheme="majorHAnsi" w:cstheme="majorHAnsi"/>
+          <w:b/>
+          <w:lang w:val="en-US"/>
+        </w:rPr>
+        <w:t>Sce</w:t>
       </w:r>
       <w:r>
         <w:rPr>
@@ -1161,7 +1292,21 @@
           <w:rFonts w:asciiTheme="majorHAnsi" w:hAnsiTheme="majorHAnsi" w:cstheme="majorHAnsi"/>
           <w:lang w:val="en-US"/>
         </w:rPr>
-        <w:t>PlayScene, GameOverScên</w:t>
+        <w:t>PlayScene, GameOverSce</w:t>
+      </w:r>
+      <w:r>
+        <w:rPr>
+          <w:rFonts w:asciiTheme="majorHAnsi" w:hAnsiTheme="majorHAnsi" w:cstheme="majorHAnsi"/>
+          <w:lang w:val="en-US"/>
+        </w:rPr>
+        <w:t>n</w:t>
+      </w:r>
+      <w:r>
+        <w:rPr>
+          <w:rFonts w:asciiTheme="majorHAnsi" w:hAnsiTheme="majorHAnsi" w:cstheme="majorHAnsi"/>
+          <w:lang w:val="en-US"/>
+        </w:rPr>
+        <w:t>e</w:t>
       </w:r>
       <w:r>
         <w:rPr>
@@ -1289,7 +1434,25 @@
           <w:b/>
           <w:lang w:val="en-US"/>
         </w:rPr>
-        <w:t>void virtual Create()=0:</w:t>
+        <w:t xml:space="preserve">void virtual </w:t>
+      </w:r>
+      <w:proofErr w:type="gramStart"/>
+      <w:r>
+        <w:rPr>
+          <w:rFonts w:asciiTheme="majorHAnsi" w:hAnsiTheme="majorHAnsi" w:cstheme="majorHAnsi"/>
+          <w:b/>
+          <w:lang w:val="en-US"/>
+        </w:rPr>
+        <w:t>Create(</w:t>
+      </w:r>
+      <w:proofErr w:type="gramEnd"/>
+      <w:r>
+        <w:rPr>
+          <w:rFonts w:asciiTheme="majorHAnsi" w:hAnsiTheme="majorHAnsi" w:cstheme="majorHAnsi"/>
+          <w:b/>
+          <w:lang w:val="en-US"/>
+        </w:rPr>
+        <w:t>)=0:</w:t>
       </w:r>
       <w:r>
         <w:rPr>
@@ -1331,7 +1494,25 @@
           <w:b/>
           <w:lang w:val="en-US"/>
         </w:rPr>
-        <w:t>void virtual Update(float dt) = 0</w:t>
+        <w:t xml:space="preserve">void virtual </w:t>
+      </w:r>
+      <w:proofErr w:type="gramStart"/>
+      <w:r>
+        <w:rPr>
+          <w:rFonts w:asciiTheme="majorHAnsi" w:hAnsiTheme="majorHAnsi" w:cstheme="majorHAnsi"/>
+          <w:b/>
+          <w:lang w:val="en-US"/>
+        </w:rPr>
+        <w:t>Update(</w:t>
+      </w:r>
+      <w:proofErr w:type="gramEnd"/>
+      <w:r>
+        <w:rPr>
+          <w:rFonts w:asciiTheme="majorHAnsi" w:hAnsiTheme="majorHAnsi" w:cstheme="majorHAnsi"/>
+          <w:b/>
+          <w:lang w:val="en-US"/>
+        </w:rPr>
+        <w:t>float dt) = 0</w:t>
       </w:r>
       <w:r>
         <w:rPr>
@@ -1388,8 +1569,18 @@
           <w:b/>
           <w:lang w:val="en-US"/>
         </w:rPr>
-        <w:t>void virtual Release(</w:t>
-      </w:r>
+        <w:t xml:space="preserve">void virtual </w:t>
+      </w:r>
+      <w:proofErr w:type="gramStart"/>
+      <w:r>
+        <w:rPr>
+          <w:rFonts w:asciiTheme="majorHAnsi" w:hAnsiTheme="majorHAnsi" w:cstheme="majorHAnsi"/>
+          <w:b/>
+          <w:lang w:val="en-US"/>
+        </w:rPr>
+        <w:t>Release(</w:t>
+      </w:r>
+      <w:proofErr w:type="gramEnd"/>
       <w:r>
         <w:rPr>
           <w:rFonts w:asciiTheme="majorHAnsi" w:hAnsiTheme="majorHAnsi" w:cstheme="majorHAnsi"/>
@@ -1411,14 +1602,7 @@
           <w:rFonts w:asciiTheme="majorHAnsi" w:hAnsiTheme="majorHAnsi" w:cstheme="majorHAnsi"/>
           <w:lang w:val="en-US"/>
         </w:rPr>
-        <w:t xml:space="preserve"> Giải phóng các tài nguyên cần thiết để tránh memory leak</w:t>
-      </w:r>
-      <w:r>
-        <w:rPr>
-          <w:rFonts w:asciiTheme="majorHAnsi" w:hAnsiTheme="majorHAnsi" w:cstheme="majorHAnsi"/>
-          <w:lang w:val="en-US"/>
-        </w:rPr>
-        <w:t>.</w:t>
+        <w:t xml:space="preserve"> Giải phóng các tài nguyên cần thiết để tránh memory leak.</w:t>
       </w:r>
     </w:p>
     <w:p>
@@ -1445,6 +1629,7 @@
           <w:rFonts w:asciiTheme="majorHAnsi" w:hAnsiTheme="majorHAnsi" w:cstheme="majorHAnsi"/>
           <w:lang w:val="en-US"/>
         </w:rPr>
+        <w:lastRenderedPageBreak/>
         <w:t xml:space="preserve">Các hàm căn bản của </w:t>
       </w:r>
       <w:r>
@@ -1524,6 +1709,7 @@
         </w:rPr>
         <w:t xml:space="preserve"> hàm </w:t>
       </w:r>
+      <w:proofErr w:type="gramStart"/>
       <w:r>
         <w:rPr>
           <w:rFonts w:asciiTheme="majorHAnsi" w:hAnsiTheme="majorHAnsi" w:cstheme="majorHAnsi"/>
@@ -1538,7 +1724,16 @@
           <w:b/>
           <w:lang w:val="en-US"/>
         </w:rPr>
-        <w:t>pdateGame(float dt)</w:t>
+        <w:t>pdateGame(</w:t>
+      </w:r>
+      <w:proofErr w:type="gramEnd"/>
+      <w:r>
+        <w:rPr>
+          <w:rFonts w:asciiTheme="majorHAnsi" w:hAnsiTheme="majorHAnsi" w:cstheme="majorHAnsi"/>
+          <w:b/>
+          <w:lang w:val="en-US"/>
+        </w:rPr>
+        <w:t>float dt)</w:t>
       </w:r>
       <w:r>
         <w:rPr>
@@ -1606,6 +1801,7 @@
         </w:rPr>
         <w:t xml:space="preserve"> (gọi hàm </w:t>
       </w:r>
+      <w:proofErr w:type="gramStart"/>
       <w:r>
         <w:rPr>
           <w:rFonts w:asciiTheme="majorHAnsi" w:hAnsiTheme="majorHAnsi" w:cstheme="majorHAnsi"/>
@@ -1618,7 +1814,15 @@
           <w:rFonts w:asciiTheme="majorHAnsi" w:hAnsiTheme="majorHAnsi" w:cstheme="majorHAnsi"/>
           <w:lang w:val="en-US"/>
         </w:rPr>
-        <w:t>()) không được gọi tự động mà chúng ta phải tự quả</w:t>
+        <w:t>(</w:t>
+      </w:r>
+      <w:proofErr w:type="gramEnd"/>
+      <w:r>
+        <w:rPr>
+          <w:rFonts w:asciiTheme="majorHAnsi" w:hAnsiTheme="majorHAnsi" w:cstheme="majorHAnsi"/>
+          <w:lang w:val="en-US"/>
+        </w:rPr>
+        <w:t>)) không được gọi tự động mà chúng ta phải tự quả</w:t>
       </w:r>
       <w:r>
         <w:rPr>
@@ -1824,12 +2028,21 @@
         </w:rPr>
         <w:t xml:space="preserve"> cũng có cung cấp một vài hàm khác như </w:t>
       </w:r>
-      <w:r>
-        <w:rPr>
-          <w:rFonts w:asciiTheme="majorHAnsi" w:hAnsiTheme="majorHAnsi" w:cstheme="majorHAnsi"/>
-          <w:lang w:val="en-US"/>
-        </w:rPr>
-        <w:t>getImageSize().</w:t>
+      <w:proofErr w:type="gramStart"/>
+      <w:r>
+        <w:rPr>
+          <w:rFonts w:asciiTheme="majorHAnsi" w:hAnsiTheme="majorHAnsi" w:cstheme="majorHAnsi"/>
+          <w:lang w:val="en-US"/>
+        </w:rPr>
+        <w:t>getImageSize(</w:t>
+      </w:r>
+      <w:proofErr w:type="gramEnd"/>
+      <w:r>
+        <w:rPr>
+          <w:rFonts w:asciiTheme="majorHAnsi" w:hAnsiTheme="majorHAnsi" w:cstheme="majorHAnsi"/>
+          <w:lang w:val="en-US"/>
+        </w:rPr>
+        <w:t>).</w:t>
       </w:r>
     </w:p>
     <w:p>
@@ -1962,6 +2175,37 @@
         </w:rPr>
         <w:t>1.4. Class TextureRegion:</w:t>
       </w:r>
+      <w:r>
+        <w:rPr>
+          <w:rFonts w:asciiTheme="majorHAnsi" w:hAnsiTheme="majorHAnsi" w:cstheme="majorHAnsi"/>
+          <w:lang w:val="en-US"/>
+        </w:rPr>
+        <w:t xml:space="preserve"> </w:t>
+      </w:r>
+      <w:r>
+        <w:rPr>
+          <w:rFonts w:asciiTheme="majorHAnsi" w:hAnsiTheme="majorHAnsi" w:cstheme="majorHAnsi"/>
+          <w:b/>
+          <w:lang w:val="en-US"/>
+        </w:rPr>
+        <w:t>(Cần sửa</w:t>
+      </w:r>
+      <w:r>
+        <w:rPr>
+          <w:rFonts w:asciiTheme="majorHAnsi" w:hAnsiTheme="majorHAnsi" w:cstheme="majorHAnsi"/>
+          <w:b/>
+          <w:lang w:val="en-US"/>
+        </w:rPr>
+        <w:t xml:space="preserve"> - Vinh</w:t>
+      </w:r>
+      <w:r>
+        <w:rPr>
+          <w:rFonts w:asciiTheme="majorHAnsi" w:hAnsiTheme="majorHAnsi" w:cstheme="majorHAnsi"/>
+          <w:b/>
+          <w:lang w:val="en-US"/>
+        </w:rPr>
+        <w:t>)</w:t>
+      </w:r>
     </w:p>
     <w:p>
       <w:pPr>
@@ -2360,7 +2604,23 @@
           <w:rFonts w:asciiTheme="majorHAnsi" w:hAnsiTheme="majorHAnsi" w:cstheme="majorHAnsi"/>
           <w:lang w:val="en-US"/>
         </w:rPr>
-        <w:t>Constructor với một texture và một vùng cụ thể. Ví dụ trong Figure 2,  để vẽ được góc phần tư thứ nhất của SpriteSheet, x, y, width, height sẽ là: (x,y) = (0,0) là góc phía trên bên trái và (width, height) = (64,64) là chiều dài và chiều rộng của vùng cần vẽ.</w:t>
+        <w:t xml:space="preserve">Constructor với một texture và một vùng cụ thể. Ví dụ trong Figure </w:t>
+      </w:r>
+      <w:proofErr w:type="gramStart"/>
+      <w:r>
+        <w:rPr>
+          <w:rFonts w:asciiTheme="majorHAnsi" w:hAnsiTheme="majorHAnsi" w:cstheme="majorHAnsi"/>
+          <w:lang w:val="en-US"/>
+        </w:rPr>
+        <w:t>2,  để</w:t>
+      </w:r>
+      <w:proofErr w:type="gramEnd"/>
+      <w:r>
+        <w:rPr>
+          <w:rFonts w:asciiTheme="majorHAnsi" w:hAnsiTheme="majorHAnsi" w:cstheme="majorHAnsi"/>
+          <w:lang w:val="en-US"/>
+        </w:rPr>
+        <w:t xml:space="preserve"> vẽ được góc phần tư thứ nhất của SpriteSheet, x, y, width, height sẽ là: (x,y) = (0,0) là góc phía trên bên trái và (width, height) = (64,64) là chiều dài và chiều rộng của vùng cần vẽ.</w:t>
       </w:r>
     </w:p>
     <w:p>
@@ -2383,15 +2643,7 @@
           <w:b/>
           <w:color w:val="000000" w:themeColor="text1"/>
         </w:rPr>
-        <w:t>void SetRectPosition(float rectX, float rectY</w:t>
-      </w:r>
-      <w:r>
-        <w:rPr>
-          <w:rFonts w:asciiTheme="majorHAnsi" w:hAnsiTheme="majorHAnsi" w:cstheme="majorHAnsi"/>
-          <w:b/>
-          <w:color w:val="000000" w:themeColor="text1"/>
-        </w:rPr>
-        <w:t>)</w:t>
+        <w:t>void SetRectPosition(float rectX, float rectY)</w:t>
       </w:r>
       <w:r>
         <w:rPr>
@@ -2418,8 +2670,6 @@
         </w:rPr>
         <w:t xml:space="preserve"> ví trí rect</w:t>
       </w:r>
-      <w:bookmarkStart w:id="0" w:name="_GoBack"/>
-      <w:bookmarkEnd w:id="0"/>
       <w:r>
         <w:rPr>
           <w:rFonts w:asciiTheme="majorHAnsi" w:hAnsiTheme="majorHAnsi" w:cstheme="majorHAnsi"/>
@@ -2465,23 +2715,7 @@
           <w:color w:val="000000" w:themeColor="text1"/>
           <w:lang w:val="en-US"/>
         </w:rPr>
-        <w:t>hàm set</w:t>
-      </w:r>
-      <w:r>
-        <w:rPr>
-          <w:rFonts w:asciiTheme="majorHAnsi" w:hAnsiTheme="majorHAnsi" w:cstheme="majorHAnsi"/>
-          <w:color w:val="000000" w:themeColor="text1"/>
-          <w:lang w:val="en-US"/>
-        </w:rPr>
-        <w:t xml:space="preserve"> kích thước rect</w:t>
-      </w:r>
-      <w:r>
-        <w:rPr>
-          <w:rFonts w:asciiTheme="majorHAnsi" w:hAnsiTheme="majorHAnsi" w:cstheme="majorHAnsi"/>
-          <w:color w:val="000000" w:themeColor="text1"/>
-          <w:lang w:val="en-US"/>
-        </w:rPr>
-        <w:t xml:space="preserve"> tương tự như ở constructor</w:t>
+        <w:t>hàm set kích thước rect tương tự như ở constructor</w:t>
       </w:r>
     </w:p>
     <w:p>
@@ -2498,14 +2732,25 @@
           <w:lang w:val="en-US"/>
         </w:rPr>
       </w:pPr>
-      <w:r>
-        <w:rPr>
-          <w:rFonts w:asciiTheme="majorHAnsi" w:hAnsiTheme="majorHAnsi" w:cstheme="majorHAnsi"/>
-          <w:b/>
-          <w:color w:val="000000" w:themeColor="text1"/>
-          <w:lang w:val="en-US"/>
-        </w:rPr>
-        <w:t xml:space="preserve">setTexture(Texture texture): </w:t>
+      <w:proofErr w:type="gramStart"/>
+      <w:r>
+        <w:rPr>
+          <w:rFonts w:asciiTheme="majorHAnsi" w:hAnsiTheme="majorHAnsi" w:cstheme="majorHAnsi"/>
+          <w:b/>
+          <w:color w:val="000000" w:themeColor="text1"/>
+          <w:lang w:val="en-US"/>
+        </w:rPr>
+        <w:t>setTexture(</w:t>
+      </w:r>
+      <w:proofErr w:type="gramEnd"/>
+      <w:r>
+        <w:rPr>
+          <w:rFonts w:asciiTheme="majorHAnsi" w:hAnsiTheme="majorHAnsi" w:cstheme="majorHAnsi"/>
+          <w:b/>
+          <w:color w:val="000000" w:themeColor="text1"/>
+          <w:lang w:val="en-US"/>
+        </w:rPr>
+        <w:t xml:space="preserve">Texture texture): </w:t>
       </w:r>
       <w:r>
         <w:rPr>
@@ -2567,7 +2812,25 @@
           <w:color w:val="000000" w:themeColor="text1"/>
           <w:lang w:val="en-US"/>
         </w:rPr>
-        <w:t xml:space="preserve">Có một điều phải để ý là lớp TextureRegion và một số lớp liên quan đến việc vẽ hình khác không có phương thức dispose(). Tại sao lại như vậy? </w:t>
+        <w:t xml:space="preserve">Có một điều phải để ý là lớp TextureRegion và một số lớp liên quan đến việc vẽ hình khác không có phương thức </w:t>
+      </w:r>
+      <w:proofErr w:type="gramStart"/>
+      <w:r>
+        <w:rPr>
+          <w:rFonts w:asciiTheme="majorHAnsi" w:hAnsiTheme="majorHAnsi" w:cstheme="majorHAnsi"/>
+          <w:color w:val="000000" w:themeColor="text1"/>
+          <w:lang w:val="en-US"/>
+        </w:rPr>
+        <w:t>dispose(</w:t>
+      </w:r>
+      <w:proofErr w:type="gramEnd"/>
+      <w:r>
+        <w:rPr>
+          <w:rFonts w:asciiTheme="majorHAnsi" w:hAnsiTheme="majorHAnsi" w:cstheme="majorHAnsi"/>
+          <w:color w:val="000000" w:themeColor="text1"/>
+          <w:lang w:val="en-US"/>
+        </w:rPr>
+        <w:t xml:space="preserve">). Tại sao lại như vậy? </w:t>
       </w:r>
     </w:p>
     <w:p>
@@ -2586,7 +2849,25 @@
           <w:color w:val="000000" w:themeColor="text1"/>
           <w:lang w:val="en-US"/>
         </w:rPr>
-        <w:t>Lý do là lớp TextureRegion chỉ thực hiện việc lưu trữ các thông số là các kiểu dữ liệu cơ sở như kiểu int. TextureRegion có lưu trữ kiểu Texture tuy nhiên việc lưu trữ này chỉ là lưu trữ dưới dạng reference. Vì vậy, khi chúng ta ghi nhớ giải phóng cho lớp Texture mà chúng ta đã truyền vào cho lớp TextureRegion này thì phương thức dispose() cho lớp này là không cần thiết.</w:t>
+        <w:t xml:space="preserve">Lý do là lớp TextureRegion chỉ thực hiện việc lưu trữ các thông số là các kiểu dữ liệu cơ sở như kiểu int. TextureRegion có lưu trữ kiểu Texture tuy nhiên việc lưu trữ này chỉ là lưu trữ dưới dạng reference. Vì vậy, khi chúng ta ghi nhớ giải phóng cho lớp Texture mà chúng ta đã truyền vào cho lớp TextureRegion này thì phương thức </w:t>
+      </w:r>
+      <w:proofErr w:type="gramStart"/>
+      <w:r>
+        <w:rPr>
+          <w:rFonts w:asciiTheme="majorHAnsi" w:hAnsiTheme="majorHAnsi" w:cstheme="majorHAnsi"/>
+          <w:color w:val="000000" w:themeColor="text1"/>
+          <w:lang w:val="en-US"/>
+        </w:rPr>
+        <w:t>dispose(</w:t>
+      </w:r>
+      <w:proofErr w:type="gramEnd"/>
+      <w:r>
+        <w:rPr>
+          <w:rFonts w:asciiTheme="majorHAnsi" w:hAnsiTheme="majorHAnsi" w:cstheme="majorHAnsi"/>
+          <w:color w:val="000000" w:themeColor="text1"/>
+          <w:lang w:val="en-US"/>
+        </w:rPr>
+        <w:t>) cho lớp này là không cần thiết.</w:t>
       </w:r>
     </w:p>
     <w:p>
@@ -2622,6 +2903,37 @@
         </w:rPr>
         <w:lastRenderedPageBreak/>
         <w:t>2.1.5. Class Animation:</w:t>
+      </w:r>
+      <w:r>
+        <w:rPr>
+          <w:rFonts w:asciiTheme="majorHAnsi" w:hAnsiTheme="majorHAnsi" w:cstheme="majorHAnsi"/>
+          <w:lang w:val="en-US"/>
+        </w:rPr>
+        <w:t xml:space="preserve"> </w:t>
+      </w:r>
+      <w:r>
+        <w:rPr>
+          <w:rFonts w:asciiTheme="majorHAnsi" w:hAnsiTheme="majorHAnsi" w:cstheme="majorHAnsi"/>
+          <w:b/>
+          <w:lang w:val="en-US"/>
+        </w:rPr>
+        <w:t>(Cần sửa</w:t>
+      </w:r>
+      <w:r>
+        <w:rPr>
+          <w:rFonts w:asciiTheme="majorHAnsi" w:hAnsiTheme="majorHAnsi" w:cstheme="majorHAnsi"/>
+          <w:b/>
+          <w:lang w:val="en-US"/>
+        </w:rPr>
+        <w:t xml:space="preserve"> - Vinh</w:t>
+      </w:r>
+      <w:r>
+        <w:rPr>
+          <w:rFonts w:asciiTheme="majorHAnsi" w:hAnsiTheme="majorHAnsi" w:cstheme="majorHAnsi"/>
+          <w:b/>
+          <w:lang w:val="en-US"/>
+        </w:rPr>
+        <w:t>)</w:t>
       </w:r>
     </w:p>
     <w:p>
@@ -2805,13 +3117,23 @@
           <w:lang w:val="en-US"/>
         </w:rPr>
       </w:pPr>
-      <w:r>
-        <w:rPr>
-          <w:rFonts w:asciiTheme="majorHAnsi" w:hAnsiTheme="majorHAnsi" w:cstheme="majorHAnsi"/>
-          <w:b/>
-          <w:lang w:val="en-US"/>
-        </w:rPr>
-        <w:t>Animation(float frameDuration, Array&lt;T&gt; keyFrames):</w:t>
+      <w:proofErr w:type="gramStart"/>
+      <w:r>
+        <w:rPr>
+          <w:rFonts w:asciiTheme="majorHAnsi" w:hAnsiTheme="majorHAnsi" w:cstheme="majorHAnsi"/>
+          <w:b/>
+          <w:lang w:val="en-US"/>
+        </w:rPr>
+        <w:t>Animation(</w:t>
+      </w:r>
+      <w:proofErr w:type="gramEnd"/>
+      <w:r>
+        <w:rPr>
+          <w:rFonts w:asciiTheme="majorHAnsi" w:hAnsiTheme="majorHAnsi" w:cstheme="majorHAnsi"/>
+          <w:b/>
+          <w:lang w:val="en-US"/>
+        </w:rPr>
+        <w:t>float frameDuration, Array&lt;T&gt; keyFrames):</w:t>
       </w:r>
       <w:r>
         <w:rPr>
@@ -2833,13 +3155,23 @@
           <w:lang w:val="en-US"/>
         </w:rPr>
       </w:pPr>
-      <w:r>
-        <w:rPr>
-          <w:rFonts w:asciiTheme="majorHAnsi" w:hAnsiTheme="majorHAnsi" w:cstheme="majorHAnsi"/>
-          <w:b/>
-          <w:lang w:val="en-US"/>
-        </w:rPr>
-        <w:t>getKeyFrame(float stateTime):</w:t>
+      <w:proofErr w:type="gramStart"/>
+      <w:r>
+        <w:rPr>
+          <w:rFonts w:asciiTheme="majorHAnsi" w:hAnsiTheme="majorHAnsi" w:cstheme="majorHAnsi"/>
+          <w:b/>
+          <w:lang w:val="en-US"/>
+        </w:rPr>
+        <w:t>getKeyFrame(</w:t>
+      </w:r>
+      <w:proofErr w:type="gramEnd"/>
+      <w:r>
+        <w:rPr>
+          <w:rFonts w:asciiTheme="majorHAnsi" w:hAnsiTheme="majorHAnsi" w:cstheme="majorHAnsi"/>
+          <w:b/>
+          <w:lang w:val="en-US"/>
+        </w:rPr>
+        <w:t>float stateTime):</w:t>
       </w:r>
       <w:r>
         <w:rPr>
@@ -2890,6 +3222,37 @@
         </w:rPr>
         <w:t>2.1.6. Class SpriteBatch:</w:t>
       </w:r>
+      <w:r>
+        <w:rPr>
+          <w:rFonts w:asciiTheme="majorHAnsi" w:hAnsiTheme="majorHAnsi" w:cstheme="majorHAnsi"/>
+          <w:lang w:val="en-US"/>
+        </w:rPr>
+        <w:t xml:space="preserve"> </w:t>
+      </w:r>
+      <w:r>
+        <w:rPr>
+          <w:rFonts w:asciiTheme="majorHAnsi" w:hAnsiTheme="majorHAnsi" w:cstheme="majorHAnsi"/>
+          <w:b/>
+          <w:lang w:val="en-US"/>
+        </w:rPr>
+        <w:t xml:space="preserve">(Cần </w:t>
+      </w:r>
+      <w:r>
+        <w:rPr>
+          <w:rFonts w:asciiTheme="majorHAnsi" w:hAnsiTheme="majorHAnsi" w:cstheme="majorHAnsi"/>
+          <w:b/>
+          <w:lang w:val="en-US"/>
+        </w:rPr>
+        <w:t>sửa – Vinh hoặc Sơn</w:t>
+      </w:r>
+      <w:r>
+        <w:rPr>
+          <w:rFonts w:asciiTheme="majorHAnsi" w:hAnsiTheme="majorHAnsi" w:cstheme="majorHAnsi"/>
+          <w:b/>
+          <w:lang w:val="en-US"/>
+        </w:rPr>
+        <w:t>)</w:t>
+      </w:r>
     </w:p>
     <w:p>
       <w:pPr>
@@ -2933,13 +3296,23 @@
           <w:lang w:val="en-US"/>
         </w:rPr>
       </w:pPr>
-      <w:r>
-        <w:rPr>
-          <w:rFonts w:asciiTheme="majorHAnsi" w:hAnsiTheme="majorHAnsi" w:cstheme="majorHAnsi"/>
-          <w:b/>
-          <w:lang w:val="en-US"/>
-        </w:rPr>
-        <w:t>SpriteBatch():</w:t>
+      <w:proofErr w:type="gramStart"/>
+      <w:r>
+        <w:rPr>
+          <w:rFonts w:asciiTheme="majorHAnsi" w:hAnsiTheme="majorHAnsi" w:cstheme="majorHAnsi"/>
+          <w:b/>
+          <w:lang w:val="en-US"/>
+        </w:rPr>
+        <w:t>SpriteBatch(</w:t>
+      </w:r>
+      <w:proofErr w:type="gramEnd"/>
+      <w:r>
+        <w:rPr>
+          <w:rFonts w:asciiTheme="majorHAnsi" w:hAnsiTheme="majorHAnsi" w:cstheme="majorHAnsi"/>
+          <w:b/>
+          <w:lang w:val="en-US"/>
+        </w:rPr>
+        <w:t>):</w:t>
       </w:r>
       <w:r>
         <w:rPr>
@@ -2961,13 +3334,23 @@
           <w:lang w:val="en-US"/>
         </w:rPr>
       </w:pPr>
-      <w:r>
-        <w:rPr>
-          <w:rFonts w:asciiTheme="majorHAnsi" w:hAnsiTheme="majorHAnsi" w:cstheme="majorHAnsi"/>
-          <w:b/>
-          <w:lang w:val="en-US"/>
-        </w:rPr>
-        <w:t>begin():</w:t>
+      <w:proofErr w:type="gramStart"/>
+      <w:r>
+        <w:rPr>
+          <w:rFonts w:asciiTheme="majorHAnsi" w:hAnsiTheme="majorHAnsi" w:cstheme="majorHAnsi"/>
+          <w:b/>
+          <w:lang w:val="en-US"/>
+        </w:rPr>
+        <w:t>begin(</w:t>
+      </w:r>
+      <w:proofErr w:type="gramEnd"/>
+      <w:r>
+        <w:rPr>
+          <w:rFonts w:asciiTheme="majorHAnsi" w:hAnsiTheme="majorHAnsi" w:cstheme="majorHAnsi"/>
+          <w:b/>
+          <w:lang w:val="en-US"/>
+        </w:rPr>
+        <w:t>):</w:t>
       </w:r>
       <w:r>
         <w:rPr>
@@ -2989,13 +3372,23 @@
           <w:lang w:val="en-US"/>
         </w:rPr>
       </w:pPr>
-      <w:r>
-        <w:rPr>
-          <w:rFonts w:asciiTheme="majorHAnsi" w:hAnsiTheme="majorHAnsi" w:cstheme="majorHAnsi"/>
-          <w:b/>
-          <w:lang w:val="en-US"/>
-        </w:rPr>
-        <w:t>end():</w:t>
+      <w:proofErr w:type="gramStart"/>
+      <w:r>
+        <w:rPr>
+          <w:rFonts w:asciiTheme="majorHAnsi" w:hAnsiTheme="majorHAnsi" w:cstheme="majorHAnsi"/>
+          <w:b/>
+          <w:lang w:val="en-US"/>
+        </w:rPr>
+        <w:t>end(</w:t>
+      </w:r>
+      <w:proofErr w:type="gramEnd"/>
+      <w:r>
+        <w:rPr>
+          <w:rFonts w:asciiTheme="majorHAnsi" w:hAnsiTheme="majorHAnsi" w:cstheme="majorHAnsi"/>
+          <w:b/>
+          <w:lang w:val="en-US"/>
+        </w:rPr>
+        <w:t>):</w:t>
       </w:r>
       <w:r>
         <w:rPr>
@@ -3258,14 +3651,25 @@
           <w:color w:val="000000" w:themeColor="text1"/>
         </w:rPr>
       </w:pPr>
-      <w:r>
-        <w:rPr>
-          <w:rFonts w:asciiTheme="majorHAnsi" w:hAnsiTheme="majorHAnsi" w:cstheme="majorHAnsi"/>
-          <w:b/>
-          <w:color w:val="000000" w:themeColor="text1"/>
-          <w:lang w:val="en-US"/>
-        </w:rPr>
-        <w:t>dispose():</w:t>
+      <w:proofErr w:type="gramStart"/>
+      <w:r>
+        <w:rPr>
+          <w:rFonts w:asciiTheme="majorHAnsi" w:hAnsiTheme="majorHAnsi" w:cstheme="majorHAnsi"/>
+          <w:b/>
+          <w:color w:val="000000" w:themeColor="text1"/>
+          <w:lang w:val="en-US"/>
+        </w:rPr>
+        <w:t>dispose(</w:t>
+      </w:r>
+      <w:proofErr w:type="gramEnd"/>
+      <w:r>
+        <w:rPr>
+          <w:rFonts w:asciiTheme="majorHAnsi" w:hAnsiTheme="majorHAnsi" w:cstheme="majorHAnsi"/>
+          <w:b/>
+          <w:color w:val="000000" w:themeColor="text1"/>
+          <w:lang w:val="en-US"/>
+        </w:rPr>
+        <w:t>):</w:t>
       </w:r>
       <w:r>
         <w:rPr>
@@ -3414,6 +3818,7 @@
         <w:rPr>
           <w:rFonts w:asciiTheme="majorHAnsi" w:hAnsiTheme="majorHAnsi" w:cstheme="majorHAnsi"/>
           <w:color w:val="000000" w:themeColor="text1"/>
+          <w:lang w:val="en-US"/>
         </w:rPr>
       </w:pPr>
       <w:r>
@@ -3436,6 +3841,33 @@
           <w:color w:val="000000" w:themeColor="text1"/>
         </w:rPr>
         <w:t xml:space="preserve">: Class Sprite: </w:t>
+      </w:r>
+      <w:r>
+        <w:rPr>
+          <w:rFonts w:asciiTheme="majorHAnsi" w:hAnsiTheme="majorHAnsi" w:cstheme="majorHAnsi"/>
+          <w:b/>
+          <w:color w:val="000000" w:themeColor="text1"/>
+          <w:lang w:val="en-US"/>
+        </w:rPr>
+        <w:t>(Cần sửa</w:t>
+      </w:r>
+      <w:r>
+        <w:rPr>
+          <w:rFonts w:asciiTheme="majorHAnsi" w:hAnsiTheme="majorHAnsi" w:cstheme="majorHAnsi"/>
+          <w:b/>
+          <w:color w:val="000000" w:themeColor="text1"/>
+          <w:lang w:val="en-US"/>
+        </w:rPr>
+        <w:t xml:space="preserve"> - Vinh</w:t>
+      </w:r>
+      <w:r>
+        <w:rPr>
+          <w:rFonts w:asciiTheme="majorHAnsi" w:hAnsiTheme="majorHAnsi" w:cstheme="majorHAnsi"/>
+          <w:b/>
+          <w:color w:val="000000" w:themeColor="text1"/>
+          <w:lang w:val="en-US"/>
+        </w:rPr>
+        <w:t>)</w:t>
       </w:r>
     </w:p>
     <w:p>
@@ -3493,14 +3925,25 @@
           <w:lang w:val="en-US"/>
         </w:rPr>
       </w:pPr>
-      <w:r>
-        <w:rPr>
-          <w:rFonts w:asciiTheme="majorHAnsi" w:hAnsiTheme="majorHAnsi" w:cstheme="majorHAnsi"/>
-          <w:b/>
-          <w:color w:val="000000" w:themeColor="text1"/>
-          <w:lang w:val="en-US"/>
-        </w:rPr>
-        <w:t>Sprite(Texture texture):</w:t>
+      <w:proofErr w:type="gramStart"/>
+      <w:r>
+        <w:rPr>
+          <w:rFonts w:asciiTheme="majorHAnsi" w:hAnsiTheme="majorHAnsi" w:cstheme="majorHAnsi"/>
+          <w:b/>
+          <w:color w:val="000000" w:themeColor="text1"/>
+          <w:lang w:val="en-US"/>
+        </w:rPr>
+        <w:t>Sprite(</w:t>
+      </w:r>
+      <w:proofErr w:type="gramEnd"/>
+      <w:r>
+        <w:rPr>
+          <w:rFonts w:asciiTheme="majorHAnsi" w:hAnsiTheme="majorHAnsi" w:cstheme="majorHAnsi"/>
+          <w:b/>
+          <w:color w:val="000000" w:themeColor="text1"/>
+          <w:lang w:val="en-US"/>
+        </w:rPr>
+        <w:t>Texture texture):</w:t>
       </w:r>
       <w:r>
         <w:rPr>
@@ -3534,14 +3977,25 @@
           <w:lang w:val="en-US"/>
         </w:rPr>
       </w:pPr>
-      <w:r>
-        <w:rPr>
-          <w:rFonts w:asciiTheme="majorHAnsi" w:hAnsiTheme="majorHAnsi" w:cstheme="majorHAnsi"/>
-          <w:b/>
-          <w:color w:val="000000" w:themeColor="text1"/>
-          <w:lang w:val="en-US"/>
-        </w:rPr>
-        <w:t>Sprite(Texture texture, int srcX, int srcY, int srcWidth, int srcHeight):</w:t>
+      <w:proofErr w:type="gramStart"/>
+      <w:r>
+        <w:rPr>
+          <w:rFonts w:asciiTheme="majorHAnsi" w:hAnsiTheme="majorHAnsi" w:cstheme="majorHAnsi"/>
+          <w:b/>
+          <w:color w:val="000000" w:themeColor="text1"/>
+          <w:lang w:val="en-US"/>
+        </w:rPr>
+        <w:t>Sprite(</w:t>
+      </w:r>
+      <w:proofErr w:type="gramEnd"/>
+      <w:r>
+        <w:rPr>
+          <w:rFonts w:asciiTheme="majorHAnsi" w:hAnsiTheme="majorHAnsi" w:cstheme="majorHAnsi"/>
+          <w:b/>
+          <w:color w:val="000000" w:themeColor="text1"/>
+          <w:lang w:val="en-US"/>
+        </w:rPr>
+        <w:t>Texture texture, int srcX, int srcY, int srcWidth, int srcHeight):</w:t>
       </w:r>
       <w:r>
         <w:rPr>
@@ -3574,14 +4028,25 @@
           <w:lang w:val="en-US"/>
         </w:rPr>
       </w:pPr>
-      <w:r>
-        <w:rPr>
-          <w:rFonts w:asciiTheme="majorHAnsi" w:hAnsiTheme="majorHAnsi" w:cstheme="majorHAnsi"/>
-          <w:b/>
-          <w:color w:val="000000" w:themeColor="text1"/>
-          <w:lang w:val="en-US"/>
-        </w:rPr>
-        <w:t>Sprite(TextureRegion region):</w:t>
+      <w:proofErr w:type="gramStart"/>
+      <w:r>
+        <w:rPr>
+          <w:rFonts w:asciiTheme="majorHAnsi" w:hAnsiTheme="majorHAnsi" w:cstheme="majorHAnsi"/>
+          <w:b/>
+          <w:color w:val="000000" w:themeColor="text1"/>
+          <w:lang w:val="en-US"/>
+        </w:rPr>
+        <w:t>Sprite(</w:t>
+      </w:r>
+      <w:proofErr w:type="gramEnd"/>
+      <w:r>
+        <w:rPr>
+          <w:rFonts w:asciiTheme="majorHAnsi" w:hAnsiTheme="majorHAnsi" w:cstheme="majorHAnsi"/>
+          <w:b/>
+          <w:color w:val="000000" w:themeColor="text1"/>
+          <w:lang w:val="en-US"/>
+        </w:rPr>
+        <w:t>TextureRegion region):</w:t>
       </w:r>
       <w:r>
         <w:rPr>
@@ -3812,14 +4277,25 @@
           <w:color w:val="000000" w:themeColor="text1"/>
         </w:rPr>
       </w:pPr>
-      <w:r>
-        <w:rPr>
-          <w:rFonts w:asciiTheme="majorHAnsi" w:hAnsiTheme="majorHAnsi" w:cstheme="majorHAnsi"/>
-          <w:b/>
-          <w:color w:val="000000" w:themeColor="text1"/>
-          <w:lang w:val="en-US"/>
-        </w:rPr>
-        <w:t xml:space="preserve">setRegion(TextureRegion region): </w:t>
+      <w:proofErr w:type="gramStart"/>
+      <w:r>
+        <w:rPr>
+          <w:rFonts w:asciiTheme="majorHAnsi" w:hAnsiTheme="majorHAnsi" w:cstheme="majorHAnsi"/>
+          <w:b/>
+          <w:color w:val="000000" w:themeColor="text1"/>
+          <w:lang w:val="en-US"/>
+        </w:rPr>
+        <w:t>setRegion(</w:t>
+      </w:r>
+      <w:proofErr w:type="gramEnd"/>
+      <w:r>
+        <w:rPr>
+          <w:rFonts w:asciiTheme="majorHAnsi" w:hAnsiTheme="majorHAnsi" w:cstheme="majorHAnsi"/>
+          <w:b/>
+          <w:color w:val="000000" w:themeColor="text1"/>
+          <w:lang w:val="en-US"/>
+        </w:rPr>
+        <w:t xml:space="preserve">TextureRegion region): </w:t>
       </w:r>
       <w:r>
         <w:rPr>
@@ -3843,22 +4319,51 @@
           <w:color w:val="000000" w:themeColor="text1"/>
         </w:rPr>
       </w:pPr>
-      <w:r>
-        <w:rPr>
-          <w:rFonts w:asciiTheme="majorHAnsi" w:hAnsiTheme="majorHAnsi" w:cstheme="majorHAnsi"/>
-          <w:b/>
-          <w:color w:val="000000" w:themeColor="text1"/>
-          <w:lang w:val="en-US"/>
-        </w:rPr>
-        <w:t xml:space="preserve">Draw(Batch batch): </w:t>
-      </w:r>
-      <w:r>
-        <w:rPr>
-          <w:rFonts w:asciiTheme="majorHAnsi" w:hAnsiTheme="majorHAnsi" w:cstheme="majorHAnsi"/>
-          <w:color w:val="000000" w:themeColor="text1"/>
-          <w:lang w:val="en-US"/>
-        </w:rPr>
-        <w:t xml:space="preserve">vẽ Sprite này với các thông số đã set cho lớp Sprite này. Lưu ý hàm này phải được gọi giữa batch.begin() và batch.end(). </w:t>
+      <w:proofErr w:type="gramStart"/>
+      <w:r>
+        <w:rPr>
+          <w:rFonts w:asciiTheme="majorHAnsi" w:hAnsiTheme="majorHAnsi" w:cstheme="majorHAnsi"/>
+          <w:b/>
+          <w:color w:val="000000" w:themeColor="text1"/>
+          <w:lang w:val="en-US"/>
+        </w:rPr>
+        <w:t>Draw(</w:t>
+      </w:r>
+      <w:proofErr w:type="gramEnd"/>
+      <w:r>
+        <w:rPr>
+          <w:rFonts w:asciiTheme="majorHAnsi" w:hAnsiTheme="majorHAnsi" w:cstheme="majorHAnsi"/>
+          <w:b/>
+          <w:color w:val="000000" w:themeColor="text1"/>
+          <w:lang w:val="en-US"/>
+        </w:rPr>
+        <w:t xml:space="preserve">Batch batch): </w:t>
+      </w:r>
+      <w:r>
+        <w:rPr>
+          <w:rFonts w:asciiTheme="majorHAnsi" w:hAnsiTheme="majorHAnsi" w:cstheme="majorHAnsi"/>
+          <w:color w:val="000000" w:themeColor="text1"/>
+          <w:lang w:val="en-US"/>
+        </w:rPr>
+        <w:t xml:space="preserve">vẽ Sprite này với các thông số đã set cho lớp Sprite này. Lưu ý hàm này phải được gọi giữa </w:t>
+      </w:r>
+      <w:proofErr w:type="gramStart"/>
+      <w:r>
+        <w:rPr>
+          <w:rFonts w:asciiTheme="majorHAnsi" w:hAnsiTheme="majorHAnsi" w:cstheme="majorHAnsi"/>
+          <w:color w:val="000000" w:themeColor="text1"/>
+          <w:lang w:val="en-US"/>
+        </w:rPr>
+        <w:t>batch.begin</w:t>
+      </w:r>
+      <w:proofErr w:type="gramEnd"/>
+      <w:r>
+        <w:rPr>
+          <w:rFonts w:asciiTheme="majorHAnsi" w:hAnsiTheme="majorHAnsi" w:cstheme="majorHAnsi"/>
+          <w:color w:val="000000" w:themeColor="text1"/>
+          <w:lang w:val="en-US"/>
+        </w:rPr>
+        <w:t xml:space="preserve">() và batch.end(). </w:t>
       </w:r>
     </w:p>
     <w:p>
@@ -3997,14 +4502,25 @@
         </w:rPr>
         <w:t xml:space="preserve">của lớp TextureRegion. Điều này tuy không khó nhưng khá tốn thời gian và sự gọn gàng của code. Vì vậy, LibGDX cung cấp cho ta lớp Sprite và đơn giản hóa lớp TextureRegion để làm những công việc tương tự như thế này. Tất cả việc chúng ta phải làm là khởi tạo các TextureRegion cần thiết và gọi hàm </w:t>
       </w:r>
-      <w:r>
-        <w:rPr>
-          <w:rFonts w:asciiTheme="majorHAnsi" w:hAnsiTheme="majorHAnsi" w:cstheme="majorHAnsi"/>
-          <w:b/>
-          <w:color w:val="000000" w:themeColor="text1"/>
-          <w:lang w:val="en-US"/>
-        </w:rPr>
-        <w:t>setRegion(TextureRegion region)</w:t>
+      <w:proofErr w:type="gramStart"/>
+      <w:r>
+        <w:rPr>
+          <w:rFonts w:asciiTheme="majorHAnsi" w:hAnsiTheme="majorHAnsi" w:cstheme="majorHAnsi"/>
+          <w:b/>
+          <w:color w:val="000000" w:themeColor="text1"/>
+          <w:lang w:val="en-US"/>
+        </w:rPr>
+        <w:t>setRegion(</w:t>
+      </w:r>
+      <w:proofErr w:type="gramEnd"/>
+      <w:r>
+        <w:rPr>
+          <w:rFonts w:asciiTheme="majorHAnsi" w:hAnsiTheme="majorHAnsi" w:cstheme="majorHAnsi"/>
+          <w:b/>
+          <w:color w:val="000000" w:themeColor="text1"/>
+          <w:lang w:val="en-US"/>
+        </w:rPr>
+        <w:t>TextureRegion region)</w:t>
       </w:r>
       <w:r>
         <w:rPr>
@@ -4049,31 +4565,55 @@
           <w:lang w:val="en-US"/>
         </w:rPr>
       </w:pPr>
-    </w:p>
-    <w:p>
-      <w:pPr>
-        <w:rPr>
-          <w:rFonts w:asciiTheme="majorHAnsi" w:hAnsiTheme="majorHAnsi" w:cstheme="majorHAnsi"/>
-          <w:color w:val="000000" w:themeColor="text1"/>
-          <w:lang w:val="en-US"/>
-        </w:rPr>
-      </w:pPr>
-      <w:r>
-        <w:rPr>
-          <w:rFonts w:asciiTheme="majorHAnsi" w:hAnsiTheme="majorHAnsi" w:cstheme="majorHAnsi"/>
-          <w:color w:val="000000" w:themeColor="text1"/>
-          <w:lang w:val="en-US"/>
-        </w:rPr>
-        <w:t>2.1.9: Class Viewport:</w:t>
-      </w:r>
-    </w:p>
-    <w:p>
-      <w:pPr>
-        <w:rPr>
-          <w:rFonts w:asciiTheme="majorHAnsi" w:hAnsiTheme="majorHAnsi" w:cstheme="majorHAnsi"/>
-          <w:color w:val="000000" w:themeColor="text1"/>
-        </w:rPr>
-      </w:pPr>
+      <w:r>
+        <w:rPr>
+          <w:rFonts w:asciiTheme="majorHAnsi" w:hAnsiTheme="majorHAnsi" w:cstheme="majorHAnsi"/>
+          <w:color w:val="000000" w:themeColor="text1"/>
+          <w:lang w:val="en-US"/>
+        </w:rPr>
+        <w:t xml:space="preserve">Thế giới game rất rộng lớn và chúng ta không nhất thiết phải nhìn toàn bộ nó trong hầu hết tựa game. Camera đóng vai trò như một </w:t>
+      </w:r>
+      <w:r>
+        <w:rPr>
+          <w:rFonts w:asciiTheme="majorHAnsi" w:hAnsiTheme="majorHAnsi" w:cstheme="majorHAnsi"/>
+          <w:color w:val="000000" w:themeColor="text1"/>
+          <w:lang w:val="en-US"/>
+        </w:rPr>
+        <w:t>cửa sổ</w:t>
+      </w:r>
+      <w:r>
+        <w:rPr>
+          <w:rFonts w:asciiTheme="majorHAnsi" w:hAnsiTheme="majorHAnsi" w:cstheme="majorHAnsi"/>
+          <w:color w:val="000000" w:themeColor="text1"/>
+          <w:lang w:val="en-US"/>
+        </w:rPr>
+        <w:t xml:space="preserve"> khi chúng ta nhìn vào thế giới, chúng ta chỉ cần nhìn vào một phần trong game và thay đổi góc nhìn khi cần thiết. </w:t>
+      </w:r>
+    </w:p>
+    <w:p>
+      <w:pPr>
+        <w:rPr>
+          <w:rFonts w:asciiTheme="majorHAnsi" w:hAnsiTheme="majorHAnsi" w:cstheme="majorHAnsi"/>
+          <w:color w:val="000000" w:themeColor="text1"/>
+          <w:lang w:val="en-US"/>
+        </w:rPr>
+      </w:pPr>
+      <w:r>
+        <w:rPr>
+          <w:rFonts w:asciiTheme="majorHAnsi" w:hAnsiTheme="majorHAnsi" w:cstheme="majorHAnsi"/>
+          <w:color w:val="000000" w:themeColor="text1"/>
+          <w:lang w:val="en-US"/>
+        </w:rPr>
+        <w:t xml:space="preserve">Đối với các framework cho phép lập trình các game như 2.5D hay 3D, Lớp Camera có thể rất phức tạp. Tuy nhiên đối với Framework 2D hiện tại trong nội dung bài viết này, nó chỉ đơn giản là </w:t>
+      </w:r>
+      <w:r>
+        <w:rPr>
+          <w:rFonts w:asciiTheme="majorHAnsi" w:hAnsiTheme="majorHAnsi" w:cstheme="majorHAnsi"/>
+          <w:color w:val="000000" w:themeColor="text1"/>
+          <w:lang w:val="en-US"/>
+        </w:rPr>
+        <w:t xml:space="preserve">một điểm trong thế giới game và là trung điểm của “cửa sổ”. </w:t>
+      </w:r>
       <w:r>
         <w:rPr>
           <w:rFonts w:asciiTheme="majorHAnsi" w:hAnsiTheme="majorHAnsi" w:cstheme="majorHAnsi"/>
@@ -4087,43 +4627,769 @@
       <w:pPr>
         <w:rPr>
           <w:rFonts w:asciiTheme="majorHAnsi" w:hAnsiTheme="majorHAnsi" w:cstheme="majorHAnsi"/>
-          <w:lang w:val="en-US"/>
-        </w:rPr>
-      </w:pPr>
-      <w:r>
-        <w:rPr>
-          <w:rFonts w:asciiTheme="majorHAnsi" w:hAnsiTheme="majorHAnsi" w:cstheme="majorHAnsi"/>
-          <w:lang w:val="en-US"/>
-        </w:rPr>
-        <w:t>2.1.10. Class Body:</w:t>
-      </w:r>
-    </w:p>
-    <w:p>
-      <w:pPr>
-        <w:rPr>
-          <w:rFonts w:asciiTheme="majorHAnsi" w:hAnsiTheme="majorHAnsi" w:cstheme="majorHAnsi"/>
-        </w:rPr>
-      </w:pPr>
-    </w:p>
-    <w:p>
-      <w:pPr>
-        <w:rPr>
-          <w:rFonts w:asciiTheme="majorHAnsi" w:hAnsiTheme="majorHAnsi" w:cstheme="majorHAnsi"/>
-          <w:lang w:val="en-US"/>
-        </w:rPr>
-      </w:pPr>
-      <w:r>
-        <w:rPr>
-          <w:rFonts w:asciiTheme="majorHAnsi" w:hAnsiTheme="majorHAnsi" w:cstheme="majorHAnsi"/>
-          <w:lang w:val="en-US"/>
-        </w:rPr>
-        <w:t>2.1.9: Class World:</w:t>
-      </w:r>
-    </w:p>
-    <w:p>
-      <w:pPr>
-        <w:rPr>
-          <w:rFonts w:asciiTheme="majorHAnsi" w:hAnsiTheme="majorHAnsi" w:cstheme="majorHAnsi"/>
+          <w:color w:val="000000" w:themeColor="text1"/>
+          <w:lang w:val="en-US"/>
+        </w:rPr>
+      </w:pPr>
+      <w:r>
+        <w:rPr>
+          <w:rFonts w:asciiTheme="majorHAnsi" w:hAnsiTheme="majorHAnsi" w:cstheme="majorHAnsi"/>
+          <w:color w:val="000000" w:themeColor="text1"/>
+          <w:lang w:val="en-US"/>
+        </w:rPr>
+        <w:t xml:space="preserve">2 phương thức chính của lớp Camera là: </w:t>
+      </w:r>
+    </w:p>
+    <w:p>
+      <w:pPr>
+        <w:pStyle w:val="oancuaDanhsach"/>
+        <w:numPr>
+          <w:ilvl w:val="0"/>
+          <w:numId w:val="12"/>
+        </w:numPr>
+        <w:rPr>
+          <w:rFonts w:asciiTheme="majorHAnsi" w:hAnsiTheme="majorHAnsi" w:cstheme="majorHAnsi"/>
+        </w:rPr>
+      </w:pPr>
+      <w:r>
+        <w:rPr>
+          <w:rFonts w:asciiTheme="majorHAnsi" w:hAnsiTheme="majorHAnsi" w:cstheme="majorHAnsi"/>
+          <w:b/>
+        </w:rPr>
+        <w:t>const Vector2</w:t>
+      </w:r>
+      <w:r>
+        <w:rPr>
+          <w:rFonts w:asciiTheme="majorHAnsi" w:hAnsiTheme="majorHAnsi" w:cstheme="majorHAnsi"/>
+          <w:b/>
+        </w:rPr>
+        <w:t>&amp; GetPosition()</w:t>
+      </w:r>
+      <w:r>
+        <w:rPr>
+          <w:rFonts w:asciiTheme="majorHAnsi" w:hAnsiTheme="majorHAnsi" w:cstheme="majorHAnsi"/>
+        </w:rPr>
+        <w:t xml:space="preserve">: </w:t>
+      </w:r>
+      <w:r>
+        <w:rPr>
+          <w:rFonts w:asciiTheme="majorHAnsi" w:hAnsiTheme="majorHAnsi" w:cstheme="majorHAnsi"/>
+          <w:lang w:val="en-US"/>
+        </w:rPr>
+        <w:t>lấy vị trí hiện tại của camera.</w:t>
+      </w:r>
+    </w:p>
+    <w:p>
+      <w:pPr>
+        <w:pStyle w:val="oancuaDanhsach"/>
+        <w:numPr>
+          <w:ilvl w:val="0"/>
+          <w:numId w:val="11"/>
+        </w:numPr>
+        <w:rPr>
+          <w:rFonts w:asciiTheme="majorHAnsi" w:hAnsiTheme="majorHAnsi" w:cstheme="majorHAnsi"/>
+          <w:color w:val="000000" w:themeColor="text1"/>
+          <w:lang w:val="en-US"/>
+        </w:rPr>
+      </w:pPr>
+      <w:r>
+        <w:rPr>
+          <w:rFonts w:asciiTheme="majorHAnsi" w:hAnsiTheme="majorHAnsi" w:cstheme="majorHAnsi"/>
+          <w:b/>
+        </w:rPr>
+        <w:t>void SetPosition(float x, float y)</w:t>
+      </w:r>
+      <w:r>
+        <w:rPr>
+          <w:rFonts w:asciiTheme="majorHAnsi" w:hAnsiTheme="majorHAnsi" w:cstheme="majorHAnsi"/>
+          <w:color w:val="000000"/>
+        </w:rPr>
+        <w:t xml:space="preserve">: </w:t>
+      </w:r>
+      <w:r>
+        <w:rPr>
+          <w:rFonts w:asciiTheme="majorHAnsi" w:hAnsiTheme="majorHAnsi" w:cstheme="majorHAnsi"/>
+          <w:color w:val="000000"/>
+          <w:lang w:val="en-US"/>
+        </w:rPr>
+        <w:t>set vị trí cho camera.</w:t>
+      </w:r>
+    </w:p>
+    <w:p>
+      <w:pPr>
+        <w:pStyle w:val="oancuaDanhsach"/>
+        <w:ind w:left="0"/>
+        <w:rPr>
+          <w:rFonts w:asciiTheme="majorHAnsi" w:hAnsiTheme="majorHAnsi" w:cstheme="majorHAnsi"/>
+          <w:b/>
+          <w:lang w:val="en-US"/>
+        </w:rPr>
+      </w:pPr>
+    </w:p>
+    <w:p>
+      <w:pPr>
+        <w:pStyle w:val="oancuaDanhsach"/>
+        <w:ind w:left="0"/>
+        <w:rPr>
+          <w:rFonts w:asciiTheme="majorHAnsi" w:hAnsiTheme="majorHAnsi" w:cstheme="majorHAnsi"/>
+          <w:color w:val="000000" w:themeColor="text1"/>
+          <w:lang w:val="en-US"/>
+        </w:rPr>
+      </w:pPr>
+    </w:p>
+    <w:p>
+      <w:pPr>
+        <w:rPr>
+          <w:rFonts w:asciiTheme="majorHAnsi" w:hAnsiTheme="majorHAnsi" w:cstheme="majorHAnsi"/>
+          <w:b/>
+          <w:color w:val="000000" w:themeColor="text1"/>
+          <w:lang w:val="en-US"/>
+        </w:rPr>
+      </w:pPr>
+      <w:r>
+        <w:rPr>
+          <w:rFonts w:asciiTheme="majorHAnsi" w:hAnsiTheme="majorHAnsi" w:cstheme="majorHAnsi"/>
+          <w:color w:val="000000" w:themeColor="text1"/>
+          <w:lang w:val="en-US"/>
+        </w:rPr>
+        <w:t>2.1.9. Class Viewport:</w:t>
+      </w:r>
+      <w:r>
+        <w:rPr>
+          <w:rFonts w:asciiTheme="majorHAnsi" w:hAnsiTheme="majorHAnsi" w:cstheme="majorHAnsi"/>
+          <w:color w:val="000000" w:themeColor="text1"/>
+          <w:lang w:val="en-US"/>
+        </w:rPr>
+        <w:t xml:space="preserve"> </w:t>
+      </w:r>
+      <w:r>
+        <w:rPr>
+          <w:rFonts w:asciiTheme="majorHAnsi" w:hAnsiTheme="majorHAnsi" w:cstheme="majorHAnsi"/>
+          <w:b/>
+          <w:color w:val="000000" w:themeColor="text1"/>
+          <w:lang w:val="en-US"/>
+        </w:rPr>
+        <w:t>(Chưa có trong framework. Có thể bổ sung sau)</w:t>
+      </w:r>
+    </w:p>
+    <w:p>
+      <w:pPr>
+        <w:rPr>
+          <w:rFonts w:asciiTheme="majorHAnsi" w:hAnsiTheme="majorHAnsi" w:cstheme="majorHAnsi"/>
+          <w:color w:val="000000" w:themeColor="text1"/>
+          <w:lang w:val="en-US"/>
+        </w:rPr>
+      </w:pPr>
+    </w:p>
+    <w:p>
+      <w:pPr>
+        <w:rPr>
+          <w:rFonts w:asciiTheme="majorHAnsi" w:hAnsiTheme="majorHAnsi" w:cstheme="majorHAnsi"/>
+          <w:color w:val="000000" w:themeColor="text1"/>
+        </w:rPr>
+      </w:pPr>
+    </w:p>
+    <w:p>
+      <w:pPr>
+        <w:rPr>
+          <w:rFonts w:asciiTheme="majorHAnsi" w:hAnsiTheme="majorHAnsi" w:cstheme="majorHAnsi"/>
+          <w:lang w:val="en-US"/>
+        </w:rPr>
+      </w:pPr>
+      <w:r>
+        <w:rPr>
+          <w:rFonts w:asciiTheme="majorHAnsi" w:hAnsiTheme="majorHAnsi" w:cstheme="majorHAnsi"/>
+          <w:lang w:val="en-US"/>
+        </w:rPr>
+        <w:t>2.1.</w:t>
+      </w:r>
+      <w:r>
+        <w:rPr>
+          <w:rFonts w:asciiTheme="majorHAnsi" w:hAnsiTheme="majorHAnsi" w:cstheme="majorHAnsi"/>
+          <w:lang w:val="en-US"/>
+        </w:rPr>
+        <w:t>10</w:t>
+      </w:r>
+      <w:r>
+        <w:rPr>
+          <w:rFonts w:asciiTheme="majorHAnsi" w:hAnsiTheme="majorHAnsi" w:cstheme="majorHAnsi"/>
+          <w:lang w:val="en-US"/>
+        </w:rPr>
+        <w:t>. Class Body:</w:t>
+      </w:r>
+      <w:r>
+        <w:rPr>
+          <w:rFonts w:asciiTheme="majorHAnsi" w:hAnsiTheme="majorHAnsi" w:cstheme="majorHAnsi"/>
+          <w:lang w:val="en-US"/>
+        </w:rPr>
+        <w:t xml:space="preserve"> </w:t>
+      </w:r>
+      <w:r>
+        <w:rPr>
+          <w:rFonts w:asciiTheme="majorHAnsi" w:hAnsiTheme="majorHAnsi" w:cstheme="majorHAnsi"/>
+          <w:b/>
+          <w:lang w:val="en-US"/>
+        </w:rPr>
+        <w:t>(Thiện)</w:t>
+      </w:r>
+    </w:p>
+    <w:p>
+      <w:pPr>
+        <w:rPr>
+          <w:rFonts w:asciiTheme="majorHAnsi" w:hAnsiTheme="majorHAnsi" w:cstheme="majorHAnsi"/>
+          <w:lang w:val="en-US"/>
+        </w:rPr>
+      </w:pPr>
+    </w:p>
+    <w:p>
+      <w:pPr>
+        <w:rPr>
+          <w:rFonts w:asciiTheme="majorHAnsi" w:hAnsiTheme="majorHAnsi" w:cstheme="majorHAnsi"/>
+        </w:rPr>
+      </w:pPr>
+    </w:p>
+    <w:p>
+      <w:pPr>
+        <w:rPr>
+          <w:rFonts w:asciiTheme="majorHAnsi" w:hAnsiTheme="majorHAnsi" w:cstheme="majorHAnsi"/>
+          <w:lang w:val="en-US"/>
+        </w:rPr>
+      </w:pPr>
+      <w:r>
+        <w:rPr>
+          <w:rFonts w:asciiTheme="majorHAnsi" w:hAnsiTheme="majorHAnsi" w:cstheme="majorHAnsi"/>
+          <w:lang w:val="en-US"/>
+        </w:rPr>
+        <w:t>2.1.11</w:t>
+      </w:r>
+      <w:r>
+        <w:rPr>
+          <w:rFonts w:asciiTheme="majorHAnsi" w:hAnsiTheme="majorHAnsi" w:cstheme="majorHAnsi"/>
+          <w:lang w:val="en-US"/>
+        </w:rPr>
+        <w:t>: Class World:</w:t>
+      </w:r>
+      <w:r>
+        <w:rPr>
+          <w:rFonts w:asciiTheme="majorHAnsi" w:hAnsiTheme="majorHAnsi" w:cstheme="majorHAnsi"/>
+          <w:lang w:val="en-US"/>
+        </w:rPr>
+        <w:t xml:space="preserve"> </w:t>
+      </w:r>
+      <w:r>
+        <w:rPr>
+          <w:rFonts w:asciiTheme="majorHAnsi" w:hAnsiTheme="majorHAnsi" w:cstheme="majorHAnsi"/>
+          <w:b/>
+          <w:lang w:val="en-US"/>
+        </w:rPr>
+        <w:t>(</w:t>
+      </w:r>
+      <w:r>
+        <w:rPr>
+          <w:rFonts w:asciiTheme="majorHAnsi" w:hAnsiTheme="majorHAnsi" w:cstheme="majorHAnsi"/>
+          <w:b/>
+          <w:lang w:val="en-US"/>
+        </w:rPr>
+        <w:t>Trí</w:t>
+      </w:r>
+      <w:r>
+        <w:rPr>
+          <w:rFonts w:asciiTheme="majorHAnsi" w:hAnsiTheme="majorHAnsi" w:cstheme="majorHAnsi"/>
+          <w:b/>
+          <w:lang w:val="en-US"/>
+        </w:rPr>
+        <w:t xml:space="preserve"> hoặc Thiện</w:t>
+      </w:r>
+      <w:r>
+        <w:rPr>
+          <w:rFonts w:asciiTheme="majorHAnsi" w:hAnsiTheme="majorHAnsi" w:cstheme="majorHAnsi"/>
+          <w:b/>
+          <w:lang w:val="en-US"/>
+        </w:rPr>
+        <w:t>)</w:t>
+      </w:r>
+    </w:p>
+    <w:p>
+      <w:pPr>
+        <w:rPr>
+          <w:rFonts w:asciiTheme="majorHAnsi" w:hAnsiTheme="majorHAnsi" w:cstheme="majorHAnsi"/>
+          <w:lang w:val="en-US"/>
+        </w:rPr>
+      </w:pPr>
+    </w:p>
+    <w:p>
+      <w:pPr>
+        <w:rPr>
+          <w:rFonts w:asciiTheme="majorHAnsi" w:hAnsiTheme="majorHAnsi" w:cstheme="majorHAnsi"/>
+        </w:rPr>
+      </w:pPr>
+    </w:p>
+    <w:p>
+      <w:pPr>
+        <w:rPr>
+          <w:rFonts w:asciiTheme="majorHAnsi" w:hAnsiTheme="majorHAnsi" w:cstheme="majorHAnsi"/>
+          <w:lang w:val="en-US"/>
+        </w:rPr>
+      </w:pPr>
+      <w:r>
+        <w:rPr>
+          <w:rFonts w:asciiTheme="majorHAnsi" w:hAnsiTheme="majorHAnsi" w:cstheme="majorHAnsi"/>
+          <w:lang w:val="en-US"/>
+        </w:rPr>
+        <w:t>2.1.12</w:t>
+      </w:r>
+      <w:r>
+        <w:rPr>
+          <w:rFonts w:asciiTheme="majorHAnsi" w:hAnsiTheme="majorHAnsi" w:cstheme="majorHAnsi"/>
+          <w:lang w:val="en-US"/>
+        </w:rPr>
+        <w:t>: Class BodyDef:</w:t>
+      </w:r>
+      <w:r>
+        <w:rPr>
+          <w:rFonts w:asciiTheme="majorHAnsi" w:hAnsiTheme="majorHAnsi" w:cstheme="majorHAnsi"/>
+          <w:lang w:val="en-US"/>
+        </w:rPr>
+        <w:t xml:space="preserve"> </w:t>
+      </w:r>
+      <w:r>
+        <w:rPr>
+          <w:rFonts w:asciiTheme="majorHAnsi" w:hAnsiTheme="majorHAnsi" w:cstheme="majorHAnsi"/>
+          <w:b/>
+          <w:lang w:val="en-US"/>
+        </w:rPr>
+        <w:t>(Thiện)</w:t>
+      </w:r>
+    </w:p>
+    <w:p>
+      <w:pPr>
+        <w:rPr>
+          <w:rFonts w:asciiTheme="majorHAnsi" w:hAnsiTheme="majorHAnsi" w:cstheme="majorHAnsi"/>
+          <w:lang w:val="en-US"/>
+        </w:rPr>
+      </w:pPr>
+    </w:p>
+    <w:p>
+      <w:pPr>
+        <w:rPr>
+          <w:rFonts w:asciiTheme="majorHAnsi" w:hAnsiTheme="majorHAnsi" w:cstheme="majorHAnsi"/>
+          <w:lang w:val="en-US"/>
+        </w:rPr>
+      </w:pPr>
+      <w:r>
+        <w:rPr>
+          <w:rFonts w:asciiTheme="majorHAnsi" w:hAnsiTheme="majorHAnsi" w:cstheme="majorHAnsi"/>
+          <w:lang w:val="en-US"/>
+        </w:rPr>
+        <w:t>2.1.13</w:t>
+      </w:r>
+      <w:r>
+        <w:rPr>
+          <w:rFonts w:asciiTheme="majorHAnsi" w:hAnsiTheme="majorHAnsi" w:cstheme="majorHAnsi"/>
+          <w:lang w:val="en-US"/>
+        </w:rPr>
+        <w:t xml:space="preserve">: </w:t>
+      </w:r>
+      <w:r>
+        <w:rPr>
+          <w:rFonts w:asciiTheme="majorHAnsi" w:hAnsiTheme="majorHAnsi" w:cstheme="majorHAnsi"/>
+          <w:lang w:val="en-US"/>
+        </w:rPr>
+        <w:t xml:space="preserve">Class Collision </w:t>
+      </w:r>
+      <w:r>
+        <w:rPr>
+          <w:rFonts w:asciiTheme="majorHAnsi" w:hAnsiTheme="majorHAnsi" w:cstheme="majorHAnsi"/>
+          <w:b/>
+          <w:lang w:val="en-US"/>
+        </w:rPr>
+        <w:t>(Thiện)</w:t>
+      </w:r>
+    </w:p>
+    <w:p>
+      <w:pPr>
+        <w:rPr>
+          <w:rFonts w:asciiTheme="majorHAnsi" w:hAnsiTheme="majorHAnsi" w:cstheme="majorHAnsi"/>
+        </w:rPr>
+      </w:pPr>
+    </w:p>
+    <w:p>
+      <w:pPr>
+        <w:rPr>
+          <w:rFonts w:asciiTheme="majorHAnsi" w:hAnsiTheme="majorHAnsi" w:cstheme="majorHAnsi"/>
+          <w:lang w:val="en-US"/>
+        </w:rPr>
+      </w:pPr>
+      <w:r>
+        <w:rPr>
+          <w:rFonts w:asciiTheme="majorHAnsi" w:hAnsiTheme="majorHAnsi" w:cstheme="majorHAnsi"/>
+          <w:lang w:val="en-US"/>
+        </w:rPr>
+        <w:t>2.1.14</w:t>
+      </w:r>
+      <w:r>
+        <w:rPr>
+          <w:rFonts w:asciiTheme="majorHAnsi" w:hAnsiTheme="majorHAnsi" w:cstheme="majorHAnsi"/>
+          <w:lang w:val="en-US"/>
+        </w:rPr>
+        <w:t>: Class Font</w:t>
+      </w:r>
+      <w:r>
+        <w:rPr>
+          <w:rFonts w:asciiTheme="majorHAnsi" w:hAnsiTheme="majorHAnsi" w:cstheme="majorHAnsi"/>
+          <w:lang w:val="en-US"/>
+        </w:rPr>
+        <w:t>:</w:t>
+      </w:r>
+      <w:r>
+        <w:rPr>
+          <w:rFonts w:asciiTheme="majorHAnsi" w:hAnsiTheme="majorHAnsi" w:cstheme="majorHAnsi"/>
+          <w:lang w:val="en-US"/>
+        </w:rPr>
+        <w:t xml:space="preserve"> </w:t>
+      </w:r>
+      <w:r>
+        <w:rPr>
+          <w:rFonts w:asciiTheme="majorHAnsi" w:hAnsiTheme="majorHAnsi" w:cstheme="majorHAnsi"/>
+          <w:b/>
+          <w:lang w:val="en-US"/>
+        </w:rPr>
+        <w:t>(Trí)</w:t>
+      </w:r>
+    </w:p>
+    <w:p>
+      <w:pPr>
+        <w:rPr>
+          <w:rFonts w:asciiTheme="majorHAnsi" w:hAnsiTheme="majorHAnsi" w:cstheme="majorHAnsi"/>
+          <w:lang w:val="en-US"/>
+        </w:rPr>
+      </w:pPr>
+    </w:p>
+    <w:p>
+      <w:pPr>
+        <w:rPr>
+          <w:rFonts w:asciiTheme="majorHAnsi" w:hAnsiTheme="majorHAnsi" w:cstheme="majorHAnsi"/>
+          <w:lang w:val="en-US"/>
+        </w:rPr>
+      </w:pPr>
+      <w:r>
+        <w:rPr>
+          <w:rFonts w:asciiTheme="majorHAnsi" w:hAnsiTheme="majorHAnsi" w:cstheme="majorHAnsi"/>
+          <w:lang w:val="en-US"/>
+        </w:rPr>
+        <w:t>2.1.15</w:t>
+      </w:r>
+      <w:r>
+        <w:rPr>
+          <w:rFonts w:asciiTheme="majorHAnsi" w:hAnsiTheme="majorHAnsi" w:cstheme="majorHAnsi"/>
+          <w:lang w:val="en-US"/>
+        </w:rPr>
+        <w:t xml:space="preserve">: Class </w:t>
+      </w:r>
+      <w:r>
+        <w:rPr>
+          <w:rFonts w:asciiTheme="majorHAnsi" w:hAnsiTheme="majorHAnsi" w:cstheme="majorHAnsi"/>
+          <w:lang w:val="en-US"/>
+        </w:rPr>
+        <w:t>Label</w:t>
+      </w:r>
+      <w:r>
+        <w:rPr>
+          <w:rFonts w:asciiTheme="majorHAnsi" w:hAnsiTheme="majorHAnsi" w:cstheme="majorHAnsi"/>
+          <w:lang w:val="en-US"/>
+        </w:rPr>
+        <w:t>:</w:t>
+      </w:r>
+      <w:r>
+        <w:rPr>
+          <w:rFonts w:asciiTheme="majorHAnsi" w:hAnsiTheme="majorHAnsi" w:cstheme="majorHAnsi"/>
+          <w:lang w:val="en-US"/>
+        </w:rPr>
+        <w:t xml:space="preserve"> </w:t>
+      </w:r>
+      <w:r>
+        <w:rPr>
+          <w:rFonts w:asciiTheme="majorHAnsi" w:hAnsiTheme="majorHAnsi" w:cstheme="majorHAnsi"/>
+          <w:b/>
+          <w:lang w:val="en-US"/>
+        </w:rPr>
+        <w:t>(Trí)</w:t>
+      </w:r>
+    </w:p>
+    <w:p>
+      <w:pPr>
+        <w:rPr>
+          <w:rFonts w:asciiTheme="majorHAnsi" w:hAnsiTheme="majorHAnsi" w:cstheme="majorHAnsi"/>
+          <w:lang w:val="en-US"/>
+        </w:rPr>
+      </w:pPr>
+    </w:p>
+    <w:p>
+      <w:pPr>
+        <w:rPr>
+          <w:rFonts w:asciiTheme="majorHAnsi" w:hAnsiTheme="majorHAnsi" w:cstheme="majorHAnsi"/>
+          <w:lang w:val="en-US"/>
+        </w:rPr>
+      </w:pPr>
+      <w:r>
+        <w:rPr>
+          <w:rFonts w:asciiTheme="majorHAnsi" w:hAnsiTheme="majorHAnsi" w:cstheme="majorHAnsi"/>
+          <w:lang w:val="en-US"/>
+        </w:rPr>
+        <w:t xml:space="preserve">2.1.16: </w:t>
+      </w:r>
+      <w:r>
+        <w:rPr>
+          <w:rFonts w:asciiTheme="majorHAnsi" w:hAnsiTheme="majorHAnsi" w:cstheme="majorHAnsi"/>
+          <w:lang w:val="en-US"/>
+        </w:rPr>
+        <w:t xml:space="preserve">Class </w:t>
+      </w:r>
+      <w:r>
+        <w:rPr>
+          <w:rFonts w:asciiTheme="majorHAnsi" w:hAnsiTheme="majorHAnsi" w:cstheme="majorHAnsi"/>
+          <w:lang w:val="en-US"/>
+        </w:rPr>
+        <w:t xml:space="preserve">CollisionQuadTree </w:t>
+      </w:r>
+      <w:r>
+        <w:rPr>
+          <w:rFonts w:asciiTheme="majorHAnsi" w:hAnsiTheme="majorHAnsi" w:cstheme="majorHAnsi"/>
+          <w:b/>
+          <w:lang w:val="en-US"/>
+        </w:rPr>
+        <w:t>(Trí)</w:t>
+      </w:r>
+      <w:r>
+        <w:rPr>
+          <w:rFonts w:asciiTheme="majorHAnsi" w:hAnsiTheme="majorHAnsi" w:cstheme="majorHAnsi"/>
+          <w:lang w:val="en-US"/>
+        </w:rPr>
+        <w:t>:</w:t>
+      </w:r>
+    </w:p>
+    <w:p>
+      <w:pPr>
+        <w:rPr>
+          <w:rFonts w:asciiTheme="majorHAnsi" w:hAnsiTheme="majorHAnsi" w:cstheme="majorHAnsi"/>
+          <w:lang w:val="en-US"/>
+        </w:rPr>
+      </w:pPr>
+    </w:p>
+    <w:p>
+      <w:pPr>
+        <w:rPr>
+          <w:rFonts w:asciiTheme="majorHAnsi" w:hAnsiTheme="majorHAnsi" w:cstheme="majorHAnsi"/>
+          <w:lang w:val="en-US"/>
+        </w:rPr>
+      </w:pPr>
+      <w:r>
+        <w:rPr>
+          <w:rFonts w:asciiTheme="majorHAnsi" w:hAnsiTheme="majorHAnsi" w:cstheme="majorHAnsi"/>
+          <w:lang w:val="en-US"/>
+        </w:rPr>
+        <w:t xml:space="preserve">2.1.17: Class Input: </w:t>
+      </w:r>
+    </w:p>
+    <w:p>
+      <w:pPr>
+        <w:rPr>
+          <w:rFonts w:asciiTheme="majorHAnsi" w:hAnsiTheme="majorHAnsi" w:cstheme="majorHAnsi"/>
+          <w:lang w:val="en-US"/>
+        </w:rPr>
+      </w:pPr>
+    </w:p>
+    <w:p>
+      <w:pPr>
+        <w:rPr>
+          <w:rFonts w:asciiTheme="majorHAnsi" w:hAnsiTheme="majorHAnsi" w:cstheme="majorHAnsi"/>
+          <w:b/>
+          <w:lang w:val="en-US"/>
+        </w:rPr>
+      </w:pPr>
+      <w:r>
+        <w:rPr>
+          <w:rFonts w:asciiTheme="majorHAnsi" w:hAnsiTheme="majorHAnsi" w:cstheme="majorHAnsi"/>
+          <w:lang w:val="en-US"/>
+        </w:rPr>
+        <w:t xml:space="preserve">2.1.18: Class Sound </w:t>
+      </w:r>
+      <w:r>
+        <w:rPr>
+          <w:rFonts w:asciiTheme="majorHAnsi" w:hAnsiTheme="majorHAnsi" w:cstheme="majorHAnsi"/>
+          <w:b/>
+          <w:lang w:val="en-US"/>
+        </w:rPr>
+        <w:t>(Vinh)</w:t>
+      </w:r>
+    </w:p>
+    <w:p>
+      <w:pPr>
+        <w:rPr>
+          <w:rFonts w:asciiTheme="majorHAnsi" w:hAnsiTheme="majorHAnsi" w:cstheme="majorHAnsi"/>
+          <w:b/>
+          <w:lang w:val="en-US"/>
+        </w:rPr>
+      </w:pPr>
+    </w:p>
+    <w:p>
+      <w:pPr>
+        <w:rPr>
+          <w:rFonts w:asciiTheme="majorHAnsi" w:hAnsiTheme="majorHAnsi" w:cstheme="majorHAnsi"/>
+          <w:lang w:val="en-US"/>
+        </w:rPr>
+      </w:pPr>
+      <w:r>
+        <w:rPr>
+          <w:rFonts w:asciiTheme="majorHAnsi" w:hAnsiTheme="majorHAnsi" w:cstheme="majorHAnsi"/>
+          <w:lang w:val="en-US"/>
+        </w:rPr>
+        <w:t>2.1.</w:t>
+      </w:r>
+      <w:r>
+        <w:rPr>
+          <w:rFonts w:asciiTheme="majorHAnsi" w:hAnsiTheme="majorHAnsi" w:cstheme="majorHAnsi"/>
+          <w:lang w:val="en-US"/>
+        </w:rPr>
+        <w:t xml:space="preserve">19: Class TMXMap: </w:t>
+      </w:r>
+    </w:p>
+    <w:p>
+      <w:pPr>
+        <w:rPr>
+          <w:rFonts w:asciiTheme="majorHAnsi" w:hAnsiTheme="majorHAnsi" w:cstheme="majorHAnsi"/>
+          <w:lang w:val="en-US"/>
+        </w:rPr>
+      </w:pPr>
+      <w:r>
+        <w:rPr>
+          <w:rFonts w:asciiTheme="majorHAnsi" w:hAnsiTheme="majorHAnsi" w:cstheme="majorHAnsi"/>
+          <w:lang w:val="en-US"/>
+        </w:rPr>
+        <w:t>Việc xây dựng Map cho game không hề đơn giả</w:t>
+      </w:r>
+      <w:r>
+        <w:rPr>
+          <w:rFonts w:asciiTheme="majorHAnsi" w:hAnsiTheme="majorHAnsi" w:cstheme="majorHAnsi"/>
+          <w:lang w:val="en-US"/>
+        </w:rPr>
+        <w:t>n và rất mất thời gian. Ở hầu hết các tựa game, người ta đều sử dụng một công cụ nào đó để giúp đỡ cho công việc này trở nên nhanh và đơn giản hơn.</w:t>
+      </w:r>
+    </w:p>
+    <w:p>
+      <w:pPr>
+        <w:rPr>
+          <w:rFonts w:asciiTheme="majorHAnsi" w:hAnsiTheme="majorHAnsi" w:cstheme="majorHAnsi"/>
+          <w:lang w:val="en-US"/>
+        </w:rPr>
+      </w:pPr>
+      <w:r>
+        <w:rPr>
+          <w:rFonts w:asciiTheme="majorHAnsi" w:hAnsiTheme="majorHAnsi" w:cstheme="majorHAnsi"/>
+          <w:lang w:val="en-US"/>
+        </w:rPr>
+        <w:t xml:space="preserve">Framework trong nội dung bài viết này cung cấp Class TMXMap hỗ trợ việc đọc </w:t>
+      </w:r>
+      <w:proofErr w:type="gramStart"/>
+      <w:r>
+        <w:rPr>
+          <w:rFonts w:asciiTheme="majorHAnsi" w:hAnsiTheme="majorHAnsi" w:cstheme="majorHAnsi"/>
+          <w:lang w:val="en-US"/>
+        </w:rPr>
+        <w:t>file .tmx</w:t>
+      </w:r>
+      <w:proofErr w:type="gramEnd"/>
+      <w:r>
+        <w:rPr>
+          <w:rFonts w:asciiTheme="majorHAnsi" w:hAnsiTheme="majorHAnsi" w:cstheme="majorHAnsi"/>
+          <w:lang w:val="en-US"/>
+        </w:rPr>
+        <w:t xml:space="preserve"> được tạo ra từ phần mềm Tiled Map Editor.</w:t>
+      </w:r>
+    </w:p>
+    <w:p>
+      <w:pPr>
+        <w:rPr>
+          <w:rFonts w:asciiTheme="majorHAnsi" w:hAnsiTheme="majorHAnsi" w:cstheme="majorHAnsi"/>
+          <w:sz w:val="18"/>
+          <w:szCs w:val="18"/>
+          <w:lang w:val="en-US"/>
+        </w:rPr>
+      </w:pPr>
+      <w:r>
+        <w:rPr>
+          <w:rFonts w:asciiTheme="majorHAnsi" w:hAnsiTheme="majorHAnsi" w:cstheme="majorHAnsi"/>
+          <w:sz w:val="18"/>
+          <w:szCs w:val="18"/>
+          <w:lang w:val="en-US"/>
+        </w:rPr>
+        <w:t xml:space="preserve">Tiled Map Editor là một công cụ mã nguồn mở được phát triển chủ yếu bởi </w:t>
+      </w:r>
+      <w:r>
+        <w:rPr>
+          <w:rFonts w:asciiTheme="majorHAnsi" w:hAnsiTheme="majorHAnsi" w:cstheme="majorHAnsi"/>
+          <w:sz w:val="18"/>
+          <w:szCs w:val="18"/>
+        </w:rPr>
+        <w:t>Thorbjørn Lindeijer</w:t>
+      </w:r>
+      <w:r>
+        <w:rPr>
+          <w:rFonts w:asciiTheme="majorHAnsi" w:hAnsiTheme="majorHAnsi" w:cstheme="majorHAnsi"/>
+          <w:sz w:val="18"/>
+          <w:szCs w:val="18"/>
+          <w:lang w:val="en-US"/>
+        </w:rPr>
+        <w:t xml:space="preserve">. Công cụ này cho phép người sử dụng tạo ra một map dạng tile </w:t>
+      </w:r>
+      <w:r>
+        <w:rPr>
+          <w:rFonts w:asciiTheme="majorHAnsi" w:hAnsiTheme="majorHAnsi" w:cstheme="majorHAnsi"/>
+          <w:sz w:val="18"/>
+          <w:szCs w:val="18"/>
+          <w:lang w:val="en-US"/>
+        </w:rPr>
+        <w:t xml:space="preserve">một cách dễ dàng và nhanh chóng chỉ việc sử dụng các thao tác kéo thả đơn giản. </w:t>
+      </w:r>
+    </w:p>
+    <w:p>
+      <w:pPr>
+        <w:rPr>
+          <w:rFonts w:asciiTheme="majorHAnsi" w:hAnsiTheme="majorHAnsi" w:cstheme="majorHAnsi"/>
+          <w:sz w:val="16"/>
+          <w:szCs w:val="16"/>
+          <w:lang w:val="en-US"/>
+        </w:rPr>
+      </w:pPr>
+      <w:r>
+        <w:rPr>
+          <w:rFonts w:asciiTheme="majorHAnsi" w:hAnsiTheme="majorHAnsi" w:cstheme="majorHAnsi"/>
+          <w:sz w:val="16"/>
+          <w:szCs w:val="16"/>
+          <w:lang w:val="en-US"/>
+        </w:rPr>
+        <w:t xml:space="preserve">Đọc về công cụ này tại đây: </w:t>
+      </w:r>
+      <w:hyperlink r:id="rId22" w:history="1">
+        <w:r>
+          <w:rPr>
+            <w:rStyle w:val="Siuktni"/>
+            <w:rFonts w:asciiTheme="majorHAnsi" w:hAnsiTheme="majorHAnsi" w:cstheme="majorHAnsi"/>
+            <w:sz w:val="16"/>
+            <w:szCs w:val="16"/>
+            <w:lang w:val="en-US"/>
+          </w:rPr>
+          <w:t>http://doc.mapeditor.org/en/latest/manual/introduction/</w:t>
+        </w:r>
+      </w:hyperlink>
+    </w:p>
+    <w:p>
+      <w:pPr>
+        <w:rPr>
+          <w:rFonts w:asciiTheme="majorHAnsi" w:hAnsiTheme="majorHAnsi" w:cstheme="majorHAnsi"/>
+          <w:sz w:val="18"/>
+          <w:szCs w:val="18"/>
+          <w:lang w:val="en-US"/>
         </w:rPr>
       </w:pPr>
     </w:p>
@@ -4140,37 +5406,342 @@
           <w:lang w:val="en-US"/>
         </w:rPr>
         <w:lastRenderedPageBreak/>
-        <w:t>2.1.10: Class Stage:</w:t>
-      </w:r>
-    </w:p>
-    <w:p>
-      <w:pPr>
-        <w:rPr>
-          <w:rFonts w:asciiTheme="majorHAnsi" w:hAnsiTheme="majorHAnsi" w:cstheme="majorHAnsi"/>
-          <w:lang w:val="en-US"/>
-        </w:rPr>
-      </w:pPr>
-    </w:p>
-    <w:p>
-      <w:pPr>
-        <w:rPr>
-          <w:rFonts w:asciiTheme="majorHAnsi" w:hAnsiTheme="majorHAnsi" w:cstheme="majorHAnsi"/>
-          <w:lang w:val="en-US"/>
-        </w:rPr>
-      </w:pPr>
-      <w:r>
-        <w:rPr>
-          <w:rFonts w:asciiTheme="majorHAnsi" w:hAnsiTheme="majorHAnsi" w:cstheme="majorHAnsi"/>
-          <w:lang w:val="en-US"/>
-        </w:rPr>
-        <w:t>2.1.11: Class TextButton:</w:t>
-      </w:r>
-    </w:p>
-    <w:p>
-      <w:pPr>
-        <w:rPr>
-          <w:rFonts w:asciiTheme="majorHAnsi" w:hAnsiTheme="majorHAnsi" w:cstheme="majorHAnsi"/>
-          <w:lang w:val="en-US"/>
+        <w:t xml:space="preserve">Trước khi đi vào </w:t>
+      </w:r>
+      <w:r>
+        <w:rPr>
+          <w:rFonts w:asciiTheme="majorHAnsi" w:hAnsiTheme="majorHAnsi" w:cstheme="majorHAnsi"/>
+          <w:lang w:val="en-US"/>
+        </w:rPr>
+        <w:t xml:space="preserve">phân tích lớp TMXMap, </w:t>
+      </w:r>
+      <w:r>
+        <w:rPr>
+          <w:rFonts w:asciiTheme="majorHAnsi" w:hAnsiTheme="majorHAnsi" w:cstheme="majorHAnsi"/>
+          <w:lang w:val="en-US"/>
+        </w:rPr>
+        <w:t xml:space="preserve">chúng ta cần phải biết Framework cung cấp lớp TMXLoader phục vụ cho việc load nhiều map cùng lúc. </w:t>
+      </w:r>
+    </w:p>
+    <w:p>
+      <w:pPr>
+        <w:rPr>
+          <w:rFonts w:asciiTheme="majorHAnsi" w:hAnsiTheme="majorHAnsi" w:cstheme="majorHAnsi"/>
+          <w:lang w:val="en-US"/>
+        </w:rPr>
+      </w:pPr>
+      <w:r>
+        <w:rPr>
+          <w:rFonts w:asciiTheme="majorHAnsi" w:hAnsiTheme="majorHAnsi" w:cstheme="majorHAnsi"/>
+          <w:lang w:val="en-US"/>
+        </w:rPr>
+        <w:t>Các phương thức chính của TMXLoader là:</w:t>
+      </w:r>
+    </w:p>
+    <w:p>
+      <w:pPr>
+        <w:pStyle w:val="oancuaDanhsach"/>
+        <w:numPr>
+          <w:ilvl w:val="0"/>
+          <w:numId w:val="11"/>
+        </w:numPr>
+        <w:rPr>
+          <w:rFonts w:asciiTheme="majorHAnsi" w:hAnsiTheme="majorHAnsi" w:cstheme="majorHAnsi"/>
+          <w:b/>
+        </w:rPr>
+      </w:pPr>
+      <w:r>
+        <w:rPr>
+          <w:rFonts w:asciiTheme="majorHAnsi" w:hAnsiTheme="majorHAnsi" w:cstheme="majorHAnsi"/>
+          <w:b/>
+        </w:rPr>
+        <w:t>void AddMap(const std::string&amp; mapName, const std::string&amp; filePath, float scale</w:t>
+      </w:r>
+      <w:r>
+        <w:rPr>
+          <w:rFonts w:asciiTheme="majorHAnsi" w:hAnsiTheme="majorHAnsi" w:cstheme="majorHAnsi"/>
+          <w:b/>
+        </w:rPr>
+        <w:t>):</w:t>
+      </w:r>
+      <w:r>
+        <w:rPr>
+          <w:rFonts w:asciiTheme="majorHAnsi" w:hAnsiTheme="majorHAnsi" w:cstheme="majorHAnsi"/>
+          <w:b/>
+          <w:lang w:val="en-US"/>
+        </w:rPr>
+        <w:t xml:space="preserve"> </w:t>
+      </w:r>
+      <w:r>
+        <w:rPr>
+          <w:rFonts w:asciiTheme="majorHAnsi" w:hAnsiTheme="majorHAnsi" w:cstheme="majorHAnsi"/>
+          <w:lang w:val="en-US"/>
+        </w:rPr>
+        <w:t xml:space="preserve">Load map </w:t>
+      </w:r>
+      <w:r>
+        <w:rPr>
+          <w:rFonts w:asciiTheme="majorHAnsi" w:hAnsiTheme="majorHAnsi" w:cstheme="majorHAnsi"/>
+          <w:lang w:val="en-US"/>
+        </w:rPr>
+        <w:t>từ filePath với tên mapName và scale map theo mong muốn (thường là 1 để giữ nguyên kích cỡ)</w:t>
+      </w:r>
+    </w:p>
+    <w:p>
+      <w:pPr>
+        <w:pStyle w:val="oancuaDanhsach"/>
+        <w:numPr>
+          <w:ilvl w:val="0"/>
+          <w:numId w:val="11"/>
+        </w:numPr>
+        <w:rPr>
+          <w:rFonts w:asciiTheme="majorHAnsi" w:hAnsiTheme="majorHAnsi" w:cstheme="majorHAnsi"/>
+          <w:b/>
+        </w:rPr>
+      </w:pPr>
+      <w:r>
+        <w:rPr>
+          <w:rFonts w:asciiTheme="majorHAnsi" w:hAnsiTheme="majorHAnsi" w:cstheme="majorHAnsi"/>
+          <w:b/>
+        </w:rPr>
+        <w:t>TMXMap* GetMap(const std::string&amp; mapName</w:t>
+      </w:r>
+      <w:r>
+        <w:rPr>
+          <w:rFonts w:asciiTheme="majorHAnsi" w:hAnsiTheme="majorHAnsi" w:cstheme="majorHAnsi"/>
+          <w:b/>
+        </w:rPr>
+        <w:t>):</w:t>
+      </w:r>
+      <w:r>
+        <w:rPr>
+          <w:rFonts w:asciiTheme="majorHAnsi" w:hAnsiTheme="majorHAnsi" w:cstheme="majorHAnsi"/>
+          <w:b/>
+        </w:rPr>
+        <w:t xml:space="preserve"> </w:t>
+      </w:r>
+      <w:r>
+        <w:rPr>
+          <w:rFonts w:asciiTheme="majorHAnsi" w:hAnsiTheme="majorHAnsi" w:cstheme="majorHAnsi"/>
+        </w:rPr>
+        <w:t>Trả về map đã load vớ</w:t>
+      </w:r>
+      <w:r>
+        <w:rPr>
+          <w:rFonts w:asciiTheme="majorHAnsi" w:hAnsiTheme="majorHAnsi" w:cstheme="majorHAnsi"/>
+        </w:rPr>
+        <w:t>i tên map tương ứng.</w:t>
+      </w:r>
+    </w:p>
+    <w:p>
+      <w:pPr>
+        <w:rPr>
+          <w:rFonts w:asciiTheme="majorHAnsi" w:hAnsiTheme="majorHAnsi" w:cstheme="majorHAnsi"/>
+        </w:rPr>
+      </w:pPr>
+      <w:r>
+        <w:rPr>
+          <w:rFonts w:asciiTheme="majorHAnsi" w:hAnsiTheme="majorHAnsi" w:cstheme="majorHAnsi"/>
+        </w:rPr>
+        <w:t>Các phương thức chính của lớp TMXMap là:</w:t>
+      </w:r>
+    </w:p>
+    <w:p>
+      <w:pPr>
+        <w:pStyle w:val="oancuaDanhsach"/>
+        <w:numPr>
+          <w:ilvl w:val="0"/>
+          <w:numId w:val="11"/>
+        </w:numPr>
+        <w:rPr>
+          <w:rFonts w:asciiTheme="majorHAnsi" w:hAnsiTheme="majorHAnsi" w:cstheme="majorHAnsi"/>
+        </w:rPr>
+      </w:pPr>
+      <w:r>
+        <w:rPr>
+          <w:rFonts w:ascii="Consolas" w:hAnsi="Consolas" w:cs="Consolas"/>
+          <w:color w:val="2B91AF"/>
+        </w:rPr>
+        <w:t>TMXObjectGroup</w:t>
+      </w:r>
+      <w:r>
+        <w:rPr>
+          <w:rFonts w:ascii="Consolas" w:hAnsi="Consolas" w:cs="Consolas"/>
+          <w:color w:val="000000"/>
+        </w:rPr>
+        <w:t>* GetObjectGroup(</w:t>
+      </w:r>
+      <w:r>
+        <w:rPr>
+          <w:rFonts w:ascii="Consolas" w:hAnsi="Consolas" w:cs="Consolas"/>
+          <w:color w:val="0000FF"/>
+        </w:rPr>
+        <w:t>const</w:t>
+      </w:r>
+      <w:r>
+        <w:rPr>
+          <w:rFonts w:ascii="Consolas" w:hAnsi="Consolas" w:cs="Consolas"/>
+          <w:color w:val="000000"/>
+        </w:rPr>
+        <w:t xml:space="preserve"> std::</w:t>
+      </w:r>
+      <w:r>
+        <w:rPr>
+          <w:rFonts w:ascii="Consolas" w:hAnsi="Consolas" w:cs="Consolas"/>
+          <w:color w:val="2B91AF"/>
+        </w:rPr>
+        <w:t>string</w:t>
+      </w:r>
+      <w:r>
+        <w:rPr>
+          <w:rFonts w:ascii="Consolas" w:hAnsi="Consolas" w:cs="Consolas"/>
+          <w:color w:val="000000"/>
+        </w:rPr>
+        <w:t xml:space="preserve"> &amp;</w:t>
+      </w:r>
+      <w:r>
+        <w:rPr>
+          <w:rFonts w:ascii="Consolas" w:hAnsi="Consolas" w:cs="Consolas"/>
+          <w:color w:val="808080"/>
+        </w:rPr>
+        <w:t>groupName</w:t>
+      </w:r>
+      <w:r>
+        <w:rPr>
+          <w:rFonts w:ascii="Consolas" w:hAnsi="Consolas" w:cs="Consolas"/>
+          <w:color w:val="000000"/>
+        </w:rPr>
+        <w:t xml:space="preserve">): </w:t>
+      </w:r>
+      <w:bookmarkStart w:id="0" w:name="_GoBack"/>
+      <w:bookmarkEnd w:id="0"/>
+    </w:p>
+    <w:p>
+      <w:pPr>
+        <w:pStyle w:val="oancuaDanhsach"/>
+        <w:numPr>
+          <w:ilvl w:val="0"/>
+          <w:numId w:val="11"/>
+        </w:numPr>
+        <w:rPr>
+          <w:rFonts w:asciiTheme="majorHAnsi" w:hAnsiTheme="majorHAnsi" w:cstheme="majorHAnsi"/>
+        </w:rPr>
+      </w:pPr>
+      <w:r>
+        <w:rPr>
+          <w:rFonts w:ascii="Consolas" w:hAnsi="Consolas" w:cs="Consolas"/>
+          <w:color w:val="0000FF"/>
+        </w:rPr>
+        <w:t>void</w:t>
+      </w:r>
+      <w:r>
+        <w:rPr>
+          <w:rFonts w:ascii="Consolas" w:hAnsi="Consolas" w:cs="Consolas"/>
+          <w:color w:val="000000"/>
+        </w:rPr>
+        <w:t xml:space="preserve"> Render(</w:t>
+      </w:r>
+      <w:r>
+        <w:rPr>
+          <w:rFonts w:ascii="Consolas" w:hAnsi="Consolas" w:cs="Consolas"/>
+          <w:color w:val="2B91AF"/>
+        </w:rPr>
+        <w:t>SpriteBatch</w:t>
+      </w:r>
+      <w:r>
+        <w:rPr>
+          <w:rFonts w:ascii="Consolas" w:hAnsi="Consolas" w:cs="Consolas"/>
+          <w:color w:val="000000"/>
+        </w:rPr>
+        <w:t xml:space="preserve"> *</w:t>
+      </w:r>
+      <w:r>
+        <w:rPr>
+          <w:rFonts w:ascii="Consolas" w:hAnsi="Consolas" w:cs="Consolas"/>
+          <w:color w:val="808080"/>
+        </w:rPr>
+        <w:t>batch</w:t>
+      </w:r>
+      <w:r>
+        <w:rPr>
+          <w:rFonts w:ascii="Consolas" w:hAnsi="Consolas" w:cs="Consolas"/>
+          <w:color w:val="000000"/>
+        </w:rPr>
+        <w:t xml:space="preserve">): </w:t>
+      </w:r>
+    </w:p>
+    <w:p>
+      <w:pPr>
+        <w:pStyle w:val="oancuaDanhsach"/>
+        <w:numPr>
+          <w:ilvl w:val="0"/>
+          <w:numId w:val="11"/>
+        </w:numPr>
+        <w:rPr>
+          <w:rFonts w:asciiTheme="majorHAnsi" w:hAnsiTheme="majorHAnsi" w:cstheme="majorHAnsi"/>
+        </w:rPr>
+      </w:pPr>
+      <w:r>
+        <w:rPr>
+          <w:rFonts w:ascii="Consolas" w:hAnsi="Consolas" w:cs="Consolas"/>
+          <w:color w:val="0000FF"/>
+        </w:rPr>
+        <w:t>const</w:t>
+      </w:r>
+      <w:r>
+        <w:rPr>
+          <w:rFonts w:ascii="Consolas" w:hAnsi="Consolas" w:cs="Consolas"/>
+          <w:color w:val="000000"/>
+        </w:rPr>
+        <w:t xml:space="preserve"> </w:t>
+      </w:r>
+      <w:r>
+        <w:rPr>
+          <w:rFonts w:ascii="Consolas" w:hAnsi="Consolas" w:cs="Consolas"/>
+          <w:color w:val="2B91AF"/>
+        </w:rPr>
+        <w:t>vector</w:t>
+      </w:r>
+      <w:r>
+        <w:rPr>
+          <w:rFonts w:ascii="Consolas" w:hAnsi="Consolas" w:cs="Consolas"/>
+          <w:color w:val="000000"/>
+        </w:rPr>
+        <w:t>&lt;</w:t>
+      </w:r>
+      <w:r>
+        <w:rPr>
+          <w:rFonts w:ascii="Consolas" w:hAnsi="Consolas" w:cs="Consolas"/>
+          <w:color w:val="2B91AF"/>
+        </w:rPr>
+        <w:t>TMXTileLayer</w:t>
+      </w:r>
+      <w:r>
+        <w:rPr>
+          <w:rFonts w:ascii="Consolas" w:hAnsi="Consolas" w:cs="Consolas"/>
+          <w:color w:val="000000"/>
+        </w:rPr>
+        <w:t>*&gt;&amp; GetLayers()</w:t>
+      </w:r>
+    </w:p>
+    <w:p>
+      <w:pPr>
+        <w:rPr>
+          <w:rFonts w:asciiTheme="majorHAnsi" w:hAnsiTheme="majorHAnsi" w:cstheme="majorHAnsi"/>
+        </w:rPr>
+      </w:pPr>
+    </w:p>
+    <w:p>
+      <w:pPr>
+        <w:rPr>
+          <w:rFonts w:asciiTheme="majorHAnsi" w:hAnsiTheme="majorHAnsi" w:cstheme="majorHAnsi"/>
+        </w:rPr>
+      </w:pPr>
+    </w:p>
+    <w:p>
+      <w:pPr>
+        <w:rPr>
+          <w:rFonts w:asciiTheme="majorHAnsi" w:hAnsiTheme="majorHAnsi" w:cstheme="majorHAnsi"/>
         </w:rPr>
       </w:pPr>
     </w:p>
@@ -5123,6 +6694,119 @@
     </w:lvl>
   </w:abstractNum>
   <w:abstractNum w:abstractNumId="6" w15:restartNumberingAfterBreak="0">
+    <w:nsid w:val="3F7E034F"/>
+    <w:multiLevelType w:val="hybridMultilevel"/>
+    <w:tmpl w:val="3F82EB80"/>
+    <w:lvl w:ilvl="0" w:tplc="042A0001">
+      <w:start w:val="1"/>
+      <w:numFmt w:val="bullet"/>
+      <w:lvlText w:val=""/>
+      <w:lvlJc w:val="left"/>
+      <w:pPr>
+        <w:ind w:left="720" w:hanging="360"/>
+      </w:pPr>
+      <w:rPr>
+        <w:rFonts w:ascii="Symbol" w:hAnsi="Symbol" w:hint="default"/>
+      </w:rPr>
+    </w:lvl>
+    <w:lvl w:ilvl="1" w:tplc="042A0003" w:tentative="1">
+      <w:start w:val="1"/>
+      <w:numFmt w:val="bullet"/>
+      <w:lvlText w:val="o"/>
+      <w:lvlJc w:val="left"/>
+      <w:pPr>
+        <w:ind w:left="1440" w:hanging="360"/>
+      </w:pPr>
+      <w:rPr>
+        <w:rFonts w:ascii="Courier New" w:hAnsi="Courier New" w:cs="Courier New" w:hint="default"/>
+      </w:rPr>
+    </w:lvl>
+    <w:lvl w:ilvl="2" w:tplc="042A0005" w:tentative="1">
+      <w:start w:val="1"/>
+      <w:numFmt w:val="bullet"/>
+      <w:lvlText w:val=""/>
+      <w:lvlJc w:val="left"/>
+      <w:pPr>
+        <w:ind w:left="2160" w:hanging="360"/>
+      </w:pPr>
+      <w:rPr>
+        <w:rFonts w:ascii="Wingdings" w:hAnsi="Wingdings" w:hint="default"/>
+      </w:rPr>
+    </w:lvl>
+    <w:lvl w:ilvl="3" w:tplc="042A0001" w:tentative="1">
+      <w:start w:val="1"/>
+      <w:numFmt w:val="bullet"/>
+      <w:lvlText w:val=""/>
+      <w:lvlJc w:val="left"/>
+      <w:pPr>
+        <w:ind w:left="2880" w:hanging="360"/>
+      </w:pPr>
+      <w:rPr>
+        <w:rFonts w:ascii="Symbol" w:hAnsi="Symbol" w:hint="default"/>
+      </w:rPr>
+    </w:lvl>
+    <w:lvl w:ilvl="4" w:tplc="042A0003" w:tentative="1">
+      <w:start w:val="1"/>
+      <w:numFmt w:val="bullet"/>
+      <w:lvlText w:val="o"/>
+      <w:lvlJc w:val="left"/>
+      <w:pPr>
+        <w:ind w:left="3600" w:hanging="360"/>
+      </w:pPr>
+      <w:rPr>
+        <w:rFonts w:ascii="Courier New" w:hAnsi="Courier New" w:cs="Courier New" w:hint="default"/>
+      </w:rPr>
+    </w:lvl>
+    <w:lvl w:ilvl="5" w:tplc="042A0005" w:tentative="1">
+      <w:start w:val="1"/>
+      <w:numFmt w:val="bullet"/>
+      <w:lvlText w:val=""/>
+      <w:lvlJc w:val="left"/>
+      <w:pPr>
+        <w:ind w:left="4320" w:hanging="360"/>
+      </w:pPr>
+      <w:rPr>
+        <w:rFonts w:ascii="Wingdings" w:hAnsi="Wingdings" w:hint="default"/>
+      </w:rPr>
+    </w:lvl>
+    <w:lvl w:ilvl="6" w:tplc="042A0001" w:tentative="1">
+      <w:start w:val="1"/>
+      <w:numFmt w:val="bullet"/>
+      <w:lvlText w:val=""/>
+      <w:lvlJc w:val="left"/>
+      <w:pPr>
+        <w:ind w:left="5040" w:hanging="360"/>
+      </w:pPr>
+      <w:rPr>
+        <w:rFonts w:ascii="Symbol" w:hAnsi="Symbol" w:hint="default"/>
+      </w:rPr>
+    </w:lvl>
+    <w:lvl w:ilvl="7" w:tplc="042A0003" w:tentative="1">
+      <w:start w:val="1"/>
+      <w:numFmt w:val="bullet"/>
+      <w:lvlText w:val="o"/>
+      <w:lvlJc w:val="left"/>
+      <w:pPr>
+        <w:ind w:left="5760" w:hanging="360"/>
+      </w:pPr>
+      <w:rPr>
+        <w:rFonts w:ascii="Courier New" w:hAnsi="Courier New" w:cs="Courier New" w:hint="default"/>
+      </w:rPr>
+    </w:lvl>
+    <w:lvl w:ilvl="8" w:tplc="042A0005" w:tentative="1">
+      <w:start w:val="1"/>
+      <w:numFmt w:val="bullet"/>
+      <w:lvlText w:val=""/>
+      <w:lvlJc w:val="left"/>
+      <w:pPr>
+        <w:ind w:left="6480" w:hanging="360"/>
+      </w:pPr>
+      <w:rPr>
+        <w:rFonts w:ascii="Wingdings" w:hAnsi="Wingdings" w:hint="default"/>
+      </w:rPr>
+    </w:lvl>
+  </w:abstractNum>
+  <w:abstractNum w:abstractNumId="7" w15:restartNumberingAfterBreak="0">
     <w:nsid w:val="44134B6D"/>
     <w:multiLevelType w:val="hybridMultilevel"/>
     <w:tmpl w:val="245E8928"/>
@@ -5235,7 +6919,7 @@
       </w:rPr>
     </w:lvl>
   </w:abstractNum>
-  <w:abstractNum w:abstractNumId="7" w15:restartNumberingAfterBreak="0">
+  <w:abstractNum w:abstractNumId="8" w15:restartNumberingAfterBreak="0">
     <w:nsid w:val="4530028B"/>
     <w:multiLevelType w:val="hybridMultilevel"/>
     <w:tmpl w:val="6254BB46"/>
@@ -5348,7 +7032,120 @@
       </w:rPr>
     </w:lvl>
   </w:abstractNum>
-  <w:abstractNum w:abstractNumId="8" w15:restartNumberingAfterBreak="0">
+  <w:abstractNum w:abstractNumId="9" w15:restartNumberingAfterBreak="0">
+    <w:nsid w:val="4E1423D9"/>
+    <w:multiLevelType w:val="hybridMultilevel"/>
+    <w:tmpl w:val="EFECDCD0"/>
+    <w:lvl w:ilvl="0" w:tplc="042A0001">
+      <w:start w:val="1"/>
+      <w:numFmt w:val="bullet"/>
+      <w:lvlText w:val=""/>
+      <w:lvlJc w:val="left"/>
+      <w:pPr>
+        <w:ind w:left="720" w:hanging="360"/>
+      </w:pPr>
+      <w:rPr>
+        <w:rFonts w:ascii="Symbol" w:hAnsi="Symbol" w:hint="default"/>
+      </w:rPr>
+    </w:lvl>
+    <w:lvl w:ilvl="1" w:tplc="042A0003" w:tentative="1">
+      <w:start w:val="1"/>
+      <w:numFmt w:val="bullet"/>
+      <w:lvlText w:val="o"/>
+      <w:lvlJc w:val="left"/>
+      <w:pPr>
+        <w:ind w:left="1440" w:hanging="360"/>
+      </w:pPr>
+      <w:rPr>
+        <w:rFonts w:ascii="Courier New" w:hAnsi="Courier New" w:cs="Courier New" w:hint="default"/>
+      </w:rPr>
+    </w:lvl>
+    <w:lvl w:ilvl="2" w:tplc="042A0005" w:tentative="1">
+      <w:start w:val="1"/>
+      <w:numFmt w:val="bullet"/>
+      <w:lvlText w:val=""/>
+      <w:lvlJc w:val="left"/>
+      <w:pPr>
+        <w:ind w:left="2160" w:hanging="360"/>
+      </w:pPr>
+      <w:rPr>
+        <w:rFonts w:ascii="Wingdings" w:hAnsi="Wingdings" w:hint="default"/>
+      </w:rPr>
+    </w:lvl>
+    <w:lvl w:ilvl="3" w:tplc="042A0001" w:tentative="1">
+      <w:start w:val="1"/>
+      <w:numFmt w:val="bullet"/>
+      <w:lvlText w:val=""/>
+      <w:lvlJc w:val="left"/>
+      <w:pPr>
+        <w:ind w:left="2880" w:hanging="360"/>
+      </w:pPr>
+      <w:rPr>
+        <w:rFonts w:ascii="Symbol" w:hAnsi="Symbol" w:hint="default"/>
+      </w:rPr>
+    </w:lvl>
+    <w:lvl w:ilvl="4" w:tplc="042A0003" w:tentative="1">
+      <w:start w:val="1"/>
+      <w:numFmt w:val="bullet"/>
+      <w:lvlText w:val="o"/>
+      <w:lvlJc w:val="left"/>
+      <w:pPr>
+        <w:ind w:left="3600" w:hanging="360"/>
+      </w:pPr>
+      <w:rPr>
+        <w:rFonts w:ascii="Courier New" w:hAnsi="Courier New" w:cs="Courier New" w:hint="default"/>
+      </w:rPr>
+    </w:lvl>
+    <w:lvl w:ilvl="5" w:tplc="042A0005" w:tentative="1">
+      <w:start w:val="1"/>
+      <w:numFmt w:val="bullet"/>
+      <w:lvlText w:val=""/>
+      <w:lvlJc w:val="left"/>
+      <w:pPr>
+        <w:ind w:left="4320" w:hanging="360"/>
+      </w:pPr>
+      <w:rPr>
+        <w:rFonts w:ascii="Wingdings" w:hAnsi="Wingdings" w:hint="default"/>
+      </w:rPr>
+    </w:lvl>
+    <w:lvl w:ilvl="6" w:tplc="042A0001" w:tentative="1">
+      <w:start w:val="1"/>
+      <w:numFmt w:val="bullet"/>
+      <w:lvlText w:val=""/>
+      <w:lvlJc w:val="left"/>
+      <w:pPr>
+        <w:ind w:left="5040" w:hanging="360"/>
+      </w:pPr>
+      <w:rPr>
+        <w:rFonts w:ascii="Symbol" w:hAnsi="Symbol" w:hint="default"/>
+      </w:rPr>
+    </w:lvl>
+    <w:lvl w:ilvl="7" w:tplc="042A0003" w:tentative="1">
+      <w:start w:val="1"/>
+      <w:numFmt w:val="bullet"/>
+      <w:lvlText w:val="o"/>
+      <w:lvlJc w:val="left"/>
+      <w:pPr>
+        <w:ind w:left="5760" w:hanging="360"/>
+      </w:pPr>
+      <w:rPr>
+        <w:rFonts w:ascii="Courier New" w:hAnsi="Courier New" w:cs="Courier New" w:hint="default"/>
+      </w:rPr>
+    </w:lvl>
+    <w:lvl w:ilvl="8" w:tplc="042A0005" w:tentative="1">
+      <w:start w:val="1"/>
+      <w:numFmt w:val="bullet"/>
+      <w:lvlText w:val=""/>
+      <w:lvlJc w:val="left"/>
+      <w:pPr>
+        <w:ind w:left="6480" w:hanging="360"/>
+      </w:pPr>
+      <w:rPr>
+        <w:rFonts w:ascii="Wingdings" w:hAnsi="Wingdings" w:hint="default"/>
+      </w:rPr>
+    </w:lvl>
+  </w:abstractNum>
+  <w:abstractNum w:abstractNumId="10" w15:restartNumberingAfterBreak="0">
     <w:nsid w:val="73803466"/>
     <w:multiLevelType w:val="hybridMultilevel"/>
     <w:tmpl w:val="909E8A00"/>
@@ -5461,7 +7258,7 @@
       </w:rPr>
     </w:lvl>
   </w:abstractNum>
-  <w:abstractNum w:abstractNumId="9" w15:restartNumberingAfterBreak="0">
+  <w:abstractNum w:abstractNumId="11" w15:restartNumberingAfterBreak="0">
     <w:nsid w:val="7B29147B"/>
     <w:multiLevelType w:val="hybridMultilevel"/>
     <w:tmpl w:val="D58E3278"/>
@@ -5578,10 +7375,10 @@
     <w:abstractNumId w:val="3"/>
   </w:num>
   <w:num w:numId="2">
-    <w:abstractNumId w:val="6"/>
+    <w:abstractNumId w:val="7"/>
   </w:num>
   <w:num w:numId="3">
-    <w:abstractNumId w:val="7"/>
+    <w:abstractNumId w:val="8"/>
   </w:num>
   <w:num w:numId="4">
     <w:abstractNumId w:val="0"/>
@@ -5590,7 +7387,7 @@
     <w:abstractNumId w:val="4"/>
   </w:num>
   <w:num w:numId="6">
-    <w:abstractNumId w:val="8"/>
+    <w:abstractNumId w:val="10"/>
   </w:num>
   <w:num w:numId="7">
     <w:abstractNumId w:val="2"/>
@@ -5602,7 +7399,13 @@
     <w:abstractNumId w:val="1"/>
   </w:num>
   <w:num w:numId="10">
+    <w:abstractNumId w:val="11"/>
+  </w:num>
+  <w:num w:numId="11">
     <w:abstractNumId w:val="9"/>
+  </w:num>
+  <w:num w:numId="12">
+    <w:abstractNumId w:val="6"/>
   </w:num>
 </w:numbering>
 </file>
@@ -6138,6 +7941,18 @@
     <w:basedOn w:val="Phngmcinhcuaoanvn"/>
     <w:rsid w:val="00183220"/>
   </w:style>
+  <w:style w:type="character" w:styleId="cpChagiiquyt">
+    <w:name w:val="Unresolved Mention"/>
+    <w:basedOn w:val="Phngmcinhcuaoanvn"/>
+    <w:uiPriority w:val="99"/>
+    <w:semiHidden/>
+    <w:unhideWhenUsed/>
+    <w:rsid w:val="00D32E63"/>
+    <w:rPr>
+      <w:color w:val="808080"/>
+      <w:shd w:val="clear" w:color="auto" w:fill="E6E6E6"/>
+    </w:rPr>
+  </w:style>
 </w:styles>
 </file>
 

</xml_diff>

<commit_message>
fix performance issue of start scene
</commit_message>
<xml_diff>
--- a/BaoCaoNhapMonPhatTrienGame.docx
+++ b/BaoCaoNhapMonPhatTrienGame.docx
@@ -206,18 +206,8 @@
           <w:color w:val="000000" w:themeColor="text1"/>
           <w:lang w:val="en-US"/>
         </w:rPr>
-        <w:t>: ……</w:t>
-      </w:r>
-      <w:proofErr w:type="gramStart"/>
-      <w:r>
-        <w:rPr>
-          <w:rFonts w:asciiTheme="majorHAnsi" w:hAnsiTheme="majorHAnsi" w:cstheme="majorHAnsi"/>
-          <w:color w:val="000000" w:themeColor="text1"/>
-          <w:lang w:val="en-US"/>
-        </w:rPr>
-        <w:t>…..</w:t>
-      </w:r>
-      <w:proofErr w:type="gramEnd"/>
+        <w:t>: ………..</w:t>
+      </w:r>
     </w:p>
     <w:p>
       <w:pPr>
@@ -279,54 +269,34 @@
           <w:color w:val="000000" w:themeColor="text1"/>
           <w:lang w:val="en-US"/>
         </w:rPr>
-        <w:t>Visual Studio: …</w:t>
-      </w:r>
-      <w:proofErr w:type="gramStart"/>
-      <w:r>
-        <w:rPr>
-          <w:rFonts w:asciiTheme="majorHAnsi" w:hAnsiTheme="majorHAnsi" w:cstheme="majorHAnsi"/>
-          <w:color w:val="000000" w:themeColor="text1"/>
-          <w:lang w:val="en-US"/>
-        </w:rPr>
-        <w:t>…..</w:t>
-      </w:r>
-      <w:proofErr w:type="gramEnd"/>
-    </w:p>
-    <w:p>
-      <w:pPr>
-        <w:rPr>
-          <w:rFonts w:asciiTheme="majorHAnsi" w:hAnsiTheme="majorHAnsi" w:cstheme="majorHAnsi"/>
-          <w:color w:val="000000" w:themeColor="text1"/>
-          <w:lang w:val="en-US"/>
-        </w:rPr>
-      </w:pPr>
-    </w:p>
-    <w:p>
-      <w:pPr>
-        <w:rPr>
-          <w:rFonts w:asciiTheme="majorHAnsi" w:hAnsiTheme="majorHAnsi" w:cstheme="majorHAnsi"/>
-          <w:color w:val="000000" w:themeColor="text1"/>
-          <w:lang w:val="en-US"/>
-        </w:rPr>
-      </w:pPr>
-      <w:r>
-        <w:rPr>
-          <w:rFonts w:asciiTheme="majorHAnsi" w:hAnsiTheme="majorHAnsi" w:cstheme="majorHAnsi"/>
-          <w:color w:val="000000" w:themeColor="text1"/>
-          <w:lang w:val="en-US"/>
-        </w:rPr>
-        <w:t>DirectX9: ……</w:t>
-      </w:r>
-      <w:proofErr w:type="gramStart"/>
-      <w:r>
-        <w:rPr>
-          <w:rFonts w:asciiTheme="majorHAnsi" w:hAnsiTheme="majorHAnsi" w:cstheme="majorHAnsi"/>
-          <w:color w:val="000000" w:themeColor="text1"/>
-          <w:lang w:val="en-US"/>
-        </w:rPr>
-        <w:t>…..</w:t>
-      </w:r>
-      <w:proofErr w:type="gramEnd"/>
+        <w:t>Visual Studio: ……..</w:t>
+      </w:r>
+    </w:p>
+    <w:p>
+      <w:pPr>
+        <w:rPr>
+          <w:rFonts w:asciiTheme="majorHAnsi" w:hAnsiTheme="majorHAnsi" w:cstheme="majorHAnsi"/>
+          <w:color w:val="000000" w:themeColor="text1"/>
+          <w:lang w:val="en-US"/>
+        </w:rPr>
+      </w:pPr>
+    </w:p>
+    <w:p>
+      <w:pPr>
+        <w:rPr>
+          <w:rFonts w:asciiTheme="majorHAnsi" w:hAnsiTheme="majorHAnsi" w:cstheme="majorHAnsi"/>
+          <w:color w:val="000000" w:themeColor="text1"/>
+          <w:lang w:val="en-US"/>
+        </w:rPr>
+      </w:pPr>
+      <w:r>
+        <w:rPr>
+          <w:rFonts w:asciiTheme="majorHAnsi" w:hAnsiTheme="majorHAnsi" w:cstheme="majorHAnsi"/>
+          <w:color w:val="000000" w:themeColor="text1"/>
+          <w:lang w:val="en-US"/>
+        </w:rPr>
+        <w:t>DirectX9: ………..</w:t>
+      </w:r>
     </w:p>
     <w:p>
       <w:pPr>
@@ -868,16 +838,7 @@
           <w:b/>
           <w:lang w:val="en-US"/>
         </w:rPr>
-        <w:t xml:space="preserve">void virtual </w:t>
-      </w:r>
-      <w:proofErr w:type="gramStart"/>
-      <w:r>
-        <w:rPr>
-          <w:rFonts w:asciiTheme="majorHAnsi" w:hAnsiTheme="majorHAnsi" w:cstheme="majorHAnsi"/>
-          <w:b/>
-          <w:lang w:val="en-US"/>
-        </w:rPr>
-        <w:t>C</w:t>
+        <w:t>void virtual C</w:t>
       </w:r>
       <w:r>
         <w:rPr>
@@ -901,16 +862,7 @@
           <w:b/>
           <w:lang w:val="en-US"/>
         </w:rPr>
-        <w:t>(</w:t>
-      </w:r>
-      <w:proofErr w:type="gramEnd"/>
-      <w:r>
-        <w:rPr>
-          <w:rFonts w:asciiTheme="majorHAnsi" w:hAnsiTheme="majorHAnsi" w:cstheme="majorHAnsi"/>
-          <w:b/>
-          <w:lang w:val="en-US"/>
-        </w:rPr>
-        <w:t>)</w:t>
+        <w:t>()</w:t>
       </w:r>
       <w:r>
         <w:rPr>
@@ -996,25 +948,7 @@
           <w:b/>
           <w:lang w:val="en-US"/>
         </w:rPr>
-        <w:t xml:space="preserve">void virtual </w:t>
-      </w:r>
-      <w:proofErr w:type="gramStart"/>
-      <w:r>
-        <w:rPr>
-          <w:rFonts w:asciiTheme="majorHAnsi" w:hAnsiTheme="majorHAnsi" w:cstheme="majorHAnsi"/>
-          <w:b/>
-          <w:lang w:val="en-US"/>
-        </w:rPr>
-        <w:t>UpdateGame(</w:t>
-      </w:r>
-      <w:proofErr w:type="gramEnd"/>
-      <w:r>
-        <w:rPr>
-          <w:rFonts w:asciiTheme="majorHAnsi" w:hAnsiTheme="majorHAnsi" w:cstheme="majorHAnsi"/>
-          <w:b/>
-          <w:lang w:val="en-US"/>
-        </w:rPr>
-        <w:t>float dt) = 0:</w:t>
+        <w:t>void virtual UpdateGame(float dt) = 0:</w:t>
       </w:r>
       <w:r>
         <w:rPr>
@@ -1070,25 +1004,7 @@
           <w:b/>
           <w:lang w:val="en-US"/>
         </w:rPr>
-        <w:t xml:space="preserve">void virtual </w:t>
-      </w:r>
-      <w:proofErr w:type="gramStart"/>
-      <w:r>
-        <w:rPr>
-          <w:rFonts w:asciiTheme="majorHAnsi" w:hAnsiTheme="majorHAnsi" w:cstheme="majorHAnsi"/>
-          <w:b/>
-          <w:lang w:val="en-US"/>
-        </w:rPr>
-        <w:t>Release(</w:t>
-      </w:r>
-      <w:proofErr w:type="gramEnd"/>
-      <w:r>
-        <w:rPr>
-          <w:rFonts w:asciiTheme="majorHAnsi" w:hAnsiTheme="majorHAnsi" w:cstheme="majorHAnsi"/>
-          <w:b/>
-          <w:lang w:val="en-US"/>
-        </w:rPr>
-        <w:t>) = 0:</w:t>
+        <w:t>void virtual Release() = 0:</w:t>
       </w:r>
       <w:r>
         <w:rPr>
@@ -1130,33 +1046,15 @@
           <w:b/>
           <w:lang w:val="en-US"/>
         </w:rPr>
-        <w:t xml:space="preserve">void </w:t>
-      </w:r>
-      <w:proofErr w:type="gramStart"/>
-      <w:r>
-        <w:rPr>
-          <w:rFonts w:asciiTheme="majorHAnsi" w:hAnsiTheme="majorHAnsi" w:cstheme="majorHAnsi"/>
-          <w:b/>
-          <w:lang w:val="en-US"/>
-        </w:rPr>
-        <w:t>setScene</w:t>
-      </w:r>
-      <w:r>
-        <w:rPr>
-          <w:rFonts w:asciiTheme="majorHAnsi" w:hAnsiTheme="majorHAnsi" w:cstheme="majorHAnsi"/>
-          <w:b/>
-          <w:lang w:val="en-US"/>
-        </w:rPr>
-        <w:t>(</w:t>
-      </w:r>
-      <w:proofErr w:type="gramEnd"/>
-      <w:r>
-        <w:rPr>
-          <w:rFonts w:asciiTheme="majorHAnsi" w:hAnsiTheme="majorHAnsi" w:cstheme="majorHAnsi"/>
-          <w:b/>
-          <w:lang w:val="en-US"/>
-        </w:rPr>
-        <w:t>Sce</w:t>
+        <w:t>void setScene</w:t>
+      </w:r>
+      <w:r>
+        <w:rPr>
+          <w:rFonts w:asciiTheme="majorHAnsi" w:hAnsiTheme="majorHAnsi" w:cstheme="majorHAnsi"/>
+          <w:b/>
+          <w:lang w:val="en-US"/>
+        </w:rPr>
+        <w:t>(Sce</w:t>
       </w:r>
       <w:r>
         <w:rPr>
@@ -1434,25 +1332,7 @@
           <w:b/>
           <w:lang w:val="en-US"/>
         </w:rPr>
-        <w:t xml:space="preserve">void virtual </w:t>
-      </w:r>
-      <w:proofErr w:type="gramStart"/>
-      <w:r>
-        <w:rPr>
-          <w:rFonts w:asciiTheme="majorHAnsi" w:hAnsiTheme="majorHAnsi" w:cstheme="majorHAnsi"/>
-          <w:b/>
-          <w:lang w:val="en-US"/>
-        </w:rPr>
-        <w:t>Create(</w:t>
-      </w:r>
-      <w:proofErr w:type="gramEnd"/>
-      <w:r>
-        <w:rPr>
-          <w:rFonts w:asciiTheme="majorHAnsi" w:hAnsiTheme="majorHAnsi" w:cstheme="majorHAnsi"/>
-          <w:b/>
-          <w:lang w:val="en-US"/>
-        </w:rPr>
-        <w:t>)=0:</w:t>
+        <w:t>void virtual Create()=0:</w:t>
       </w:r>
       <w:r>
         <w:rPr>
@@ -1494,25 +1374,7 @@
           <w:b/>
           <w:lang w:val="en-US"/>
         </w:rPr>
-        <w:t xml:space="preserve">void virtual </w:t>
-      </w:r>
-      <w:proofErr w:type="gramStart"/>
-      <w:r>
-        <w:rPr>
-          <w:rFonts w:asciiTheme="majorHAnsi" w:hAnsiTheme="majorHAnsi" w:cstheme="majorHAnsi"/>
-          <w:b/>
-          <w:lang w:val="en-US"/>
-        </w:rPr>
-        <w:t>Update(</w:t>
-      </w:r>
-      <w:proofErr w:type="gramEnd"/>
-      <w:r>
-        <w:rPr>
-          <w:rFonts w:asciiTheme="majorHAnsi" w:hAnsiTheme="majorHAnsi" w:cstheme="majorHAnsi"/>
-          <w:b/>
-          <w:lang w:val="en-US"/>
-        </w:rPr>
-        <w:t>float dt) = 0</w:t>
+        <w:t>void virtual Update(float dt) = 0</w:t>
       </w:r>
       <w:r>
         <w:rPr>
@@ -1569,18 +1431,8 @@
           <w:b/>
           <w:lang w:val="en-US"/>
         </w:rPr>
-        <w:t xml:space="preserve">void virtual </w:t>
-      </w:r>
-      <w:proofErr w:type="gramStart"/>
-      <w:r>
-        <w:rPr>
-          <w:rFonts w:asciiTheme="majorHAnsi" w:hAnsiTheme="majorHAnsi" w:cstheme="majorHAnsi"/>
-          <w:b/>
-          <w:lang w:val="en-US"/>
-        </w:rPr>
-        <w:t>Release(</w:t>
-      </w:r>
-      <w:proofErr w:type="gramEnd"/>
+        <w:t>void virtual Release(</w:t>
+      </w:r>
       <w:r>
         <w:rPr>
           <w:rFonts w:asciiTheme="majorHAnsi" w:hAnsiTheme="majorHAnsi" w:cstheme="majorHAnsi"/>
@@ -1709,7 +1561,6 @@
         </w:rPr>
         <w:t xml:space="preserve"> hàm </w:t>
       </w:r>
-      <w:proofErr w:type="gramStart"/>
       <w:r>
         <w:rPr>
           <w:rFonts w:asciiTheme="majorHAnsi" w:hAnsiTheme="majorHAnsi" w:cstheme="majorHAnsi"/>
@@ -1724,16 +1575,7 @@
           <w:b/>
           <w:lang w:val="en-US"/>
         </w:rPr>
-        <w:t>pdateGame(</w:t>
-      </w:r>
-      <w:proofErr w:type="gramEnd"/>
-      <w:r>
-        <w:rPr>
-          <w:rFonts w:asciiTheme="majorHAnsi" w:hAnsiTheme="majorHAnsi" w:cstheme="majorHAnsi"/>
-          <w:b/>
-          <w:lang w:val="en-US"/>
-        </w:rPr>
-        <w:t>float dt)</w:t>
+        <w:t>pdateGame(float dt)</w:t>
       </w:r>
       <w:r>
         <w:rPr>
@@ -1801,7 +1643,6 @@
         </w:rPr>
         <w:t xml:space="preserve"> (gọi hàm </w:t>
       </w:r>
-      <w:proofErr w:type="gramStart"/>
       <w:r>
         <w:rPr>
           <w:rFonts w:asciiTheme="majorHAnsi" w:hAnsiTheme="majorHAnsi" w:cstheme="majorHAnsi"/>
@@ -1814,15 +1655,7 @@
           <w:rFonts w:asciiTheme="majorHAnsi" w:hAnsiTheme="majorHAnsi" w:cstheme="majorHAnsi"/>
           <w:lang w:val="en-US"/>
         </w:rPr>
-        <w:t>(</w:t>
-      </w:r>
-      <w:proofErr w:type="gramEnd"/>
-      <w:r>
-        <w:rPr>
-          <w:rFonts w:asciiTheme="majorHAnsi" w:hAnsiTheme="majorHAnsi" w:cstheme="majorHAnsi"/>
-          <w:lang w:val="en-US"/>
-        </w:rPr>
-        <w:t>)) không được gọi tự động mà chúng ta phải tự quả</w:t>
+        <w:t>()) không được gọi tự động mà chúng ta phải tự quả</w:t>
       </w:r>
       <w:r>
         <w:rPr>
@@ -2028,21 +1861,12 @@
         </w:rPr>
         <w:t xml:space="preserve"> cũng có cung cấp một vài hàm khác như </w:t>
       </w:r>
-      <w:proofErr w:type="gramStart"/>
-      <w:r>
-        <w:rPr>
-          <w:rFonts w:asciiTheme="majorHAnsi" w:hAnsiTheme="majorHAnsi" w:cstheme="majorHAnsi"/>
-          <w:lang w:val="en-US"/>
-        </w:rPr>
-        <w:t>getImageSize(</w:t>
-      </w:r>
-      <w:proofErr w:type="gramEnd"/>
-      <w:r>
-        <w:rPr>
-          <w:rFonts w:asciiTheme="majorHAnsi" w:hAnsiTheme="majorHAnsi" w:cstheme="majorHAnsi"/>
-          <w:lang w:val="en-US"/>
-        </w:rPr>
-        <w:t>).</w:t>
+      <w:r>
+        <w:rPr>
+          <w:rFonts w:asciiTheme="majorHAnsi" w:hAnsiTheme="majorHAnsi" w:cstheme="majorHAnsi"/>
+          <w:lang w:val="en-US"/>
+        </w:rPr>
+        <w:t>getImageSize().</w:t>
       </w:r>
     </w:p>
     <w:p>
@@ -2604,23 +2428,7 @@
           <w:rFonts w:asciiTheme="majorHAnsi" w:hAnsiTheme="majorHAnsi" w:cstheme="majorHAnsi"/>
           <w:lang w:val="en-US"/>
         </w:rPr>
-        <w:t xml:space="preserve">Constructor với một texture và một vùng cụ thể. Ví dụ trong Figure </w:t>
-      </w:r>
-      <w:proofErr w:type="gramStart"/>
-      <w:r>
-        <w:rPr>
-          <w:rFonts w:asciiTheme="majorHAnsi" w:hAnsiTheme="majorHAnsi" w:cstheme="majorHAnsi"/>
-          <w:lang w:val="en-US"/>
-        </w:rPr>
-        <w:t>2,  để</w:t>
-      </w:r>
-      <w:proofErr w:type="gramEnd"/>
-      <w:r>
-        <w:rPr>
-          <w:rFonts w:asciiTheme="majorHAnsi" w:hAnsiTheme="majorHAnsi" w:cstheme="majorHAnsi"/>
-          <w:lang w:val="en-US"/>
-        </w:rPr>
-        <w:t xml:space="preserve"> vẽ được góc phần tư thứ nhất của SpriteSheet, x, y, width, height sẽ là: (x,y) = (0,0) là góc phía trên bên trái và (width, height) = (64,64) là chiều dài và chiều rộng của vùng cần vẽ.</w:t>
+        <w:t>Constructor với một texture và một vùng cụ thể. Ví dụ trong Figure 2,  để vẽ được góc phần tư thứ nhất của SpriteSheet, x, y, width, height sẽ là: (x,y) = (0,0) là góc phía trên bên trái và (width, height) = (64,64) là chiều dài và chiều rộng của vùng cần vẽ.</w:t>
       </w:r>
     </w:p>
     <w:p>
@@ -2732,25 +2540,14 @@
           <w:lang w:val="en-US"/>
         </w:rPr>
       </w:pPr>
-      <w:proofErr w:type="gramStart"/>
-      <w:r>
-        <w:rPr>
-          <w:rFonts w:asciiTheme="majorHAnsi" w:hAnsiTheme="majorHAnsi" w:cstheme="majorHAnsi"/>
-          <w:b/>
-          <w:color w:val="000000" w:themeColor="text1"/>
-          <w:lang w:val="en-US"/>
-        </w:rPr>
-        <w:t>setTexture(</w:t>
-      </w:r>
-      <w:proofErr w:type="gramEnd"/>
-      <w:r>
-        <w:rPr>
-          <w:rFonts w:asciiTheme="majorHAnsi" w:hAnsiTheme="majorHAnsi" w:cstheme="majorHAnsi"/>
-          <w:b/>
-          <w:color w:val="000000" w:themeColor="text1"/>
-          <w:lang w:val="en-US"/>
-        </w:rPr>
-        <w:t xml:space="preserve">Texture texture): </w:t>
+      <w:r>
+        <w:rPr>
+          <w:rFonts w:asciiTheme="majorHAnsi" w:hAnsiTheme="majorHAnsi" w:cstheme="majorHAnsi"/>
+          <w:b/>
+          <w:color w:val="000000" w:themeColor="text1"/>
+          <w:lang w:val="en-US"/>
+        </w:rPr>
+        <w:t xml:space="preserve">setTexture(Texture texture): </w:t>
       </w:r>
       <w:r>
         <w:rPr>
@@ -2812,25 +2609,7 @@
           <w:color w:val="000000" w:themeColor="text1"/>
           <w:lang w:val="en-US"/>
         </w:rPr>
-        <w:t xml:space="preserve">Có một điều phải để ý là lớp TextureRegion và một số lớp liên quan đến việc vẽ hình khác không có phương thức </w:t>
-      </w:r>
-      <w:proofErr w:type="gramStart"/>
-      <w:r>
-        <w:rPr>
-          <w:rFonts w:asciiTheme="majorHAnsi" w:hAnsiTheme="majorHAnsi" w:cstheme="majorHAnsi"/>
-          <w:color w:val="000000" w:themeColor="text1"/>
-          <w:lang w:val="en-US"/>
-        </w:rPr>
-        <w:t>dispose(</w:t>
-      </w:r>
-      <w:proofErr w:type="gramEnd"/>
-      <w:r>
-        <w:rPr>
-          <w:rFonts w:asciiTheme="majorHAnsi" w:hAnsiTheme="majorHAnsi" w:cstheme="majorHAnsi"/>
-          <w:color w:val="000000" w:themeColor="text1"/>
-          <w:lang w:val="en-US"/>
-        </w:rPr>
-        <w:t xml:space="preserve">). Tại sao lại như vậy? </w:t>
+        <w:t xml:space="preserve">Có một điều phải để ý là lớp TextureRegion và một số lớp liên quan đến việc vẽ hình khác không có phương thức dispose(). Tại sao lại như vậy? </w:t>
       </w:r>
     </w:p>
     <w:p>
@@ -2849,25 +2628,7 @@
           <w:color w:val="000000" w:themeColor="text1"/>
           <w:lang w:val="en-US"/>
         </w:rPr>
-        <w:t xml:space="preserve">Lý do là lớp TextureRegion chỉ thực hiện việc lưu trữ các thông số là các kiểu dữ liệu cơ sở như kiểu int. TextureRegion có lưu trữ kiểu Texture tuy nhiên việc lưu trữ này chỉ là lưu trữ dưới dạng reference. Vì vậy, khi chúng ta ghi nhớ giải phóng cho lớp Texture mà chúng ta đã truyền vào cho lớp TextureRegion này thì phương thức </w:t>
-      </w:r>
-      <w:proofErr w:type="gramStart"/>
-      <w:r>
-        <w:rPr>
-          <w:rFonts w:asciiTheme="majorHAnsi" w:hAnsiTheme="majorHAnsi" w:cstheme="majorHAnsi"/>
-          <w:color w:val="000000" w:themeColor="text1"/>
-          <w:lang w:val="en-US"/>
-        </w:rPr>
-        <w:t>dispose(</w:t>
-      </w:r>
-      <w:proofErr w:type="gramEnd"/>
-      <w:r>
-        <w:rPr>
-          <w:rFonts w:asciiTheme="majorHAnsi" w:hAnsiTheme="majorHAnsi" w:cstheme="majorHAnsi"/>
-          <w:color w:val="000000" w:themeColor="text1"/>
-          <w:lang w:val="en-US"/>
-        </w:rPr>
-        <w:t>) cho lớp này là không cần thiết.</w:t>
+        <w:t>Lý do là lớp TextureRegion chỉ thực hiện việc lưu trữ các thông số là các kiểu dữ liệu cơ sở như kiểu int. TextureRegion có lưu trữ kiểu Texture tuy nhiên việc lưu trữ này chỉ là lưu trữ dưới dạng reference. Vì vậy, khi chúng ta ghi nhớ giải phóng cho lớp Texture mà chúng ta đã truyền vào cho lớp TextureRegion này thì phương thức dispose() cho lớp này là không cần thiết.</w:t>
       </w:r>
     </w:p>
     <w:p>
@@ -3117,23 +2878,13 @@
           <w:lang w:val="en-US"/>
         </w:rPr>
       </w:pPr>
-      <w:proofErr w:type="gramStart"/>
-      <w:r>
-        <w:rPr>
-          <w:rFonts w:asciiTheme="majorHAnsi" w:hAnsiTheme="majorHAnsi" w:cstheme="majorHAnsi"/>
-          <w:b/>
-          <w:lang w:val="en-US"/>
-        </w:rPr>
-        <w:t>Animation(</w:t>
-      </w:r>
-      <w:proofErr w:type="gramEnd"/>
-      <w:r>
-        <w:rPr>
-          <w:rFonts w:asciiTheme="majorHAnsi" w:hAnsiTheme="majorHAnsi" w:cstheme="majorHAnsi"/>
-          <w:b/>
-          <w:lang w:val="en-US"/>
-        </w:rPr>
-        <w:t>float frameDuration, Array&lt;T&gt; keyFrames):</w:t>
+      <w:r>
+        <w:rPr>
+          <w:rFonts w:asciiTheme="majorHAnsi" w:hAnsiTheme="majorHAnsi" w:cstheme="majorHAnsi"/>
+          <w:b/>
+          <w:lang w:val="en-US"/>
+        </w:rPr>
+        <w:t>Animation(float frameDuration, Array&lt;T&gt; keyFrames):</w:t>
       </w:r>
       <w:r>
         <w:rPr>
@@ -3155,23 +2906,13 @@
           <w:lang w:val="en-US"/>
         </w:rPr>
       </w:pPr>
-      <w:proofErr w:type="gramStart"/>
-      <w:r>
-        <w:rPr>
-          <w:rFonts w:asciiTheme="majorHAnsi" w:hAnsiTheme="majorHAnsi" w:cstheme="majorHAnsi"/>
-          <w:b/>
-          <w:lang w:val="en-US"/>
-        </w:rPr>
-        <w:t>getKeyFrame(</w:t>
-      </w:r>
-      <w:proofErr w:type="gramEnd"/>
-      <w:r>
-        <w:rPr>
-          <w:rFonts w:asciiTheme="majorHAnsi" w:hAnsiTheme="majorHAnsi" w:cstheme="majorHAnsi"/>
-          <w:b/>
-          <w:lang w:val="en-US"/>
-        </w:rPr>
-        <w:t>float stateTime):</w:t>
+      <w:r>
+        <w:rPr>
+          <w:rFonts w:asciiTheme="majorHAnsi" w:hAnsiTheme="majorHAnsi" w:cstheme="majorHAnsi"/>
+          <w:b/>
+          <w:lang w:val="en-US"/>
+        </w:rPr>
+        <w:t>getKeyFrame(float stateTime):</w:t>
       </w:r>
       <w:r>
         <w:rPr>
@@ -3296,23 +3037,13 @@
           <w:lang w:val="en-US"/>
         </w:rPr>
       </w:pPr>
-      <w:proofErr w:type="gramStart"/>
-      <w:r>
-        <w:rPr>
-          <w:rFonts w:asciiTheme="majorHAnsi" w:hAnsiTheme="majorHAnsi" w:cstheme="majorHAnsi"/>
-          <w:b/>
-          <w:lang w:val="en-US"/>
-        </w:rPr>
-        <w:t>SpriteBatch(</w:t>
-      </w:r>
-      <w:proofErr w:type="gramEnd"/>
-      <w:r>
-        <w:rPr>
-          <w:rFonts w:asciiTheme="majorHAnsi" w:hAnsiTheme="majorHAnsi" w:cstheme="majorHAnsi"/>
-          <w:b/>
-          <w:lang w:val="en-US"/>
-        </w:rPr>
-        <w:t>):</w:t>
+      <w:r>
+        <w:rPr>
+          <w:rFonts w:asciiTheme="majorHAnsi" w:hAnsiTheme="majorHAnsi" w:cstheme="majorHAnsi"/>
+          <w:b/>
+          <w:lang w:val="en-US"/>
+        </w:rPr>
+        <w:t>SpriteBatch():</w:t>
       </w:r>
       <w:r>
         <w:rPr>
@@ -3334,23 +3065,13 @@
           <w:lang w:val="en-US"/>
         </w:rPr>
       </w:pPr>
-      <w:proofErr w:type="gramStart"/>
-      <w:r>
-        <w:rPr>
-          <w:rFonts w:asciiTheme="majorHAnsi" w:hAnsiTheme="majorHAnsi" w:cstheme="majorHAnsi"/>
-          <w:b/>
-          <w:lang w:val="en-US"/>
-        </w:rPr>
-        <w:t>begin(</w:t>
-      </w:r>
-      <w:proofErr w:type="gramEnd"/>
-      <w:r>
-        <w:rPr>
-          <w:rFonts w:asciiTheme="majorHAnsi" w:hAnsiTheme="majorHAnsi" w:cstheme="majorHAnsi"/>
-          <w:b/>
-          <w:lang w:val="en-US"/>
-        </w:rPr>
-        <w:t>):</w:t>
+      <w:r>
+        <w:rPr>
+          <w:rFonts w:asciiTheme="majorHAnsi" w:hAnsiTheme="majorHAnsi" w:cstheme="majorHAnsi"/>
+          <w:b/>
+          <w:lang w:val="en-US"/>
+        </w:rPr>
+        <w:t>begin():</w:t>
       </w:r>
       <w:r>
         <w:rPr>
@@ -3372,23 +3093,13 @@
           <w:lang w:val="en-US"/>
         </w:rPr>
       </w:pPr>
-      <w:proofErr w:type="gramStart"/>
-      <w:r>
-        <w:rPr>
-          <w:rFonts w:asciiTheme="majorHAnsi" w:hAnsiTheme="majorHAnsi" w:cstheme="majorHAnsi"/>
-          <w:b/>
-          <w:lang w:val="en-US"/>
-        </w:rPr>
-        <w:t>end(</w:t>
-      </w:r>
-      <w:proofErr w:type="gramEnd"/>
-      <w:r>
-        <w:rPr>
-          <w:rFonts w:asciiTheme="majorHAnsi" w:hAnsiTheme="majorHAnsi" w:cstheme="majorHAnsi"/>
-          <w:b/>
-          <w:lang w:val="en-US"/>
-        </w:rPr>
-        <w:t>):</w:t>
+      <w:r>
+        <w:rPr>
+          <w:rFonts w:asciiTheme="majorHAnsi" w:hAnsiTheme="majorHAnsi" w:cstheme="majorHAnsi"/>
+          <w:b/>
+          <w:lang w:val="en-US"/>
+        </w:rPr>
+        <w:t>end():</w:t>
       </w:r>
       <w:r>
         <w:rPr>
@@ -3651,25 +3362,14 @@
           <w:color w:val="000000" w:themeColor="text1"/>
         </w:rPr>
       </w:pPr>
-      <w:proofErr w:type="gramStart"/>
-      <w:r>
-        <w:rPr>
-          <w:rFonts w:asciiTheme="majorHAnsi" w:hAnsiTheme="majorHAnsi" w:cstheme="majorHAnsi"/>
-          <w:b/>
-          <w:color w:val="000000" w:themeColor="text1"/>
-          <w:lang w:val="en-US"/>
-        </w:rPr>
-        <w:t>dispose(</w:t>
-      </w:r>
-      <w:proofErr w:type="gramEnd"/>
-      <w:r>
-        <w:rPr>
-          <w:rFonts w:asciiTheme="majorHAnsi" w:hAnsiTheme="majorHAnsi" w:cstheme="majorHAnsi"/>
-          <w:b/>
-          <w:color w:val="000000" w:themeColor="text1"/>
-          <w:lang w:val="en-US"/>
-        </w:rPr>
-        <w:t>):</w:t>
+      <w:r>
+        <w:rPr>
+          <w:rFonts w:asciiTheme="majorHAnsi" w:hAnsiTheme="majorHAnsi" w:cstheme="majorHAnsi"/>
+          <w:b/>
+          <w:color w:val="000000" w:themeColor="text1"/>
+          <w:lang w:val="en-US"/>
+        </w:rPr>
+        <w:t>dispose():</w:t>
       </w:r>
       <w:r>
         <w:rPr>
@@ -3925,25 +3625,14 @@
           <w:lang w:val="en-US"/>
         </w:rPr>
       </w:pPr>
-      <w:proofErr w:type="gramStart"/>
-      <w:r>
-        <w:rPr>
-          <w:rFonts w:asciiTheme="majorHAnsi" w:hAnsiTheme="majorHAnsi" w:cstheme="majorHAnsi"/>
-          <w:b/>
-          <w:color w:val="000000" w:themeColor="text1"/>
-          <w:lang w:val="en-US"/>
-        </w:rPr>
-        <w:t>Sprite(</w:t>
-      </w:r>
-      <w:proofErr w:type="gramEnd"/>
-      <w:r>
-        <w:rPr>
-          <w:rFonts w:asciiTheme="majorHAnsi" w:hAnsiTheme="majorHAnsi" w:cstheme="majorHAnsi"/>
-          <w:b/>
-          <w:color w:val="000000" w:themeColor="text1"/>
-          <w:lang w:val="en-US"/>
-        </w:rPr>
-        <w:t>Texture texture):</w:t>
+      <w:r>
+        <w:rPr>
+          <w:rFonts w:asciiTheme="majorHAnsi" w:hAnsiTheme="majorHAnsi" w:cstheme="majorHAnsi"/>
+          <w:b/>
+          <w:color w:val="000000" w:themeColor="text1"/>
+          <w:lang w:val="en-US"/>
+        </w:rPr>
+        <w:t>Sprite(Texture texture):</w:t>
       </w:r>
       <w:r>
         <w:rPr>
@@ -3977,25 +3666,14 @@
           <w:lang w:val="en-US"/>
         </w:rPr>
       </w:pPr>
-      <w:proofErr w:type="gramStart"/>
-      <w:r>
-        <w:rPr>
-          <w:rFonts w:asciiTheme="majorHAnsi" w:hAnsiTheme="majorHAnsi" w:cstheme="majorHAnsi"/>
-          <w:b/>
-          <w:color w:val="000000" w:themeColor="text1"/>
-          <w:lang w:val="en-US"/>
-        </w:rPr>
-        <w:t>Sprite(</w:t>
-      </w:r>
-      <w:proofErr w:type="gramEnd"/>
-      <w:r>
-        <w:rPr>
-          <w:rFonts w:asciiTheme="majorHAnsi" w:hAnsiTheme="majorHAnsi" w:cstheme="majorHAnsi"/>
-          <w:b/>
-          <w:color w:val="000000" w:themeColor="text1"/>
-          <w:lang w:val="en-US"/>
-        </w:rPr>
-        <w:t>Texture texture, int srcX, int srcY, int srcWidth, int srcHeight):</w:t>
+      <w:r>
+        <w:rPr>
+          <w:rFonts w:asciiTheme="majorHAnsi" w:hAnsiTheme="majorHAnsi" w:cstheme="majorHAnsi"/>
+          <w:b/>
+          <w:color w:val="000000" w:themeColor="text1"/>
+          <w:lang w:val="en-US"/>
+        </w:rPr>
+        <w:t>Sprite(Texture texture, int srcX, int srcY, int srcWidth, int srcHeight):</w:t>
       </w:r>
       <w:r>
         <w:rPr>
@@ -4028,25 +3706,14 @@
           <w:lang w:val="en-US"/>
         </w:rPr>
       </w:pPr>
-      <w:proofErr w:type="gramStart"/>
-      <w:r>
-        <w:rPr>
-          <w:rFonts w:asciiTheme="majorHAnsi" w:hAnsiTheme="majorHAnsi" w:cstheme="majorHAnsi"/>
-          <w:b/>
-          <w:color w:val="000000" w:themeColor="text1"/>
-          <w:lang w:val="en-US"/>
-        </w:rPr>
-        <w:t>Sprite(</w:t>
-      </w:r>
-      <w:proofErr w:type="gramEnd"/>
-      <w:r>
-        <w:rPr>
-          <w:rFonts w:asciiTheme="majorHAnsi" w:hAnsiTheme="majorHAnsi" w:cstheme="majorHAnsi"/>
-          <w:b/>
-          <w:color w:val="000000" w:themeColor="text1"/>
-          <w:lang w:val="en-US"/>
-        </w:rPr>
-        <w:t>TextureRegion region):</w:t>
+      <w:r>
+        <w:rPr>
+          <w:rFonts w:asciiTheme="majorHAnsi" w:hAnsiTheme="majorHAnsi" w:cstheme="majorHAnsi"/>
+          <w:b/>
+          <w:color w:val="000000" w:themeColor="text1"/>
+          <w:lang w:val="en-US"/>
+        </w:rPr>
+        <w:t>Sprite(TextureRegion region):</w:t>
       </w:r>
       <w:r>
         <w:rPr>
@@ -4277,25 +3944,14 @@
           <w:color w:val="000000" w:themeColor="text1"/>
         </w:rPr>
       </w:pPr>
-      <w:proofErr w:type="gramStart"/>
-      <w:r>
-        <w:rPr>
-          <w:rFonts w:asciiTheme="majorHAnsi" w:hAnsiTheme="majorHAnsi" w:cstheme="majorHAnsi"/>
-          <w:b/>
-          <w:color w:val="000000" w:themeColor="text1"/>
-          <w:lang w:val="en-US"/>
-        </w:rPr>
-        <w:t>setRegion(</w:t>
-      </w:r>
-      <w:proofErr w:type="gramEnd"/>
-      <w:r>
-        <w:rPr>
-          <w:rFonts w:asciiTheme="majorHAnsi" w:hAnsiTheme="majorHAnsi" w:cstheme="majorHAnsi"/>
-          <w:b/>
-          <w:color w:val="000000" w:themeColor="text1"/>
-          <w:lang w:val="en-US"/>
-        </w:rPr>
-        <w:t xml:space="preserve">TextureRegion region): </w:t>
+      <w:r>
+        <w:rPr>
+          <w:rFonts w:asciiTheme="majorHAnsi" w:hAnsiTheme="majorHAnsi" w:cstheme="majorHAnsi"/>
+          <w:b/>
+          <w:color w:val="000000" w:themeColor="text1"/>
+          <w:lang w:val="en-US"/>
+        </w:rPr>
+        <w:t xml:space="preserve">setRegion(TextureRegion region): </w:t>
       </w:r>
       <w:r>
         <w:rPr>
@@ -4319,51 +3975,22 @@
           <w:color w:val="000000" w:themeColor="text1"/>
         </w:rPr>
       </w:pPr>
-      <w:proofErr w:type="gramStart"/>
-      <w:r>
-        <w:rPr>
-          <w:rFonts w:asciiTheme="majorHAnsi" w:hAnsiTheme="majorHAnsi" w:cstheme="majorHAnsi"/>
-          <w:b/>
-          <w:color w:val="000000" w:themeColor="text1"/>
-          <w:lang w:val="en-US"/>
-        </w:rPr>
-        <w:t>Draw(</w:t>
-      </w:r>
-      <w:proofErr w:type="gramEnd"/>
-      <w:r>
-        <w:rPr>
-          <w:rFonts w:asciiTheme="majorHAnsi" w:hAnsiTheme="majorHAnsi" w:cstheme="majorHAnsi"/>
-          <w:b/>
-          <w:color w:val="000000" w:themeColor="text1"/>
-          <w:lang w:val="en-US"/>
-        </w:rPr>
-        <w:t xml:space="preserve">Batch batch): </w:t>
-      </w:r>
-      <w:r>
-        <w:rPr>
-          <w:rFonts w:asciiTheme="majorHAnsi" w:hAnsiTheme="majorHAnsi" w:cstheme="majorHAnsi"/>
-          <w:color w:val="000000" w:themeColor="text1"/>
-          <w:lang w:val="en-US"/>
-        </w:rPr>
-        <w:t xml:space="preserve">vẽ Sprite này với các thông số đã set cho lớp Sprite này. Lưu ý hàm này phải được gọi giữa </w:t>
-      </w:r>
-      <w:proofErr w:type="gramStart"/>
-      <w:r>
-        <w:rPr>
-          <w:rFonts w:asciiTheme="majorHAnsi" w:hAnsiTheme="majorHAnsi" w:cstheme="majorHAnsi"/>
-          <w:color w:val="000000" w:themeColor="text1"/>
-          <w:lang w:val="en-US"/>
-        </w:rPr>
-        <w:t>batch.begin</w:t>
-      </w:r>
-      <w:proofErr w:type="gramEnd"/>
-      <w:r>
-        <w:rPr>
-          <w:rFonts w:asciiTheme="majorHAnsi" w:hAnsiTheme="majorHAnsi" w:cstheme="majorHAnsi"/>
-          <w:color w:val="000000" w:themeColor="text1"/>
-          <w:lang w:val="en-US"/>
-        </w:rPr>
-        <w:t xml:space="preserve">() và batch.end(). </w:t>
+      <w:r>
+        <w:rPr>
+          <w:rFonts w:asciiTheme="majorHAnsi" w:hAnsiTheme="majorHAnsi" w:cstheme="majorHAnsi"/>
+          <w:b/>
+          <w:color w:val="000000" w:themeColor="text1"/>
+          <w:lang w:val="en-US"/>
+        </w:rPr>
+        <w:t xml:space="preserve">Draw(Batch batch): </w:t>
+      </w:r>
+      <w:r>
+        <w:rPr>
+          <w:rFonts w:asciiTheme="majorHAnsi" w:hAnsiTheme="majorHAnsi" w:cstheme="majorHAnsi"/>
+          <w:color w:val="000000" w:themeColor="text1"/>
+          <w:lang w:val="en-US"/>
+        </w:rPr>
+        <w:t xml:space="preserve">vẽ Sprite này với các thông số đã set cho lớp Sprite này. Lưu ý hàm này phải được gọi giữa batch.begin() và batch.end(). </w:t>
       </w:r>
     </w:p>
     <w:p>
@@ -4502,25 +4129,14 @@
         </w:rPr>
         <w:t xml:space="preserve">của lớp TextureRegion. Điều này tuy không khó nhưng khá tốn thời gian và sự gọn gàng của code. Vì vậy, LibGDX cung cấp cho ta lớp Sprite và đơn giản hóa lớp TextureRegion để làm những công việc tương tự như thế này. Tất cả việc chúng ta phải làm là khởi tạo các TextureRegion cần thiết và gọi hàm </w:t>
       </w:r>
-      <w:proofErr w:type="gramStart"/>
-      <w:r>
-        <w:rPr>
-          <w:rFonts w:asciiTheme="majorHAnsi" w:hAnsiTheme="majorHAnsi" w:cstheme="majorHAnsi"/>
-          <w:b/>
-          <w:color w:val="000000" w:themeColor="text1"/>
-          <w:lang w:val="en-US"/>
-        </w:rPr>
-        <w:t>setRegion(</w:t>
-      </w:r>
-      <w:proofErr w:type="gramEnd"/>
-      <w:r>
-        <w:rPr>
-          <w:rFonts w:asciiTheme="majorHAnsi" w:hAnsiTheme="majorHAnsi" w:cstheme="majorHAnsi"/>
-          <w:b/>
-          <w:color w:val="000000" w:themeColor="text1"/>
-          <w:lang w:val="en-US"/>
-        </w:rPr>
-        <w:t>TextureRegion region)</w:t>
+      <w:r>
+        <w:rPr>
+          <w:rFonts w:asciiTheme="majorHAnsi" w:hAnsiTheme="majorHAnsi" w:cstheme="majorHAnsi"/>
+          <w:b/>
+          <w:color w:val="000000" w:themeColor="text1"/>
+          <w:lang w:val="en-US"/>
+        </w:rPr>
+        <w:t>setRegion(TextureRegion region)</w:t>
       </w:r>
       <w:r>
         <w:rPr>
@@ -5251,7 +4867,14 @@
           <w:rFonts w:asciiTheme="majorHAnsi" w:hAnsiTheme="majorHAnsi" w:cstheme="majorHAnsi"/>
           <w:lang w:val="en-US"/>
         </w:rPr>
-        <w:t xml:space="preserve">19: Class TMXMap: </w:t>
+        <w:t xml:space="preserve">19: Các Class liên quan đến </w:t>
+      </w:r>
+      <w:r>
+        <w:rPr>
+          <w:rFonts w:asciiTheme="majorHAnsi" w:hAnsiTheme="majorHAnsi" w:cstheme="majorHAnsi"/>
+          <w:lang w:val="en-US"/>
+        </w:rPr>
+        <w:t xml:space="preserve">Map: </w:t>
       </w:r>
     </w:p>
     <w:p>
@@ -5288,23 +4911,7 @@
           <w:rFonts w:asciiTheme="majorHAnsi" w:hAnsiTheme="majorHAnsi" w:cstheme="majorHAnsi"/>
           <w:lang w:val="en-US"/>
         </w:rPr>
-        <w:t xml:space="preserve">Framework trong nội dung bài viết này cung cấp Class TMXMap hỗ trợ việc đọc </w:t>
-      </w:r>
-      <w:proofErr w:type="gramStart"/>
-      <w:r>
-        <w:rPr>
-          <w:rFonts w:asciiTheme="majorHAnsi" w:hAnsiTheme="majorHAnsi" w:cstheme="majorHAnsi"/>
-          <w:lang w:val="en-US"/>
-        </w:rPr>
-        <w:t>file .tmx</w:t>
-      </w:r>
-      <w:proofErr w:type="gramEnd"/>
-      <w:r>
-        <w:rPr>
-          <w:rFonts w:asciiTheme="majorHAnsi" w:hAnsiTheme="majorHAnsi" w:cstheme="majorHAnsi"/>
-          <w:lang w:val="en-US"/>
-        </w:rPr>
-        <w:t xml:space="preserve"> được tạo ra từ phần mềm Tiled Map Editor.</w:t>
+        <w:t>Framework trong nội dung bài viết này cung cấp Class TMXMap hỗ trợ việc đọc file .tmx được tạo ra từ phần mềm Tiled Map Editor.</w:t>
       </w:r>
     </w:p>
     <w:p>
@@ -5406,6 +5013,23 @@
           <w:lang w:val="en-US"/>
         </w:rPr>
         <w:lastRenderedPageBreak/>
+        <w:t xml:space="preserve">2.1.19.1. </w:t>
+      </w:r>
+      <w:bookmarkStart w:id="0" w:name="_GoBack"/>
+      <w:bookmarkEnd w:id="0"/>
+    </w:p>
+    <w:p>
+      <w:pPr>
+        <w:rPr>
+          <w:rFonts w:asciiTheme="majorHAnsi" w:hAnsiTheme="majorHAnsi" w:cstheme="majorHAnsi"/>
+          <w:lang w:val="en-US"/>
+        </w:rPr>
+      </w:pPr>
+      <w:r>
+        <w:rPr>
+          <w:rFonts w:asciiTheme="majorHAnsi" w:hAnsiTheme="majorHAnsi" w:cstheme="majorHAnsi"/>
+          <w:lang w:val="en-US"/>
+        </w:rPr>
         <w:t xml:space="preserve">Trước khi đi vào </w:t>
       </w:r>
       <w:r>
@@ -5613,8 +5237,6 @@
         </w:rPr>
         <w:t xml:space="preserve">): </w:t>
       </w:r>
-      <w:bookmarkStart w:id="0" w:name="_GoBack"/>
-      <w:bookmarkEnd w:id="0"/>
     </w:p>
     <w:p>
       <w:pPr>

</xml_diff>

<commit_message>
Kraid and update .doc
</commit_message>
<xml_diff>
--- a/BaoCaoNhapMonPhatTrienGame.docx
+++ b/BaoCaoNhapMonPhatTrienGame.docx
@@ -5266,62 +5266,374 @@
         <w:rPr>
           <w:rFonts w:asciiTheme="majorHAnsi" w:hAnsiTheme="majorHAnsi" w:cstheme="majorHAnsi"/>
         </w:rPr>
-        <w:t>Tại mỗi frame, Label sẽ được vẽ dựa trên vị trí của camera do đó nó sẽ luôn có khoảng cách cố định so với vị trí của điểm Camera, tạo nên cảm giác cố định tại một vị trí trên cửa sổ, nhưng thật ra tọa độ của Label luôn thay đổi dựa trên tọa độ của camera trong world. Sau khi đã được vẽ xong, ta tiến hành đặt lại vị trí của Label theo vị trí của camera sau một khoảng thời gian dt.</w:t>
+        <w:t>Tại mỗi frame, Label sẽ được vẽ dựa trên vị trí của camera do đó nó sẽ luôn có khoảng cách cố định so với vị trí của điểm Camera, tạo nên cảm giác cố định tại một vị trí trên cửa sổ, nhưng thật ra tọa độ của Label luôn thay đổi dựa trên tọa độ của camera trong world. Sau khi đã được vẽ xong, ta tiến hành đặt lại vị trí của Label</w:t>
+      </w:r>
+      <w:r>
+        <w:rPr>
+          <w:rFonts w:asciiTheme="majorHAnsi" w:hAnsiTheme="majorHAnsi" w:cstheme="majorHAnsi"/>
+          <w:lang w:val="en-US"/>
+        </w:rPr>
+        <w:t xml:space="preserve"> (cập nhật)</w:t>
+      </w:r>
+      <w:r>
+        <w:rPr>
+          <w:rFonts w:asciiTheme="majorHAnsi" w:hAnsiTheme="majorHAnsi" w:cstheme="majorHAnsi"/>
+        </w:rPr>
+        <w:t xml:space="preserve"> theo vị trí của camera sau một khoảng thời gian dt.</w:t>
+      </w:r>
+    </w:p>
+    <w:p>
+      <w:pPr>
+        <w:rPr>
+          <w:rFonts w:asciiTheme="majorHAnsi" w:hAnsiTheme="majorHAnsi" w:cstheme="majorHAnsi"/>
+          <w:lang w:val="en-US"/>
+        </w:rPr>
+      </w:pPr>
+      <w:r>
+        <w:rPr>
+          <w:rFonts w:asciiTheme="majorHAnsi" w:hAnsiTheme="majorHAnsi" w:cstheme="majorHAnsi"/>
+          <w:lang w:val="en-US"/>
+        </w:rPr>
+        <w:t xml:space="preserve">2.1.16: </w:t>
+      </w:r>
+      <w:r>
+        <w:rPr>
+          <w:rFonts w:asciiTheme="majorHAnsi" w:hAnsiTheme="majorHAnsi" w:cstheme="majorHAnsi"/>
+          <w:lang w:val="en-US"/>
+        </w:rPr>
+        <w:t xml:space="preserve">Class </w:t>
+      </w:r>
+      <w:r>
+        <w:rPr>
+          <w:rFonts w:asciiTheme="majorHAnsi" w:hAnsiTheme="majorHAnsi" w:cstheme="majorHAnsi"/>
+          <w:lang w:val="en-US"/>
+        </w:rPr>
+        <w:t xml:space="preserve">CollisionQuadTree </w:t>
+      </w:r>
+      <w:r>
+        <w:rPr>
+          <w:rFonts w:asciiTheme="majorHAnsi" w:hAnsiTheme="majorHAnsi" w:cstheme="majorHAnsi"/>
+          <w:b/>
+          <w:lang w:val="en-US"/>
+        </w:rPr>
+        <w:t>(Trí)</w:t>
+      </w:r>
+      <w:r>
+        <w:rPr>
+          <w:rFonts w:asciiTheme="majorHAnsi" w:hAnsiTheme="majorHAnsi" w:cstheme="majorHAnsi"/>
+          <w:lang w:val="en-US"/>
+        </w:rPr>
+        <w:t>:</w:t>
+      </w:r>
+    </w:p>
+    <w:p>
+      <w:pPr>
+        <w:rPr>
+          <w:rFonts w:asciiTheme="majorHAnsi" w:hAnsiTheme="majorHAnsi" w:cstheme="majorHAnsi"/>
+          <w:lang w:val="en-US"/>
+        </w:rPr>
+      </w:pPr>
+      <w:r>
+        <w:rPr>
+          <w:rFonts w:asciiTheme="majorHAnsi" w:hAnsiTheme="majorHAnsi" w:cstheme="majorHAnsi"/>
+          <w:lang w:val="en-US"/>
+        </w:rPr>
+        <w:t>Lớp CollisionQuadTree là lớp chứa cấu trúc cây tứ phân dùng để phân hoạch các đối tượng trong game vào các nút trên cây tứ phân dựa trên tương quan về vị trí của chúng trong world</w:t>
+      </w:r>
+      <w:r>
+        <w:rPr>
+          <w:rFonts w:asciiTheme="majorHAnsi" w:hAnsiTheme="majorHAnsi" w:cstheme="majorHAnsi"/>
+          <w:lang w:val="en-US"/>
+        </w:rPr>
+        <w:t xml:space="preserve"> bằng cách phân hoạch không gian thành 4 vùng riêng biệt và nhỏ dần ở những cấp thấp hơn theo quy tắc những đối tượng nào nằm trong cùng một vùng không gian với nhau thì sẽ thuộc chung một nút trên cây quadtree</w:t>
+      </w:r>
+      <w:r>
+        <w:rPr>
+          <w:rFonts w:asciiTheme="majorHAnsi" w:hAnsiTheme="majorHAnsi" w:cstheme="majorHAnsi"/>
+          <w:lang w:val="en-US"/>
+        </w:rPr>
+        <w:t>, giúp giảm tải cho việc thực hiện kiểm tra và giải quyết đụng độ giữa các đối tượng bằng cách bỏ qua những việc kiểm tra và xử lí va chạm giữa các đối tượng không thuộc cùng một nút trên quadtree – chắc chắn sẽ không va chạm tại thời điểm đang xét.</w:t>
+      </w:r>
+    </w:p>
+    <w:p>
+      <w:pPr>
+        <w:rPr>
+          <w:rFonts w:asciiTheme="majorHAnsi" w:hAnsiTheme="majorHAnsi" w:cstheme="majorHAnsi"/>
+          <w:lang w:val="en-US"/>
+        </w:rPr>
+      </w:pPr>
+      <w:r>
+        <w:rPr>
+          <w:rFonts w:asciiTheme="majorHAnsi" w:hAnsiTheme="majorHAnsi" w:cstheme="majorHAnsi"/>
+          <w:lang w:val="en-US"/>
+        </w:rPr>
+        <w:t>Các phương thức chính:</w:t>
+      </w:r>
+    </w:p>
+    <w:p>
+      <w:pPr>
+        <w:pStyle w:val="ListParagraph"/>
+        <w:numPr>
+          <w:ilvl w:val="0"/>
+          <w:numId w:val="24"/>
+        </w:numPr>
+        <w:rPr>
+          <w:rFonts w:asciiTheme="majorHAnsi" w:hAnsiTheme="majorHAnsi" w:cstheme="majorHAnsi"/>
+          <w:b/>
+          <w:lang w:val="en-US"/>
+        </w:rPr>
+      </w:pPr>
+      <w:r>
+        <w:rPr>
+          <w:rFonts w:asciiTheme="majorHAnsi" w:hAnsiTheme="majorHAnsi" w:cstheme="majorHAnsi"/>
+          <w:b/>
+          <w:lang w:val="en-US"/>
+        </w:rPr>
+        <w:t>Split():</w:t>
+      </w:r>
+      <w:r>
+        <w:rPr>
+          <w:rFonts w:asciiTheme="majorHAnsi" w:hAnsiTheme="majorHAnsi" w:cstheme="majorHAnsi"/>
+          <w:b/>
+          <w:lang w:val="en-US"/>
+        </w:rPr>
+        <w:t xml:space="preserve"> </w:t>
+      </w:r>
+      <w:r>
+        <w:rPr>
+          <w:rFonts w:asciiTheme="majorHAnsi" w:hAnsiTheme="majorHAnsi" w:cstheme="majorHAnsi"/>
+          <w:lang w:val="en-US"/>
+        </w:rPr>
+        <w:t xml:space="preserve">khi một nút </w:t>
+      </w:r>
+      <w:r>
+        <w:rPr>
+          <w:rFonts w:asciiTheme="majorHAnsi" w:hAnsiTheme="majorHAnsi" w:cstheme="majorHAnsi"/>
+          <w:lang w:val="en-US"/>
+        </w:rPr>
+        <w:t>trong quadtree có số lượng đối tượng vượt quá số lượng đối tượng tối đa được quy định sẵn thì phương thức Split sẽ tách nút đó ra thành 4 nút con và phân phối các đối tượng thuộc nút đó vào 4 nút con dựa trên thuật toán phân hoạch không gian.</w:t>
+      </w:r>
+    </w:p>
+    <w:p>
+      <w:pPr>
+        <w:pStyle w:val="ListParagraph"/>
+        <w:numPr>
+          <w:ilvl w:val="0"/>
+          <w:numId w:val="24"/>
+        </w:numPr>
+        <w:rPr>
+          <w:rFonts w:asciiTheme="majorHAnsi" w:hAnsiTheme="majorHAnsi" w:cstheme="majorHAnsi"/>
+          <w:b/>
+          <w:lang w:val="en-US"/>
+        </w:rPr>
+      </w:pPr>
+      <w:r>
+        <w:rPr>
+          <w:rFonts w:asciiTheme="majorHAnsi" w:hAnsiTheme="majorHAnsi" w:cstheme="majorHAnsi"/>
+          <w:b/>
+          <w:lang w:val="en-US"/>
+        </w:rPr>
+        <w:t>Insert(Body* body):</w:t>
+      </w:r>
+      <w:r>
+        <w:rPr>
+          <w:rFonts w:asciiTheme="majorHAnsi" w:hAnsiTheme="majorHAnsi" w:cstheme="majorHAnsi"/>
+          <w:b/>
+          <w:lang w:val="en-US"/>
+        </w:rPr>
+        <w:t xml:space="preserve"> </w:t>
+      </w:r>
+      <w:r>
+        <w:rPr>
+          <w:rFonts w:asciiTheme="majorHAnsi" w:hAnsiTheme="majorHAnsi" w:cstheme="majorHAnsi"/>
+          <w:lang w:val="en-US"/>
+        </w:rPr>
+        <w:t>thêm một đối tượng vào nút phù hợp trên cây quadtree.</w:t>
+      </w:r>
+    </w:p>
+    <w:p>
+      <w:pPr>
+        <w:pStyle w:val="ListParagraph"/>
+        <w:numPr>
+          <w:ilvl w:val="0"/>
+          <w:numId w:val="24"/>
+        </w:numPr>
+        <w:rPr>
+          <w:rFonts w:asciiTheme="majorHAnsi" w:hAnsiTheme="majorHAnsi" w:cstheme="majorHAnsi"/>
+          <w:b/>
+          <w:lang w:val="en-US"/>
+        </w:rPr>
+      </w:pPr>
+      <w:r>
+        <w:rPr>
+          <w:rFonts w:asciiTheme="majorHAnsi" w:hAnsiTheme="majorHAnsi" w:cstheme="majorHAnsi"/>
+          <w:b/>
+          <w:lang w:val="en-US"/>
+        </w:rPr>
+        <w:t>Clear():</w:t>
+      </w:r>
+      <w:r>
+        <w:rPr>
+          <w:rFonts w:asciiTheme="majorHAnsi" w:hAnsiTheme="majorHAnsi" w:cstheme="majorHAnsi"/>
+          <w:b/>
+          <w:lang w:val="en-US"/>
+        </w:rPr>
+        <w:t xml:space="preserve"> </w:t>
+      </w:r>
+      <w:r>
+        <w:rPr>
+          <w:rFonts w:asciiTheme="majorHAnsi" w:hAnsiTheme="majorHAnsi" w:cstheme="majorHAnsi"/>
+          <w:lang w:val="en-US"/>
+        </w:rPr>
+        <w:t>xóa cây quadtree.</w:t>
+      </w:r>
+    </w:p>
+    <w:p>
+      <w:pPr>
+        <w:pStyle w:val="ListParagraph"/>
+        <w:numPr>
+          <w:ilvl w:val="0"/>
+          <w:numId w:val="24"/>
+        </w:numPr>
+        <w:rPr>
+          <w:rFonts w:asciiTheme="majorHAnsi" w:hAnsiTheme="majorHAnsi" w:cstheme="majorHAnsi"/>
+          <w:b/>
+          <w:lang w:val="en-US"/>
+        </w:rPr>
+      </w:pPr>
+      <w:r>
+        <w:rPr>
+          <w:rFonts w:asciiTheme="majorHAnsi" w:hAnsiTheme="majorHAnsi" w:cstheme="majorHAnsi"/>
+          <w:b/>
+          <w:lang w:val="en-US"/>
+        </w:rPr>
+        <w:t>Update(Vector2 size, Vector2 position):</w:t>
+      </w:r>
+      <w:r>
+        <w:rPr>
+          <w:rFonts w:asciiTheme="majorHAnsi" w:hAnsiTheme="majorHAnsi" w:cstheme="majorHAnsi"/>
+          <w:b/>
+          <w:lang w:val="en-US"/>
+        </w:rPr>
+        <w:t xml:space="preserve"> </w:t>
+      </w:r>
+      <w:r>
+        <w:rPr>
+          <w:rFonts w:asciiTheme="majorHAnsi" w:hAnsiTheme="majorHAnsi" w:cstheme="majorHAnsi"/>
+          <w:lang w:val="en-US"/>
+        </w:rPr>
+        <w:t>nhằm phục vụ cho thuật toán phân hoạch không gian, class CollisionQuadTree được thiết kế bao gồm các thuộc tính trong đó có 2 thuộc tính là vị trí của điểm trên cùng bên trái và kích thước của vùng không gian mà quadtree đó “quản lí”, vị trí khởi đầu</w:t>
+      </w:r>
+      <w:r>
+        <w:rPr>
+          <w:rFonts w:asciiTheme="majorHAnsi" w:hAnsiTheme="majorHAnsi" w:cstheme="majorHAnsi"/>
+          <w:lang w:val="en-US"/>
+        </w:rPr>
+        <w:t xml:space="preserve"> và kích thước của vùng không gian</w:t>
+      </w:r>
+      <w:r>
+        <w:rPr>
+          <w:rFonts w:asciiTheme="majorHAnsi" w:hAnsiTheme="majorHAnsi" w:cstheme="majorHAnsi"/>
+          <w:lang w:val="en-US"/>
+        </w:rPr>
+        <w:t xml:space="preserve"> của quadtree sẽ </w:t>
+      </w:r>
+      <w:r>
+        <w:rPr>
+          <w:rFonts w:asciiTheme="majorHAnsi" w:hAnsiTheme="majorHAnsi" w:cstheme="majorHAnsi"/>
+          <w:lang w:val="en-US"/>
+        </w:rPr>
+        <w:t>tương ứng với vị trí và kích thước của cửa sổ, cũng là vị trí của camera dịch lên nửa chiều dài và dịch trái nửa chiều rộng của sổ. Do vị trí camera luôn thay đổi nên ta phải thực hiện việc update 2 thuộc tính nói trên của quadtree.</w:t>
+      </w:r>
+    </w:p>
+    <w:p>
+      <w:pPr>
+        <w:pStyle w:val="ListParagraph"/>
+        <w:numPr>
+          <w:ilvl w:val="0"/>
+          <w:numId w:val="24"/>
+        </w:numPr>
+        <w:rPr>
+          <w:rFonts w:asciiTheme="majorHAnsi" w:hAnsiTheme="majorHAnsi" w:cstheme="majorHAnsi"/>
+          <w:lang w:val="en-US"/>
+        </w:rPr>
+      </w:pPr>
+      <w:r>
+        <w:rPr>
+          <w:rFonts w:asciiTheme="majorHAnsi" w:hAnsiTheme="majorHAnsi" w:cstheme="majorHAnsi"/>
+          <w:b/>
+          <w:lang w:val="en-US"/>
+        </w:rPr>
+        <w:lastRenderedPageBreak/>
+        <w:t>Retrieve(std::vector&lt;Body*&gt; &amp;returnBodies, Body *body):</w:t>
+      </w:r>
+      <w:r>
+        <w:rPr>
+          <w:rFonts w:asciiTheme="majorHAnsi" w:hAnsiTheme="majorHAnsi" w:cstheme="majorHAnsi"/>
+          <w:b/>
+          <w:lang w:val="en-US"/>
+        </w:rPr>
+        <w:t xml:space="preserve"> </w:t>
+      </w:r>
+      <w:r>
+        <w:rPr>
+          <w:rFonts w:asciiTheme="majorHAnsi" w:hAnsiTheme="majorHAnsi" w:cstheme="majorHAnsi"/>
+          <w:lang w:val="en-US"/>
+        </w:rPr>
+        <w:t>lập và trả về một danh sách các đối tượng</w:t>
+      </w:r>
+      <w:r>
+        <w:rPr>
+          <w:rFonts w:asciiTheme="majorHAnsi" w:hAnsiTheme="majorHAnsi" w:cstheme="majorHAnsi"/>
+          <w:lang w:val="en-US"/>
+        </w:rPr>
+        <w:t xml:space="preserve"> thuộc cùng một nút với đối tượng body.</w:t>
+      </w:r>
+    </w:p>
+    <w:p>
+      <w:pPr>
+        <w:rPr>
+          <w:rFonts w:asciiTheme="majorHAnsi" w:hAnsiTheme="majorHAnsi" w:cstheme="majorHAnsi"/>
+          <w:lang w:val="en-US"/>
+        </w:rPr>
+      </w:pPr>
+      <w:r>
+        <w:rPr>
+          <w:rFonts w:asciiTheme="majorHAnsi" w:hAnsiTheme="majorHAnsi" w:cstheme="majorHAnsi"/>
+          <w:lang w:val="en-US"/>
+        </w:rPr>
+        <w:t>Cách thức hoạt động của class</w:t>
+      </w:r>
+      <w:r>
+        <w:rPr>
+          <w:rFonts w:asciiTheme="majorHAnsi" w:hAnsiTheme="majorHAnsi" w:cstheme="majorHAnsi"/>
+          <w:lang w:val="en-US"/>
+        </w:rPr>
+        <w:t xml:space="preserve"> CollisionQuadTree tương đối đơn giản và dễ hiểu. Trước khi bắt đầu việc cập nhật world, t</w:t>
+      </w:r>
+      <w:r>
+        <w:rPr>
+          <w:rFonts w:asciiTheme="majorHAnsi" w:hAnsiTheme="majorHAnsi" w:cstheme="majorHAnsi"/>
+          <w:lang w:val="en-US"/>
+        </w:rPr>
+        <w:t>a</w:t>
       </w:r>
       <w:bookmarkStart w:id="0" w:name="_GoBack"/>
       <w:bookmarkEnd w:id="0"/>
-    </w:p>
-    <w:p>
-      <w:pPr>
-        <w:rPr>
-          <w:rFonts w:asciiTheme="majorHAnsi" w:hAnsiTheme="majorHAnsi" w:cstheme="majorHAnsi"/>
-          <w:lang w:val="en-US"/>
-        </w:rPr>
-      </w:pPr>
-      <w:r>
-        <w:rPr>
-          <w:rFonts w:asciiTheme="majorHAnsi" w:hAnsiTheme="majorHAnsi" w:cstheme="majorHAnsi"/>
-          <w:lang w:val="en-US"/>
-        </w:rPr>
-        <w:t xml:space="preserve">2.1.16: </w:t>
-      </w:r>
-      <w:r>
-        <w:rPr>
-          <w:rFonts w:asciiTheme="majorHAnsi" w:hAnsiTheme="majorHAnsi" w:cstheme="majorHAnsi"/>
-          <w:lang w:val="en-US"/>
-        </w:rPr>
-        <w:t xml:space="preserve">Class </w:t>
-      </w:r>
-      <w:r>
-        <w:rPr>
-          <w:rFonts w:asciiTheme="majorHAnsi" w:hAnsiTheme="majorHAnsi" w:cstheme="majorHAnsi"/>
-          <w:lang w:val="en-US"/>
-        </w:rPr>
-        <w:t xml:space="preserve">CollisionQuadTree </w:t>
-      </w:r>
-      <w:r>
-        <w:rPr>
-          <w:rFonts w:asciiTheme="majorHAnsi" w:hAnsiTheme="majorHAnsi" w:cstheme="majorHAnsi"/>
-          <w:b/>
-          <w:lang w:val="en-US"/>
-        </w:rPr>
-        <w:t>(Trí)</w:t>
-      </w:r>
-      <w:r>
-        <w:rPr>
-          <w:rFonts w:asciiTheme="majorHAnsi" w:hAnsiTheme="majorHAnsi" w:cstheme="majorHAnsi"/>
-          <w:lang w:val="en-US"/>
-        </w:rPr>
-        <w:t>:</w:t>
-      </w:r>
-    </w:p>
-    <w:p>
-      <w:pPr>
-        <w:rPr>
-          <w:rFonts w:asciiTheme="majorHAnsi" w:hAnsiTheme="majorHAnsi" w:cstheme="majorHAnsi"/>
-          <w:lang w:val="en-US"/>
-        </w:rPr>
-      </w:pPr>
+      <w:r>
+        <w:rPr>
+          <w:rFonts w:asciiTheme="majorHAnsi" w:hAnsiTheme="majorHAnsi" w:cstheme="majorHAnsi"/>
+          <w:lang w:val="en-US"/>
+        </w:rPr>
+        <w:t xml:space="preserve"> xóa bỏ tất cả các đối tượng trong quadtree, cập nhật lại thuộc tính vị trí và kích thước cho quadtree, sau đó dùng phương thức Insert(Body *body) để thêm tất cả những đối tượng nằm trong vùng màn hình hiện tại vào cây quadtree, phương thức Insert đã được cài đặt theo thuật toán </w:t>
+      </w:r>
+      <w:r>
+        <w:rPr>
+          <w:rFonts w:asciiTheme="majorHAnsi" w:hAnsiTheme="majorHAnsi" w:cstheme="majorHAnsi"/>
+          <w:lang w:val="en-US"/>
+        </w:rPr>
+        <w:t>phân hoạch không gian và sẽ tự động thêm nút con cho cây quadtree nếu số lượng đối tượng của một nút vượt quá quy định. Sau khi đã có cây quadtree của màn hình ở frame hiện tại thì ta sẽ tiến hành xét và xử lí va chạm của từng đối tượng trong màn hình với danh sách các đối tượng có khả năng đụng độ với đối tượng đang xét nhờ phương thức Retrieve.</w:t>
+      </w:r>
     </w:p>
     <w:p>
       <w:pPr>
@@ -5601,7 +5913,6 @@
           <w:rFonts w:asciiTheme="majorHAnsi" w:hAnsiTheme="majorHAnsi" w:cstheme="majorHAnsi"/>
           <w:lang w:val="en-US"/>
         </w:rPr>
-        <w:lastRenderedPageBreak/>
         <w:t>Các phương thức chính của TMXLoader là:</w:t>
       </w:r>
     </w:p>
@@ -5826,6 +6137,7 @@
           <w:noProof/>
           <w:lang w:val="en-US"/>
         </w:rPr>
+        <w:lastRenderedPageBreak/>
         <w:drawing>
           <wp:inline distT="0" distB="0" distL="0" distR="0">
             <wp:extent cx="3678742" cy="2000762"/>
@@ -6323,6 +6635,7 @@
           <w:noProof/>
           <w:lang w:val="en-US"/>
         </w:rPr>
+        <w:lastRenderedPageBreak/>
         <w:drawing>
           <wp:inline distT="0" distB="0" distL="0" distR="0">
             <wp:extent cx="3473344" cy="2478923"/>
@@ -6827,7 +7140,6 @@
           <w:rFonts w:asciiTheme="majorHAnsi" w:hAnsiTheme="majorHAnsi" w:cstheme="majorHAnsi"/>
           <w:color w:val="000000" w:themeColor="text1"/>
         </w:rPr>
-        <w:lastRenderedPageBreak/>
         <w:t>Game sẽ được chia các Scene và được quản lý bởi một lớp Game Manager</w:t>
       </w:r>
       <w:r>
@@ -6906,6 +7218,7 @@
           <w:color w:val="000000" w:themeColor="text1"/>
           <w:lang w:val="en-US"/>
         </w:rPr>
+        <w:lastRenderedPageBreak/>
         <w:t>Intro Scene</w:t>
       </w:r>
     </w:p>
@@ -10670,6 +10983,119 @@
     </w:lvl>
   </w:abstractNum>
   <w:abstractNum w:abstractNumId="3" w15:restartNumberingAfterBreak="0">
+    <w:nsid w:val="0E3A720E"/>
+    <w:multiLevelType w:val="hybridMultilevel"/>
+    <w:tmpl w:val="CB16A5FE"/>
+    <w:lvl w:ilvl="0" w:tplc="04090001">
+      <w:start w:val="1"/>
+      <w:numFmt w:val="bullet"/>
+      <w:lvlText w:val=""/>
+      <w:lvlJc w:val="left"/>
+      <w:pPr>
+        <w:ind w:left="720" w:hanging="360"/>
+      </w:pPr>
+      <w:rPr>
+        <w:rFonts w:ascii="Symbol" w:hAnsi="Symbol" w:hint="default"/>
+      </w:rPr>
+    </w:lvl>
+    <w:lvl w:ilvl="1" w:tplc="04090003" w:tentative="1">
+      <w:start w:val="1"/>
+      <w:numFmt w:val="bullet"/>
+      <w:lvlText w:val="o"/>
+      <w:lvlJc w:val="left"/>
+      <w:pPr>
+        <w:ind w:left="1440" w:hanging="360"/>
+      </w:pPr>
+      <w:rPr>
+        <w:rFonts w:ascii="Courier New" w:hAnsi="Courier New" w:cs="Courier New" w:hint="default"/>
+      </w:rPr>
+    </w:lvl>
+    <w:lvl w:ilvl="2" w:tplc="04090005" w:tentative="1">
+      <w:start w:val="1"/>
+      <w:numFmt w:val="bullet"/>
+      <w:lvlText w:val=""/>
+      <w:lvlJc w:val="left"/>
+      <w:pPr>
+        <w:ind w:left="2160" w:hanging="360"/>
+      </w:pPr>
+      <w:rPr>
+        <w:rFonts w:ascii="Wingdings" w:hAnsi="Wingdings" w:hint="default"/>
+      </w:rPr>
+    </w:lvl>
+    <w:lvl w:ilvl="3" w:tplc="04090001" w:tentative="1">
+      <w:start w:val="1"/>
+      <w:numFmt w:val="bullet"/>
+      <w:lvlText w:val=""/>
+      <w:lvlJc w:val="left"/>
+      <w:pPr>
+        <w:ind w:left="2880" w:hanging="360"/>
+      </w:pPr>
+      <w:rPr>
+        <w:rFonts w:ascii="Symbol" w:hAnsi="Symbol" w:hint="default"/>
+      </w:rPr>
+    </w:lvl>
+    <w:lvl w:ilvl="4" w:tplc="04090003" w:tentative="1">
+      <w:start w:val="1"/>
+      <w:numFmt w:val="bullet"/>
+      <w:lvlText w:val="o"/>
+      <w:lvlJc w:val="left"/>
+      <w:pPr>
+        <w:ind w:left="3600" w:hanging="360"/>
+      </w:pPr>
+      <w:rPr>
+        <w:rFonts w:ascii="Courier New" w:hAnsi="Courier New" w:cs="Courier New" w:hint="default"/>
+      </w:rPr>
+    </w:lvl>
+    <w:lvl w:ilvl="5" w:tplc="04090005" w:tentative="1">
+      <w:start w:val="1"/>
+      <w:numFmt w:val="bullet"/>
+      <w:lvlText w:val=""/>
+      <w:lvlJc w:val="left"/>
+      <w:pPr>
+        <w:ind w:left="4320" w:hanging="360"/>
+      </w:pPr>
+      <w:rPr>
+        <w:rFonts w:ascii="Wingdings" w:hAnsi="Wingdings" w:hint="default"/>
+      </w:rPr>
+    </w:lvl>
+    <w:lvl w:ilvl="6" w:tplc="04090001" w:tentative="1">
+      <w:start w:val="1"/>
+      <w:numFmt w:val="bullet"/>
+      <w:lvlText w:val=""/>
+      <w:lvlJc w:val="left"/>
+      <w:pPr>
+        <w:ind w:left="5040" w:hanging="360"/>
+      </w:pPr>
+      <w:rPr>
+        <w:rFonts w:ascii="Symbol" w:hAnsi="Symbol" w:hint="default"/>
+      </w:rPr>
+    </w:lvl>
+    <w:lvl w:ilvl="7" w:tplc="04090003" w:tentative="1">
+      <w:start w:val="1"/>
+      <w:numFmt w:val="bullet"/>
+      <w:lvlText w:val="o"/>
+      <w:lvlJc w:val="left"/>
+      <w:pPr>
+        <w:ind w:left="5760" w:hanging="360"/>
+      </w:pPr>
+      <w:rPr>
+        <w:rFonts w:ascii="Courier New" w:hAnsi="Courier New" w:cs="Courier New" w:hint="default"/>
+      </w:rPr>
+    </w:lvl>
+    <w:lvl w:ilvl="8" w:tplc="04090005" w:tentative="1">
+      <w:start w:val="1"/>
+      <w:numFmt w:val="bullet"/>
+      <w:lvlText w:val=""/>
+      <w:lvlJc w:val="left"/>
+      <w:pPr>
+        <w:ind w:left="6480" w:hanging="360"/>
+      </w:pPr>
+      <w:rPr>
+        <w:rFonts w:ascii="Wingdings" w:hAnsi="Wingdings" w:hint="default"/>
+      </w:rPr>
+    </w:lvl>
+  </w:abstractNum>
+  <w:abstractNum w:abstractNumId="4" w15:restartNumberingAfterBreak="0">
     <w:nsid w:val="1CA75C70"/>
     <w:multiLevelType w:val="hybridMultilevel"/>
     <w:tmpl w:val="3DF8ACF2"/>
@@ -10782,7 +11208,7 @@
       </w:rPr>
     </w:lvl>
   </w:abstractNum>
-  <w:abstractNum w:abstractNumId="4" w15:restartNumberingAfterBreak="0">
+  <w:abstractNum w:abstractNumId="5" w15:restartNumberingAfterBreak="0">
     <w:nsid w:val="23C7327E"/>
     <w:multiLevelType w:val="hybridMultilevel"/>
     <w:tmpl w:val="139EDDFE"/>
@@ -10895,7 +11321,7 @@
       </w:rPr>
     </w:lvl>
   </w:abstractNum>
-  <w:abstractNum w:abstractNumId="5" w15:restartNumberingAfterBreak="0">
+  <w:abstractNum w:abstractNumId="6" w15:restartNumberingAfterBreak="0">
     <w:nsid w:val="24EB08CE"/>
     <w:multiLevelType w:val="hybridMultilevel"/>
     <w:tmpl w:val="E4AC3350"/>
@@ -11008,7 +11434,7 @@
       </w:rPr>
     </w:lvl>
   </w:abstractNum>
-  <w:abstractNum w:abstractNumId="6" w15:restartNumberingAfterBreak="0">
+  <w:abstractNum w:abstractNumId="7" w15:restartNumberingAfterBreak="0">
     <w:nsid w:val="293A6001"/>
     <w:multiLevelType w:val="hybridMultilevel"/>
     <w:tmpl w:val="89AE514C"/>
@@ -11121,7 +11547,7 @@
       </w:rPr>
     </w:lvl>
   </w:abstractNum>
-  <w:abstractNum w:abstractNumId="7" w15:restartNumberingAfterBreak="0">
+  <w:abstractNum w:abstractNumId="8" w15:restartNumberingAfterBreak="0">
     <w:nsid w:val="2BB15BE2"/>
     <w:multiLevelType w:val="hybridMultilevel"/>
     <w:tmpl w:val="6BB47758"/>
@@ -11234,7 +11660,7 @@
       </w:rPr>
     </w:lvl>
   </w:abstractNum>
-  <w:abstractNum w:abstractNumId="8" w15:restartNumberingAfterBreak="0">
+  <w:abstractNum w:abstractNumId="9" w15:restartNumberingAfterBreak="0">
     <w:nsid w:val="30C1189C"/>
     <w:multiLevelType w:val="hybridMultilevel"/>
     <w:tmpl w:val="8B9A158C"/>
@@ -11347,7 +11773,7 @@
       </w:rPr>
     </w:lvl>
   </w:abstractNum>
-  <w:abstractNum w:abstractNumId="9" w15:restartNumberingAfterBreak="0">
+  <w:abstractNum w:abstractNumId="10" w15:restartNumberingAfterBreak="0">
     <w:nsid w:val="354E1D6E"/>
     <w:multiLevelType w:val="hybridMultilevel"/>
     <w:tmpl w:val="7FD23D90"/>
@@ -11460,7 +11886,7 @@
       </w:rPr>
     </w:lvl>
   </w:abstractNum>
-  <w:abstractNum w:abstractNumId="10" w15:restartNumberingAfterBreak="0">
+  <w:abstractNum w:abstractNumId="11" w15:restartNumberingAfterBreak="0">
     <w:nsid w:val="35BD42BF"/>
     <w:multiLevelType w:val="hybridMultilevel"/>
     <w:tmpl w:val="C4404AE4"/>
@@ -11573,7 +11999,7 @@
       </w:rPr>
     </w:lvl>
   </w:abstractNum>
-  <w:abstractNum w:abstractNumId="11" w15:restartNumberingAfterBreak="0">
+  <w:abstractNum w:abstractNumId="12" w15:restartNumberingAfterBreak="0">
     <w:nsid w:val="3F7E034F"/>
     <w:multiLevelType w:val="hybridMultilevel"/>
     <w:tmpl w:val="3F82EB80"/>
@@ -11686,7 +12112,7 @@
       </w:rPr>
     </w:lvl>
   </w:abstractNum>
-  <w:abstractNum w:abstractNumId="12" w15:restartNumberingAfterBreak="0">
+  <w:abstractNum w:abstractNumId="13" w15:restartNumberingAfterBreak="0">
     <w:nsid w:val="44134B6D"/>
     <w:multiLevelType w:val="hybridMultilevel"/>
     <w:tmpl w:val="245E8928"/>
@@ -11799,7 +12225,7 @@
       </w:rPr>
     </w:lvl>
   </w:abstractNum>
-  <w:abstractNum w:abstractNumId="13" w15:restartNumberingAfterBreak="0">
+  <w:abstractNum w:abstractNumId="14" w15:restartNumberingAfterBreak="0">
     <w:nsid w:val="4530028B"/>
     <w:multiLevelType w:val="hybridMultilevel"/>
     <w:tmpl w:val="6254BB46"/>
@@ -11912,7 +12338,7 @@
       </w:rPr>
     </w:lvl>
   </w:abstractNum>
-  <w:abstractNum w:abstractNumId="14" w15:restartNumberingAfterBreak="0">
+  <w:abstractNum w:abstractNumId="15" w15:restartNumberingAfterBreak="0">
     <w:nsid w:val="47D45F41"/>
     <w:multiLevelType w:val="hybridMultilevel"/>
     <w:tmpl w:val="8586CFB0"/>
@@ -12025,7 +12451,7 @@
       </w:rPr>
     </w:lvl>
   </w:abstractNum>
-  <w:abstractNum w:abstractNumId="15" w15:restartNumberingAfterBreak="0">
+  <w:abstractNum w:abstractNumId="16" w15:restartNumberingAfterBreak="0">
     <w:nsid w:val="4A48625A"/>
     <w:multiLevelType w:val="hybridMultilevel"/>
     <w:tmpl w:val="BA6404FE"/>
@@ -12138,7 +12564,7 @@
       </w:rPr>
     </w:lvl>
   </w:abstractNum>
-  <w:abstractNum w:abstractNumId="16" w15:restartNumberingAfterBreak="0">
+  <w:abstractNum w:abstractNumId="17" w15:restartNumberingAfterBreak="0">
     <w:nsid w:val="4E1423D9"/>
     <w:multiLevelType w:val="hybridMultilevel"/>
     <w:tmpl w:val="EFECDCD0"/>
@@ -12251,7 +12677,7 @@
       </w:rPr>
     </w:lvl>
   </w:abstractNum>
-  <w:abstractNum w:abstractNumId="17" w15:restartNumberingAfterBreak="0">
+  <w:abstractNum w:abstractNumId="18" w15:restartNumberingAfterBreak="0">
     <w:nsid w:val="58782A06"/>
     <w:multiLevelType w:val="hybridMultilevel"/>
     <w:tmpl w:val="052486C8"/>
@@ -12364,7 +12790,7 @@
       </w:rPr>
     </w:lvl>
   </w:abstractNum>
-  <w:abstractNum w:abstractNumId="18" w15:restartNumberingAfterBreak="0">
+  <w:abstractNum w:abstractNumId="19" w15:restartNumberingAfterBreak="0">
     <w:nsid w:val="5FEB04D3"/>
     <w:multiLevelType w:val="hybridMultilevel"/>
     <w:tmpl w:val="7BEEB9FC"/>
@@ -12477,7 +12903,7 @@
       </w:rPr>
     </w:lvl>
   </w:abstractNum>
-  <w:abstractNum w:abstractNumId="19" w15:restartNumberingAfterBreak="0">
+  <w:abstractNum w:abstractNumId="20" w15:restartNumberingAfterBreak="0">
     <w:nsid w:val="73803466"/>
     <w:multiLevelType w:val="hybridMultilevel"/>
     <w:tmpl w:val="909E8A00"/>
@@ -12590,7 +13016,7 @@
       </w:rPr>
     </w:lvl>
   </w:abstractNum>
-  <w:abstractNum w:abstractNumId="20" w15:restartNumberingAfterBreak="0">
+  <w:abstractNum w:abstractNumId="21" w15:restartNumberingAfterBreak="0">
     <w:nsid w:val="78744C74"/>
     <w:multiLevelType w:val="hybridMultilevel"/>
     <w:tmpl w:val="6D1C63E2"/>
@@ -12703,7 +13129,7 @@
       </w:rPr>
     </w:lvl>
   </w:abstractNum>
-  <w:abstractNum w:abstractNumId="21" w15:restartNumberingAfterBreak="0">
+  <w:abstractNum w:abstractNumId="22" w15:restartNumberingAfterBreak="0">
     <w:nsid w:val="7B29147B"/>
     <w:multiLevelType w:val="hybridMultilevel"/>
     <w:tmpl w:val="D58E3278"/>
@@ -12816,7 +13242,7 @@
       </w:rPr>
     </w:lvl>
   </w:abstractNum>
-  <w:abstractNum w:abstractNumId="22" w15:restartNumberingAfterBreak="0">
+  <w:abstractNum w:abstractNumId="23" w15:restartNumberingAfterBreak="0">
     <w:nsid w:val="7F7F11D7"/>
     <w:multiLevelType w:val="hybridMultilevel"/>
     <w:tmpl w:val="4C24583A"/>
@@ -12930,73 +13356,76 @@
     </w:lvl>
   </w:abstractNum>
   <w:num w:numId="1">
-    <w:abstractNumId w:val="7"/>
+    <w:abstractNumId w:val="8"/>
   </w:num>
   <w:num w:numId="2">
-    <w:abstractNumId w:val="12"/>
+    <w:abstractNumId w:val="13"/>
   </w:num>
   <w:num w:numId="3">
-    <w:abstractNumId w:val="13"/>
+    <w:abstractNumId w:val="14"/>
   </w:num>
   <w:num w:numId="4">
     <w:abstractNumId w:val="1"/>
   </w:num>
   <w:num w:numId="5">
-    <w:abstractNumId w:val="9"/>
+    <w:abstractNumId w:val="10"/>
   </w:num>
   <w:num w:numId="6">
-    <w:abstractNumId w:val="19"/>
+    <w:abstractNumId w:val="20"/>
   </w:num>
   <w:num w:numId="7">
+    <w:abstractNumId w:val="6"/>
+  </w:num>
+  <w:num w:numId="8">
+    <w:abstractNumId w:val="11"/>
+  </w:num>
+  <w:num w:numId="9">
     <w:abstractNumId w:val="5"/>
   </w:num>
-  <w:num w:numId="8">
-    <w:abstractNumId w:val="10"/>
-  </w:num>
-  <w:num w:numId="9">
-    <w:abstractNumId w:val="4"/>
-  </w:num>
   <w:num w:numId="10">
-    <w:abstractNumId w:val="21"/>
+    <w:abstractNumId w:val="22"/>
   </w:num>
   <w:num w:numId="11">
+    <w:abstractNumId w:val="17"/>
+  </w:num>
+  <w:num w:numId="12">
+    <w:abstractNumId w:val="12"/>
+  </w:num>
+  <w:num w:numId="13">
     <w:abstractNumId w:val="16"/>
   </w:num>
-  <w:num w:numId="12">
-    <w:abstractNumId w:val="11"/>
-  </w:num>
-  <w:num w:numId="13">
-    <w:abstractNumId w:val="15"/>
-  </w:num>
   <w:num w:numId="14">
-    <w:abstractNumId w:val="22"/>
+    <w:abstractNumId w:val="23"/>
   </w:num>
   <w:num w:numId="15">
-    <w:abstractNumId w:val="14"/>
+    <w:abstractNumId w:val="15"/>
   </w:num>
   <w:num w:numId="16">
     <w:abstractNumId w:val="2"/>
   </w:num>
   <w:num w:numId="17">
-    <w:abstractNumId w:val="6"/>
+    <w:abstractNumId w:val="7"/>
   </w:num>
   <w:num w:numId="18">
-    <w:abstractNumId w:val="17"/>
+    <w:abstractNumId w:val="18"/>
   </w:num>
   <w:num w:numId="19">
-    <w:abstractNumId w:val="8"/>
+    <w:abstractNumId w:val="9"/>
   </w:num>
   <w:num w:numId="20">
-    <w:abstractNumId w:val="3"/>
+    <w:abstractNumId w:val="4"/>
   </w:num>
   <w:num w:numId="21">
-    <w:abstractNumId w:val="20"/>
+    <w:abstractNumId w:val="21"/>
   </w:num>
   <w:num w:numId="22">
-    <w:abstractNumId w:val="18"/>
+    <w:abstractNumId w:val="19"/>
   </w:num>
   <w:num w:numId="23">
     <w:abstractNumId w:val="0"/>
+  </w:num>
+  <w:num w:numId="24">
+    <w:abstractNumId w:val="3"/>
   </w:num>
 </w:numbering>
 </file>

</xml_diff>